<commit_message>
fixed memory reading issue
</commit_message>
<xml_diff>
--- a/Test Explanation.docx
+++ b/Test Explanation.docx
@@ -13,19 +13,7 @@
         <w:rPr>
           <w:rFonts w:ascii="Times New Roman" w:hAnsi="Times New Roman"/>
         </w:rPr>
-        <w:t xml:space="preserve">Test </w:t>
-      </w:r>
-      <w:r>
-        <w:rPr>
-          <w:rFonts w:ascii="Times New Roman" w:hAnsi="Times New Roman"/>
-        </w:rPr>
-        <w:t xml:space="preserve">Bench </w:t>
-      </w:r>
-      <w:r>
-        <w:rPr>
-          <w:rFonts w:ascii="Times New Roman" w:hAnsi="Times New Roman"/>
-        </w:rPr>
-        <w:t>Explanations:</w:t>
+        <w:t>Test Bench Explanations:</w:t>
       </w:r>
     </w:p>
     <w:p>
@@ -45,23 +33,23 @@
       <w:tblPr>
         <w:tblW w:w="8644" w:type="dxa"/>
         <w:jc w:val="left"/>
-        <w:tblInd w:w="55" w:type="dxa"/>
+        <w:tblInd w:w="53" w:type="dxa"/>
         <w:tblBorders>
-          <w:top w:val="single" w:sz="2" w:space="0" w:color="000000"/>
-          <w:left w:val="single" w:sz="2" w:space="0" w:color="000000"/>
-          <w:bottom w:val="single" w:sz="2" w:space="0" w:color="000000"/>
-          <w:insideH w:val="single" w:sz="2" w:space="0" w:color="000000"/>
+          <w:top w:val="single" w:sz="2" w:space="0" w:color="000001"/>
+          <w:left w:val="single" w:sz="2" w:space="0" w:color="000001"/>
+          <w:bottom w:val="single" w:sz="2" w:space="0" w:color="000001"/>
+          <w:insideH w:val="single" w:sz="2" w:space="0" w:color="000001"/>
         </w:tblBorders>
         <w:tblCellMar>
           <w:top w:w="55" w:type="dxa"/>
-          <w:left w:w="54" w:type="dxa"/>
+          <w:left w:w="51" w:type="dxa"/>
           <w:bottom w:w="55" w:type="dxa"/>
           <w:right w:w="55" w:type="dxa"/>
         </w:tblCellMar>
       </w:tblPr>
       <w:tblGrid>
         <w:gridCol w:w="1172"/>
-        <w:gridCol w:w="7472"/>
+        <w:gridCol w:w="7471"/>
       </w:tblGrid>
       <w:tr>
         <w:trPr/>
@@ -69,14 +57,14 @@
           <w:tcPr>
             <w:tcW w:w="1172" w:type="dxa"/>
             <w:tcBorders>
-              <w:top w:val="single" w:sz="2" w:space="0" w:color="000000"/>
-              <w:left w:val="single" w:sz="2" w:space="0" w:color="000000"/>
-              <w:bottom w:val="single" w:sz="2" w:space="0" w:color="000000"/>
-              <w:insideH w:val="single" w:sz="2" w:space="0" w:color="000000"/>
-            </w:tcBorders>
-            <w:shd w:fill="auto" w:val="clear"/>
-            <w:tcMar>
-              <w:left w:w="54" w:type="dxa"/>
+              <w:top w:val="single" w:sz="2" w:space="0" w:color="000001"/>
+              <w:left w:val="single" w:sz="2" w:space="0" w:color="000001"/>
+              <w:bottom w:val="single" w:sz="2" w:space="0" w:color="000001"/>
+              <w:insideH w:val="single" w:sz="2" w:space="0" w:color="000001"/>
+            </w:tcBorders>
+            <w:shd w:fill="auto" w:val="clear"/>
+            <w:tcMar>
+              <w:left w:w="51" w:type="dxa"/>
             </w:tcMar>
           </w:tcPr>
           <w:p>
@@ -91,30 +79,24 @@
               <w:rPr>
                 <w:rFonts w:ascii="Times New Roman" w:hAnsi="Times New Roman"/>
               </w:rPr>
-              <w:t>000</w:t>
-            </w:r>
-            <w:r>
-              <w:rPr>
-                <w:rFonts w:ascii="Times New Roman" w:hAnsi="Times New Roman"/>
-              </w:rPr>
-              <w:t>00000</w:t>
-            </w:r>
-          </w:p>
-        </w:tc>
-        <w:tc>
-          <w:tcPr>
-            <w:tcW w:w="7472" w:type="dxa"/>
-            <w:tcBorders>
-              <w:top w:val="single" w:sz="2" w:space="0" w:color="000000"/>
-              <w:left w:val="single" w:sz="2" w:space="0" w:color="000000"/>
-              <w:bottom w:val="single" w:sz="2" w:space="0" w:color="000000"/>
-              <w:right w:val="single" w:sz="2" w:space="0" w:color="000000"/>
-              <w:insideH w:val="single" w:sz="2" w:space="0" w:color="000000"/>
-              <w:insideV w:val="single" w:sz="2" w:space="0" w:color="000000"/>
-            </w:tcBorders>
-            <w:shd w:fill="auto" w:val="clear"/>
-            <w:tcMar>
-              <w:left w:w="54" w:type="dxa"/>
+              <w:t>00000000</w:t>
+            </w:r>
+          </w:p>
+        </w:tc>
+        <w:tc>
+          <w:tcPr>
+            <w:tcW w:w="7471" w:type="dxa"/>
+            <w:tcBorders>
+              <w:top w:val="single" w:sz="2" w:space="0" w:color="000001"/>
+              <w:left w:val="single" w:sz="2" w:space="0" w:color="000001"/>
+              <w:bottom w:val="single" w:sz="2" w:space="0" w:color="000001"/>
+              <w:right w:val="single" w:sz="2" w:space="0" w:color="000001"/>
+              <w:insideH w:val="single" w:sz="2" w:space="0" w:color="000001"/>
+              <w:insideV w:val="single" w:sz="2" w:space="0" w:color="000001"/>
+            </w:tcBorders>
+            <w:shd w:fill="auto" w:val="clear"/>
+            <w:tcMar>
+              <w:left w:w="51" w:type="dxa"/>
             </w:tcMar>
             <w:vAlign w:val="center"/>
           </w:tcPr>
@@ -154,13 +136,14 @@
           <w:tcPr>
             <w:tcW w:w="1172" w:type="dxa"/>
             <w:tcBorders>
-              <w:left w:val="single" w:sz="2" w:space="0" w:color="000000"/>
-              <w:bottom w:val="single" w:sz="2" w:space="0" w:color="000000"/>
-              <w:insideH w:val="single" w:sz="2" w:space="0" w:color="000000"/>
-            </w:tcBorders>
-            <w:shd w:fill="auto" w:val="clear"/>
-            <w:tcMar>
-              <w:left w:w="54" w:type="dxa"/>
+              <w:top w:val="single" w:sz="2" w:space="0" w:color="000001"/>
+              <w:left w:val="single" w:sz="2" w:space="0" w:color="000001"/>
+              <w:bottom w:val="single" w:sz="2" w:space="0" w:color="000001"/>
+              <w:insideH w:val="single" w:sz="2" w:space="0" w:color="000001"/>
+            </w:tcBorders>
+            <w:shd w:fill="auto" w:val="clear"/>
+            <w:tcMar>
+              <w:left w:w="51" w:type="dxa"/>
             </w:tcMar>
           </w:tcPr>
           <w:p>
@@ -175,29 +158,24 @@
               <w:rPr>
                 <w:rFonts w:ascii="Times New Roman" w:hAnsi="Times New Roman"/>
               </w:rPr>
-              <w:t>000</w:t>
-            </w:r>
-            <w:r>
-              <w:rPr>
-                <w:rFonts w:ascii="Times New Roman" w:hAnsi="Times New Roman"/>
-              </w:rPr>
-              <w:t>01000</w:t>
-            </w:r>
-          </w:p>
-        </w:tc>
-        <w:tc>
-          <w:tcPr>
-            <w:tcW w:w="7472" w:type="dxa"/>
-            <w:tcBorders>
-              <w:left w:val="single" w:sz="2" w:space="0" w:color="000000"/>
-              <w:bottom w:val="single" w:sz="2" w:space="0" w:color="000000"/>
-              <w:right w:val="single" w:sz="2" w:space="0" w:color="000000"/>
-              <w:insideH w:val="single" w:sz="2" w:space="0" w:color="000000"/>
-              <w:insideV w:val="single" w:sz="2" w:space="0" w:color="000000"/>
-            </w:tcBorders>
-            <w:shd w:fill="auto" w:val="clear"/>
-            <w:tcMar>
-              <w:left w:w="54" w:type="dxa"/>
+              <w:t>00001000</w:t>
+            </w:r>
+          </w:p>
+        </w:tc>
+        <w:tc>
+          <w:tcPr>
+            <w:tcW w:w="7471" w:type="dxa"/>
+            <w:tcBorders>
+              <w:top w:val="single" w:sz="2" w:space="0" w:color="000001"/>
+              <w:left w:val="single" w:sz="2" w:space="0" w:color="000001"/>
+              <w:bottom w:val="single" w:sz="2" w:space="0" w:color="000001"/>
+              <w:right w:val="single" w:sz="2" w:space="0" w:color="000001"/>
+              <w:insideH w:val="single" w:sz="2" w:space="0" w:color="000001"/>
+              <w:insideV w:val="single" w:sz="2" w:space="0" w:color="000001"/>
+            </w:tcBorders>
+            <w:shd w:fill="auto" w:val="clear"/>
+            <w:tcMar>
+              <w:left w:w="51" w:type="dxa"/>
             </w:tcMar>
           </w:tcPr>
           <w:p>
@@ -236,13 +214,14 @@
           <w:tcPr>
             <w:tcW w:w="1172" w:type="dxa"/>
             <w:tcBorders>
-              <w:left w:val="single" w:sz="2" w:space="0" w:color="000000"/>
-              <w:bottom w:val="single" w:sz="2" w:space="0" w:color="000000"/>
-              <w:insideH w:val="single" w:sz="2" w:space="0" w:color="000000"/>
-            </w:tcBorders>
-            <w:shd w:fill="auto" w:val="clear"/>
-            <w:tcMar>
-              <w:left w:w="54" w:type="dxa"/>
+              <w:top w:val="single" w:sz="2" w:space="0" w:color="000001"/>
+              <w:left w:val="single" w:sz="2" w:space="0" w:color="000001"/>
+              <w:bottom w:val="single" w:sz="2" w:space="0" w:color="000001"/>
+              <w:insideH w:val="single" w:sz="2" w:space="0" w:color="000001"/>
+            </w:tcBorders>
+            <w:shd w:fill="auto" w:val="clear"/>
+            <w:tcMar>
+              <w:left w:w="51" w:type="dxa"/>
             </w:tcMar>
           </w:tcPr>
           <w:p>
@@ -257,29 +236,24 @@
               <w:rPr>
                 <w:rFonts w:ascii="Times New Roman" w:hAnsi="Times New Roman"/>
               </w:rPr>
-              <w:t>000</w:t>
-            </w:r>
-            <w:r>
-              <w:rPr>
-                <w:rFonts w:ascii="Times New Roman" w:hAnsi="Times New Roman"/>
-              </w:rPr>
-              <w:t>10000</w:t>
-            </w:r>
-          </w:p>
-        </w:tc>
-        <w:tc>
-          <w:tcPr>
-            <w:tcW w:w="7472" w:type="dxa"/>
-            <w:tcBorders>
-              <w:left w:val="single" w:sz="2" w:space="0" w:color="000000"/>
-              <w:bottom w:val="single" w:sz="2" w:space="0" w:color="000000"/>
-              <w:right w:val="single" w:sz="2" w:space="0" w:color="000000"/>
-              <w:insideH w:val="single" w:sz="2" w:space="0" w:color="000000"/>
-              <w:insideV w:val="single" w:sz="2" w:space="0" w:color="000000"/>
-            </w:tcBorders>
-            <w:shd w:fill="auto" w:val="clear"/>
-            <w:tcMar>
-              <w:left w:w="54" w:type="dxa"/>
+              <w:t>00010000</w:t>
+            </w:r>
+          </w:p>
+        </w:tc>
+        <w:tc>
+          <w:tcPr>
+            <w:tcW w:w="7471" w:type="dxa"/>
+            <w:tcBorders>
+              <w:top w:val="single" w:sz="2" w:space="0" w:color="000001"/>
+              <w:left w:val="single" w:sz="2" w:space="0" w:color="000001"/>
+              <w:bottom w:val="single" w:sz="2" w:space="0" w:color="000001"/>
+              <w:right w:val="single" w:sz="2" w:space="0" w:color="000001"/>
+              <w:insideH w:val="single" w:sz="2" w:space="0" w:color="000001"/>
+              <w:insideV w:val="single" w:sz="2" w:space="0" w:color="000001"/>
+            </w:tcBorders>
+            <w:shd w:fill="auto" w:val="clear"/>
+            <w:tcMar>
+              <w:left w:w="51" w:type="dxa"/>
             </w:tcMar>
           </w:tcPr>
           <w:p>
@@ -318,13 +292,14 @@
           <w:tcPr>
             <w:tcW w:w="1172" w:type="dxa"/>
             <w:tcBorders>
-              <w:left w:val="single" w:sz="2" w:space="0" w:color="000000"/>
-              <w:bottom w:val="single" w:sz="2" w:space="0" w:color="000000"/>
-              <w:insideH w:val="single" w:sz="2" w:space="0" w:color="000000"/>
-            </w:tcBorders>
-            <w:shd w:fill="auto" w:val="clear"/>
-            <w:tcMar>
-              <w:left w:w="54" w:type="dxa"/>
+              <w:top w:val="single" w:sz="2" w:space="0" w:color="000001"/>
+              <w:left w:val="single" w:sz="2" w:space="0" w:color="000001"/>
+              <w:bottom w:val="single" w:sz="2" w:space="0" w:color="000001"/>
+              <w:insideH w:val="single" w:sz="2" w:space="0" w:color="000001"/>
+            </w:tcBorders>
+            <w:shd w:fill="auto" w:val="clear"/>
+            <w:tcMar>
+              <w:left w:w="51" w:type="dxa"/>
             </w:tcMar>
           </w:tcPr>
           <w:p>
@@ -339,29 +314,24 @@
               <w:rPr>
                 <w:rFonts w:ascii="Times New Roman" w:hAnsi="Times New Roman"/>
               </w:rPr>
-              <w:t>000</w:t>
-            </w:r>
-            <w:r>
-              <w:rPr>
-                <w:rFonts w:ascii="Times New Roman" w:hAnsi="Times New Roman"/>
-              </w:rPr>
-              <w:t>11000</w:t>
-            </w:r>
-          </w:p>
-        </w:tc>
-        <w:tc>
-          <w:tcPr>
-            <w:tcW w:w="7472" w:type="dxa"/>
-            <w:tcBorders>
-              <w:left w:val="single" w:sz="2" w:space="0" w:color="000000"/>
-              <w:bottom w:val="single" w:sz="2" w:space="0" w:color="000000"/>
-              <w:right w:val="single" w:sz="2" w:space="0" w:color="000000"/>
-              <w:insideH w:val="single" w:sz="2" w:space="0" w:color="000000"/>
-              <w:insideV w:val="single" w:sz="2" w:space="0" w:color="000000"/>
-            </w:tcBorders>
-            <w:shd w:fill="auto" w:val="clear"/>
-            <w:tcMar>
-              <w:left w:w="54" w:type="dxa"/>
+              <w:t>00011000</w:t>
+            </w:r>
+          </w:p>
+        </w:tc>
+        <w:tc>
+          <w:tcPr>
+            <w:tcW w:w="7471" w:type="dxa"/>
+            <w:tcBorders>
+              <w:top w:val="single" w:sz="2" w:space="0" w:color="000001"/>
+              <w:left w:val="single" w:sz="2" w:space="0" w:color="000001"/>
+              <w:bottom w:val="single" w:sz="2" w:space="0" w:color="000001"/>
+              <w:right w:val="single" w:sz="2" w:space="0" w:color="000001"/>
+              <w:insideH w:val="single" w:sz="2" w:space="0" w:color="000001"/>
+              <w:insideV w:val="single" w:sz="2" w:space="0" w:color="000001"/>
+            </w:tcBorders>
+            <w:shd w:fill="auto" w:val="clear"/>
+            <w:tcMar>
+              <w:left w:w="51" w:type="dxa"/>
             </w:tcMar>
           </w:tcPr>
           <w:p>
@@ -400,13 +370,14 @@
           <w:tcPr>
             <w:tcW w:w="1172" w:type="dxa"/>
             <w:tcBorders>
-              <w:left w:val="single" w:sz="2" w:space="0" w:color="000000"/>
-              <w:bottom w:val="single" w:sz="2" w:space="0" w:color="000000"/>
-              <w:insideH w:val="single" w:sz="2" w:space="0" w:color="000000"/>
-            </w:tcBorders>
-            <w:shd w:fill="auto" w:val="clear"/>
-            <w:tcMar>
-              <w:left w:w="54" w:type="dxa"/>
+              <w:top w:val="single" w:sz="2" w:space="0" w:color="000001"/>
+              <w:left w:val="single" w:sz="2" w:space="0" w:color="000001"/>
+              <w:bottom w:val="single" w:sz="2" w:space="0" w:color="000001"/>
+              <w:insideH w:val="single" w:sz="2" w:space="0" w:color="000001"/>
+            </w:tcBorders>
+            <w:shd w:fill="auto" w:val="clear"/>
+            <w:tcMar>
+              <w:left w:w="51" w:type="dxa"/>
             </w:tcMar>
           </w:tcPr>
           <w:p>
@@ -427,17 +398,18 @@
         </w:tc>
         <w:tc>
           <w:tcPr>
-            <w:tcW w:w="7472" w:type="dxa"/>
-            <w:tcBorders>
-              <w:left w:val="single" w:sz="2" w:space="0" w:color="000000"/>
-              <w:bottom w:val="single" w:sz="2" w:space="0" w:color="000000"/>
-              <w:right w:val="single" w:sz="2" w:space="0" w:color="000000"/>
-              <w:insideH w:val="single" w:sz="2" w:space="0" w:color="000000"/>
-              <w:insideV w:val="single" w:sz="2" w:space="0" w:color="000000"/>
-            </w:tcBorders>
-            <w:shd w:fill="auto" w:val="clear"/>
-            <w:tcMar>
-              <w:left w:w="54" w:type="dxa"/>
+            <w:tcW w:w="7471" w:type="dxa"/>
+            <w:tcBorders>
+              <w:top w:val="single" w:sz="2" w:space="0" w:color="000001"/>
+              <w:left w:val="single" w:sz="2" w:space="0" w:color="000001"/>
+              <w:bottom w:val="single" w:sz="2" w:space="0" w:color="000001"/>
+              <w:right w:val="single" w:sz="2" w:space="0" w:color="000001"/>
+              <w:insideH w:val="single" w:sz="2" w:space="0" w:color="000001"/>
+              <w:insideV w:val="single" w:sz="2" w:space="0" w:color="000001"/>
+            </w:tcBorders>
+            <w:shd w:fill="auto" w:val="clear"/>
+            <w:tcMar>
+              <w:left w:w="51" w:type="dxa"/>
             </w:tcMar>
           </w:tcPr>
           <w:p>
@@ -462,13 +434,14 @@
           <w:tcPr>
             <w:tcW w:w="1172" w:type="dxa"/>
             <w:tcBorders>
-              <w:left w:val="single" w:sz="2" w:space="0" w:color="000000"/>
-              <w:bottom w:val="single" w:sz="2" w:space="0" w:color="000000"/>
-              <w:insideH w:val="single" w:sz="2" w:space="0" w:color="000000"/>
-            </w:tcBorders>
-            <w:shd w:fill="auto" w:val="clear"/>
-            <w:tcMar>
-              <w:left w:w="54" w:type="dxa"/>
+              <w:top w:val="single" w:sz="2" w:space="0" w:color="000001"/>
+              <w:left w:val="single" w:sz="2" w:space="0" w:color="000001"/>
+              <w:bottom w:val="single" w:sz="2" w:space="0" w:color="000001"/>
+              <w:insideH w:val="single" w:sz="2" w:space="0" w:color="000001"/>
+            </w:tcBorders>
+            <w:shd w:fill="auto" w:val="clear"/>
+            <w:tcMar>
+              <w:left w:w="51" w:type="dxa"/>
             </w:tcMar>
           </w:tcPr>
           <w:p>
@@ -483,29 +456,24 @@
               <w:rPr>
                 <w:rFonts w:ascii="Times New Roman" w:hAnsi="Times New Roman"/>
               </w:rPr>
-              <w:t>000</w:t>
-            </w:r>
-            <w:r>
-              <w:rPr>
-                <w:rFonts w:ascii="Times New Roman" w:hAnsi="Times New Roman"/>
-              </w:rPr>
-              <w:t>00000</w:t>
-            </w:r>
-          </w:p>
-        </w:tc>
-        <w:tc>
-          <w:tcPr>
-            <w:tcW w:w="7472" w:type="dxa"/>
-            <w:tcBorders>
-              <w:left w:val="single" w:sz="2" w:space="0" w:color="000000"/>
-              <w:bottom w:val="single" w:sz="2" w:space="0" w:color="000000"/>
-              <w:right w:val="single" w:sz="2" w:space="0" w:color="000000"/>
-              <w:insideH w:val="single" w:sz="2" w:space="0" w:color="000000"/>
-              <w:insideV w:val="single" w:sz="2" w:space="0" w:color="000000"/>
-            </w:tcBorders>
-            <w:shd w:fill="auto" w:val="clear"/>
-            <w:tcMar>
-              <w:left w:w="54" w:type="dxa"/>
+              <w:t>00000000</w:t>
+            </w:r>
+          </w:p>
+        </w:tc>
+        <w:tc>
+          <w:tcPr>
+            <w:tcW w:w="7471" w:type="dxa"/>
+            <w:tcBorders>
+              <w:top w:val="single" w:sz="2" w:space="0" w:color="000001"/>
+              <w:left w:val="single" w:sz="2" w:space="0" w:color="000001"/>
+              <w:bottom w:val="single" w:sz="2" w:space="0" w:color="000001"/>
+              <w:right w:val="single" w:sz="2" w:space="0" w:color="000001"/>
+              <w:insideH w:val="single" w:sz="2" w:space="0" w:color="000001"/>
+              <w:insideV w:val="single" w:sz="2" w:space="0" w:color="000001"/>
+            </w:tcBorders>
+            <w:shd w:fill="auto" w:val="clear"/>
+            <w:tcMar>
+              <w:left w:w="51" w:type="dxa"/>
             </w:tcMar>
           </w:tcPr>
           <w:p>
@@ -544,13 +512,14 @@
           <w:tcPr>
             <w:tcW w:w="1172" w:type="dxa"/>
             <w:tcBorders>
-              <w:left w:val="single" w:sz="2" w:space="0" w:color="000000"/>
-              <w:bottom w:val="single" w:sz="2" w:space="0" w:color="000000"/>
-              <w:insideH w:val="single" w:sz="2" w:space="0" w:color="000000"/>
-            </w:tcBorders>
-            <w:shd w:fill="auto" w:val="clear"/>
-            <w:tcMar>
-              <w:left w:w="54" w:type="dxa"/>
+              <w:top w:val="single" w:sz="2" w:space="0" w:color="000001"/>
+              <w:left w:val="single" w:sz="2" w:space="0" w:color="000001"/>
+              <w:bottom w:val="single" w:sz="2" w:space="0" w:color="000001"/>
+              <w:insideH w:val="single" w:sz="2" w:space="0" w:color="000001"/>
+            </w:tcBorders>
+            <w:shd w:fill="auto" w:val="clear"/>
+            <w:tcMar>
+              <w:left w:w="51" w:type="dxa"/>
             </w:tcMar>
           </w:tcPr>
           <w:p>
@@ -571,17 +540,18 @@
         </w:tc>
         <w:tc>
           <w:tcPr>
-            <w:tcW w:w="7472" w:type="dxa"/>
-            <w:tcBorders>
-              <w:left w:val="single" w:sz="2" w:space="0" w:color="000000"/>
-              <w:bottom w:val="single" w:sz="2" w:space="0" w:color="000000"/>
-              <w:right w:val="single" w:sz="2" w:space="0" w:color="000000"/>
-              <w:insideH w:val="single" w:sz="2" w:space="0" w:color="000000"/>
-              <w:insideV w:val="single" w:sz="2" w:space="0" w:color="000000"/>
-            </w:tcBorders>
-            <w:shd w:fill="auto" w:val="clear"/>
-            <w:tcMar>
-              <w:left w:w="54" w:type="dxa"/>
+            <w:tcW w:w="7471" w:type="dxa"/>
+            <w:tcBorders>
+              <w:top w:val="single" w:sz="2" w:space="0" w:color="000001"/>
+              <w:left w:val="single" w:sz="2" w:space="0" w:color="000001"/>
+              <w:bottom w:val="single" w:sz="2" w:space="0" w:color="000001"/>
+              <w:right w:val="single" w:sz="2" w:space="0" w:color="000001"/>
+              <w:insideH w:val="single" w:sz="2" w:space="0" w:color="000001"/>
+              <w:insideV w:val="single" w:sz="2" w:space="0" w:color="000001"/>
+            </w:tcBorders>
+            <w:shd w:fill="auto" w:val="clear"/>
+            <w:tcMar>
+              <w:left w:w="51" w:type="dxa"/>
             </w:tcMar>
           </w:tcPr>
           <w:p>
@@ -606,13 +576,14 @@
           <w:tcPr>
             <w:tcW w:w="1172" w:type="dxa"/>
             <w:tcBorders>
-              <w:left w:val="single" w:sz="2" w:space="0" w:color="000000"/>
-              <w:bottom w:val="single" w:sz="2" w:space="0" w:color="000000"/>
-              <w:insideH w:val="single" w:sz="2" w:space="0" w:color="000000"/>
-            </w:tcBorders>
-            <w:shd w:fill="auto" w:val="clear"/>
-            <w:tcMar>
-              <w:left w:w="54" w:type="dxa"/>
+              <w:top w:val="single" w:sz="2" w:space="0" w:color="000001"/>
+              <w:left w:val="single" w:sz="2" w:space="0" w:color="000001"/>
+              <w:bottom w:val="single" w:sz="2" w:space="0" w:color="000001"/>
+              <w:insideH w:val="single" w:sz="2" w:space="0" w:color="000001"/>
+            </w:tcBorders>
+            <w:shd w:fill="auto" w:val="clear"/>
+            <w:tcMar>
+              <w:left w:w="51" w:type="dxa"/>
             </w:tcMar>
           </w:tcPr>
           <w:p>
@@ -627,29 +598,24 @@
               <w:rPr>
                 <w:rFonts w:ascii="Times New Roman" w:hAnsi="Times New Roman"/>
               </w:rPr>
-              <w:t>000</w:t>
-            </w:r>
-            <w:r>
-              <w:rPr>
-                <w:rFonts w:ascii="Times New Roman" w:hAnsi="Times New Roman"/>
-              </w:rPr>
-              <w:t>01000</w:t>
-            </w:r>
-          </w:p>
-        </w:tc>
-        <w:tc>
-          <w:tcPr>
-            <w:tcW w:w="7472" w:type="dxa"/>
-            <w:tcBorders>
-              <w:left w:val="single" w:sz="2" w:space="0" w:color="000000"/>
-              <w:bottom w:val="single" w:sz="2" w:space="0" w:color="000000"/>
-              <w:right w:val="single" w:sz="2" w:space="0" w:color="000000"/>
-              <w:insideH w:val="single" w:sz="2" w:space="0" w:color="000000"/>
-              <w:insideV w:val="single" w:sz="2" w:space="0" w:color="000000"/>
-            </w:tcBorders>
-            <w:shd w:fill="auto" w:val="clear"/>
-            <w:tcMar>
-              <w:left w:w="54" w:type="dxa"/>
+              <w:t>00001000</w:t>
+            </w:r>
+          </w:p>
+        </w:tc>
+        <w:tc>
+          <w:tcPr>
+            <w:tcW w:w="7471" w:type="dxa"/>
+            <w:tcBorders>
+              <w:top w:val="single" w:sz="2" w:space="0" w:color="000001"/>
+              <w:left w:val="single" w:sz="2" w:space="0" w:color="000001"/>
+              <w:bottom w:val="single" w:sz="2" w:space="0" w:color="000001"/>
+              <w:right w:val="single" w:sz="2" w:space="0" w:color="000001"/>
+              <w:insideH w:val="single" w:sz="2" w:space="0" w:color="000001"/>
+              <w:insideV w:val="single" w:sz="2" w:space="0" w:color="000001"/>
+            </w:tcBorders>
+            <w:shd w:fill="auto" w:val="clear"/>
+            <w:tcMar>
+              <w:left w:w="51" w:type="dxa"/>
             </w:tcMar>
           </w:tcPr>
           <w:p>
@@ -688,13 +654,14 @@
           <w:tcPr>
             <w:tcW w:w="1172" w:type="dxa"/>
             <w:tcBorders>
-              <w:left w:val="single" w:sz="2" w:space="0" w:color="000000"/>
-              <w:bottom w:val="single" w:sz="2" w:space="0" w:color="000000"/>
-              <w:insideH w:val="single" w:sz="2" w:space="0" w:color="000000"/>
-            </w:tcBorders>
-            <w:shd w:fill="auto" w:val="clear"/>
-            <w:tcMar>
-              <w:left w:w="54" w:type="dxa"/>
+              <w:top w:val="single" w:sz="2" w:space="0" w:color="000001"/>
+              <w:left w:val="single" w:sz="2" w:space="0" w:color="000001"/>
+              <w:bottom w:val="single" w:sz="2" w:space="0" w:color="000001"/>
+              <w:insideH w:val="single" w:sz="2" w:space="0" w:color="000001"/>
+            </w:tcBorders>
+            <w:shd w:fill="auto" w:val="clear"/>
+            <w:tcMar>
+              <w:left w:w="51" w:type="dxa"/>
             </w:tcMar>
           </w:tcPr>
           <w:p>
@@ -715,17 +682,18 @@
         </w:tc>
         <w:tc>
           <w:tcPr>
-            <w:tcW w:w="7472" w:type="dxa"/>
-            <w:tcBorders>
-              <w:left w:val="single" w:sz="2" w:space="0" w:color="000000"/>
-              <w:bottom w:val="single" w:sz="2" w:space="0" w:color="000000"/>
-              <w:right w:val="single" w:sz="2" w:space="0" w:color="000000"/>
-              <w:insideH w:val="single" w:sz="2" w:space="0" w:color="000000"/>
-              <w:insideV w:val="single" w:sz="2" w:space="0" w:color="000000"/>
-            </w:tcBorders>
-            <w:shd w:fill="auto" w:val="clear"/>
-            <w:tcMar>
-              <w:left w:w="54" w:type="dxa"/>
+            <w:tcW w:w="7471" w:type="dxa"/>
+            <w:tcBorders>
+              <w:top w:val="single" w:sz="2" w:space="0" w:color="000001"/>
+              <w:left w:val="single" w:sz="2" w:space="0" w:color="000001"/>
+              <w:bottom w:val="single" w:sz="2" w:space="0" w:color="000001"/>
+              <w:right w:val="single" w:sz="2" w:space="0" w:color="000001"/>
+              <w:insideH w:val="single" w:sz="2" w:space="0" w:color="000001"/>
+              <w:insideV w:val="single" w:sz="2" w:space="0" w:color="000001"/>
+            </w:tcBorders>
+            <w:shd w:fill="auto" w:val="clear"/>
+            <w:tcMar>
+              <w:left w:w="51" w:type="dxa"/>
             </w:tcMar>
           </w:tcPr>
           <w:p>
@@ -750,13 +718,14 @@
           <w:tcPr>
             <w:tcW w:w="1172" w:type="dxa"/>
             <w:tcBorders>
-              <w:left w:val="single" w:sz="2" w:space="0" w:color="000000"/>
-              <w:bottom w:val="single" w:sz="2" w:space="0" w:color="000000"/>
-              <w:insideH w:val="single" w:sz="2" w:space="0" w:color="000000"/>
-            </w:tcBorders>
-            <w:shd w:fill="auto" w:val="clear"/>
-            <w:tcMar>
-              <w:left w:w="54" w:type="dxa"/>
+              <w:top w:val="single" w:sz="2" w:space="0" w:color="000001"/>
+              <w:left w:val="single" w:sz="2" w:space="0" w:color="000001"/>
+              <w:bottom w:val="single" w:sz="2" w:space="0" w:color="000001"/>
+              <w:insideH w:val="single" w:sz="2" w:space="0" w:color="000001"/>
+            </w:tcBorders>
+            <w:shd w:fill="auto" w:val="clear"/>
+            <w:tcMar>
+              <w:left w:w="51" w:type="dxa"/>
             </w:tcMar>
           </w:tcPr>
           <w:p>
@@ -771,29 +740,24 @@
               <w:rPr>
                 <w:rFonts w:ascii="Times New Roman" w:hAnsi="Times New Roman"/>
               </w:rPr>
-              <w:t>000</w:t>
-            </w:r>
-            <w:r>
-              <w:rPr>
-                <w:rFonts w:ascii="Times New Roman" w:hAnsi="Times New Roman"/>
-              </w:rPr>
-              <w:t>10000</w:t>
-            </w:r>
-          </w:p>
-        </w:tc>
-        <w:tc>
-          <w:tcPr>
-            <w:tcW w:w="7472" w:type="dxa"/>
-            <w:tcBorders>
-              <w:left w:val="single" w:sz="2" w:space="0" w:color="000000"/>
-              <w:bottom w:val="single" w:sz="2" w:space="0" w:color="000000"/>
-              <w:right w:val="single" w:sz="2" w:space="0" w:color="000000"/>
-              <w:insideH w:val="single" w:sz="2" w:space="0" w:color="000000"/>
-              <w:insideV w:val="single" w:sz="2" w:space="0" w:color="000000"/>
-            </w:tcBorders>
-            <w:shd w:fill="auto" w:val="clear"/>
-            <w:tcMar>
-              <w:left w:w="54" w:type="dxa"/>
+              <w:t>00010000</w:t>
+            </w:r>
+          </w:p>
+        </w:tc>
+        <w:tc>
+          <w:tcPr>
+            <w:tcW w:w="7471" w:type="dxa"/>
+            <w:tcBorders>
+              <w:top w:val="single" w:sz="2" w:space="0" w:color="000001"/>
+              <w:left w:val="single" w:sz="2" w:space="0" w:color="000001"/>
+              <w:bottom w:val="single" w:sz="2" w:space="0" w:color="000001"/>
+              <w:right w:val="single" w:sz="2" w:space="0" w:color="000001"/>
+              <w:insideH w:val="single" w:sz="2" w:space="0" w:color="000001"/>
+              <w:insideV w:val="single" w:sz="2" w:space="0" w:color="000001"/>
+            </w:tcBorders>
+            <w:shd w:fill="auto" w:val="clear"/>
+            <w:tcMar>
+              <w:left w:w="51" w:type="dxa"/>
             </w:tcMar>
           </w:tcPr>
           <w:p>
@@ -832,44 +796,50 @@
           <w:tcPr>
             <w:tcW w:w="1172" w:type="dxa"/>
             <w:tcBorders>
-              <w:left w:val="single" w:sz="2" w:space="0" w:color="000000"/>
-              <w:bottom w:val="single" w:sz="2" w:space="0" w:color="000000"/>
-              <w:insideH w:val="single" w:sz="2" w:space="0" w:color="000000"/>
-            </w:tcBorders>
-            <w:shd w:fill="auto" w:val="clear"/>
-            <w:tcMar>
-              <w:left w:w="54" w:type="dxa"/>
-            </w:tcMar>
-          </w:tcPr>
-          <w:p>
-            <w:pPr>
-              <w:pStyle w:val="TableContents"/>
-              <w:jc w:val="center"/>
-              <w:rPr>
-                <w:rFonts w:ascii="Times New Roman" w:hAnsi="Times New Roman"/>
-              </w:rPr>
-            </w:pPr>
-            <w:r>
-              <w:rPr>
-                <w:rFonts w:ascii="Times New Roman" w:hAnsi="Times New Roman"/>
-              </w:rPr>
-              <w:t>01110010</w:t>
-            </w:r>
-          </w:p>
-        </w:tc>
-        <w:tc>
-          <w:tcPr>
-            <w:tcW w:w="7472" w:type="dxa"/>
-            <w:tcBorders>
-              <w:left w:val="single" w:sz="2" w:space="0" w:color="000000"/>
-              <w:bottom w:val="single" w:sz="2" w:space="0" w:color="000000"/>
-              <w:right w:val="single" w:sz="2" w:space="0" w:color="000000"/>
-              <w:insideH w:val="single" w:sz="2" w:space="0" w:color="000000"/>
-              <w:insideV w:val="single" w:sz="2" w:space="0" w:color="000000"/>
-            </w:tcBorders>
-            <w:shd w:fill="auto" w:val="clear"/>
-            <w:tcMar>
-              <w:left w:w="54" w:type="dxa"/>
+              <w:top w:val="single" w:sz="2" w:space="0" w:color="000001"/>
+              <w:left w:val="single" w:sz="2" w:space="0" w:color="000001"/>
+              <w:bottom w:val="single" w:sz="2" w:space="0" w:color="000001"/>
+              <w:insideH w:val="single" w:sz="2" w:space="0" w:color="000001"/>
+            </w:tcBorders>
+            <w:shd w:fill="auto" w:val="clear"/>
+            <w:tcMar>
+              <w:left w:w="51" w:type="dxa"/>
+            </w:tcMar>
+          </w:tcPr>
+          <w:p>
+            <w:pPr>
+              <w:pStyle w:val="TableContents"/>
+              <w:jc w:val="center"/>
+              <w:rPr/>
+            </w:pPr>
+            <w:r>
+              <w:rPr>
+                <w:rFonts w:ascii="Times New Roman" w:hAnsi="Times New Roman"/>
+              </w:rPr>
+              <w:t>011100</w:t>
+            </w:r>
+            <w:r>
+              <w:rPr>
+                <w:rFonts w:ascii="Times New Roman" w:hAnsi="Times New Roman"/>
+              </w:rPr>
+              <w:t>01</w:t>
+            </w:r>
+          </w:p>
+        </w:tc>
+        <w:tc>
+          <w:tcPr>
+            <w:tcW w:w="7471" w:type="dxa"/>
+            <w:tcBorders>
+              <w:top w:val="single" w:sz="2" w:space="0" w:color="000001"/>
+              <w:left w:val="single" w:sz="2" w:space="0" w:color="000001"/>
+              <w:bottom w:val="single" w:sz="2" w:space="0" w:color="000001"/>
+              <w:right w:val="single" w:sz="2" w:space="0" w:color="000001"/>
+              <w:insideH w:val="single" w:sz="2" w:space="0" w:color="000001"/>
+              <w:insideV w:val="single" w:sz="2" w:space="0" w:color="000001"/>
+            </w:tcBorders>
+            <w:shd w:fill="auto" w:val="clear"/>
+            <w:tcMar>
+              <w:left w:w="51" w:type="dxa"/>
             </w:tcMar>
           </w:tcPr>
           <w:p>
@@ -894,13 +864,14 @@
           <w:tcPr>
             <w:tcW w:w="1172" w:type="dxa"/>
             <w:tcBorders>
-              <w:left w:val="single" w:sz="2" w:space="0" w:color="000000"/>
-              <w:bottom w:val="single" w:sz="2" w:space="0" w:color="000000"/>
-              <w:insideH w:val="single" w:sz="2" w:space="0" w:color="000000"/>
-            </w:tcBorders>
-            <w:shd w:fill="auto" w:val="clear"/>
-            <w:tcMar>
-              <w:left w:w="54" w:type="dxa"/>
+              <w:top w:val="single" w:sz="2" w:space="0" w:color="000001"/>
+              <w:left w:val="single" w:sz="2" w:space="0" w:color="000001"/>
+              <w:bottom w:val="single" w:sz="2" w:space="0" w:color="000001"/>
+              <w:insideH w:val="single" w:sz="2" w:space="0" w:color="000001"/>
+            </w:tcBorders>
+            <w:shd w:fill="auto" w:val="clear"/>
+            <w:tcMar>
+              <w:left w:w="51" w:type="dxa"/>
             </w:tcMar>
           </w:tcPr>
           <w:p>
@@ -915,29 +886,24 @@
               <w:rPr>
                 <w:rFonts w:ascii="Times New Roman" w:hAnsi="Times New Roman"/>
               </w:rPr>
-              <w:t>000</w:t>
-            </w:r>
-            <w:r>
-              <w:rPr>
-                <w:rFonts w:ascii="Times New Roman" w:hAnsi="Times New Roman"/>
-              </w:rPr>
-              <w:t>11000</w:t>
-            </w:r>
-          </w:p>
-        </w:tc>
-        <w:tc>
-          <w:tcPr>
-            <w:tcW w:w="7472" w:type="dxa"/>
-            <w:tcBorders>
-              <w:left w:val="single" w:sz="2" w:space="0" w:color="000000"/>
-              <w:bottom w:val="single" w:sz="2" w:space="0" w:color="000000"/>
-              <w:right w:val="single" w:sz="2" w:space="0" w:color="000000"/>
-              <w:insideH w:val="single" w:sz="2" w:space="0" w:color="000000"/>
-              <w:insideV w:val="single" w:sz="2" w:space="0" w:color="000000"/>
-            </w:tcBorders>
-            <w:shd w:fill="auto" w:val="clear"/>
-            <w:tcMar>
-              <w:left w:w="54" w:type="dxa"/>
+              <w:t>00011000</w:t>
+            </w:r>
+          </w:p>
+        </w:tc>
+        <w:tc>
+          <w:tcPr>
+            <w:tcW w:w="7471" w:type="dxa"/>
+            <w:tcBorders>
+              <w:top w:val="single" w:sz="2" w:space="0" w:color="000001"/>
+              <w:left w:val="single" w:sz="2" w:space="0" w:color="000001"/>
+              <w:bottom w:val="single" w:sz="2" w:space="0" w:color="000001"/>
+              <w:right w:val="single" w:sz="2" w:space="0" w:color="000001"/>
+              <w:insideH w:val="single" w:sz="2" w:space="0" w:color="000001"/>
+              <w:insideV w:val="single" w:sz="2" w:space="0" w:color="000001"/>
+            </w:tcBorders>
+            <w:shd w:fill="auto" w:val="clear"/>
+            <w:tcMar>
+              <w:left w:w="51" w:type="dxa"/>
             </w:tcMar>
           </w:tcPr>
           <w:p>
@@ -976,13 +942,14 @@
           <w:tcPr>
             <w:tcW w:w="1172" w:type="dxa"/>
             <w:tcBorders>
-              <w:left w:val="single" w:sz="2" w:space="0" w:color="000000"/>
-              <w:bottom w:val="single" w:sz="2" w:space="0" w:color="000000"/>
-              <w:insideH w:val="single" w:sz="2" w:space="0" w:color="000000"/>
-            </w:tcBorders>
-            <w:shd w:fill="auto" w:val="clear"/>
-            <w:tcMar>
-              <w:left w:w="54" w:type="dxa"/>
+              <w:top w:val="single" w:sz="2" w:space="0" w:color="000001"/>
+              <w:left w:val="single" w:sz="2" w:space="0" w:color="000001"/>
+              <w:bottom w:val="single" w:sz="2" w:space="0" w:color="000001"/>
+              <w:insideH w:val="single" w:sz="2" w:space="0" w:color="000001"/>
+            </w:tcBorders>
+            <w:shd w:fill="auto" w:val="clear"/>
+            <w:tcMar>
+              <w:left w:w="51" w:type="dxa"/>
             </w:tcMar>
           </w:tcPr>
           <w:p>
@@ -1003,17 +970,18 @@
         </w:tc>
         <w:tc>
           <w:tcPr>
-            <w:tcW w:w="7472" w:type="dxa"/>
-            <w:tcBorders>
-              <w:left w:val="single" w:sz="2" w:space="0" w:color="000000"/>
-              <w:bottom w:val="single" w:sz="2" w:space="0" w:color="000000"/>
-              <w:right w:val="single" w:sz="2" w:space="0" w:color="000000"/>
-              <w:insideH w:val="single" w:sz="2" w:space="0" w:color="000000"/>
-              <w:insideV w:val="single" w:sz="2" w:space="0" w:color="000000"/>
-            </w:tcBorders>
-            <w:shd w:fill="auto" w:val="clear"/>
-            <w:tcMar>
-              <w:left w:w="54" w:type="dxa"/>
+            <w:tcW w:w="7471" w:type="dxa"/>
+            <w:tcBorders>
+              <w:top w:val="single" w:sz="2" w:space="0" w:color="000001"/>
+              <w:left w:val="single" w:sz="2" w:space="0" w:color="000001"/>
+              <w:bottom w:val="single" w:sz="2" w:space="0" w:color="000001"/>
+              <w:right w:val="single" w:sz="2" w:space="0" w:color="000001"/>
+              <w:insideH w:val="single" w:sz="2" w:space="0" w:color="000001"/>
+              <w:insideV w:val="single" w:sz="2" w:space="0" w:color="000001"/>
+            </w:tcBorders>
+            <w:shd w:fill="auto" w:val="clear"/>
+            <w:tcMar>
+              <w:left w:w="51" w:type="dxa"/>
             </w:tcMar>
           </w:tcPr>
           <w:p>
@@ -1038,13 +1006,14 @@
           <w:tcPr>
             <w:tcW w:w="1172" w:type="dxa"/>
             <w:tcBorders>
-              <w:left w:val="single" w:sz="2" w:space="0" w:color="000000"/>
-              <w:bottom w:val="single" w:sz="2" w:space="0" w:color="000000"/>
-              <w:insideH w:val="single" w:sz="2" w:space="0" w:color="000000"/>
-            </w:tcBorders>
-            <w:shd w:fill="auto" w:val="clear"/>
-            <w:tcMar>
-              <w:left w:w="54" w:type="dxa"/>
+              <w:top w:val="single" w:sz="2" w:space="0" w:color="000001"/>
+              <w:left w:val="single" w:sz="2" w:space="0" w:color="000001"/>
+              <w:bottom w:val="single" w:sz="2" w:space="0" w:color="000001"/>
+              <w:insideH w:val="single" w:sz="2" w:space="0" w:color="000001"/>
+            </w:tcBorders>
+            <w:shd w:fill="auto" w:val="clear"/>
+            <w:tcMar>
+              <w:left w:w="51" w:type="dxa"/>
             </w:tcMar>
           </w:tcPr>
           <w:p>
@@ -1059,29 +1028,24 @@
               <w:rPr>
                 <w:rFonts w:ascii="Times New Roman" w:hAnsi="Times New Roman"/>
               </w:rPr>
-              <w:t>000</w:t>
-            </w:r>
-            <w:r>
-              <w:rPr>
-                <w:rFonts w:ascii="Times New Roman" w:hAnsi="Times New Roman"/>
-              </w:rPr>
-              <w:t>11000</w:t>
-            </w:r>
-          </w:p>
-        </w:tc>
-        <w:tc>
-          <w:tcPr>
-            <w:tcW w:w="7472" w:type="dxa"/>
-            <w:tcBorders>
-              <w:left w:val="single" w:sz="2" w:space="0" w:color="000000"/>
-              <w:bottom w:val="single" w:sz="2" w:space="0" w:color="000000"/>
-              <w:right w:val="single" w:sz="2" w:space="0" w:color="000000"/>
-              <w:insideH w:val="single" w:sz="2" w:space="0" w:color="000000"/>
-              <w:insideV w:val="single" w:sz="2" w:space="0" w:color="000000"/>
-            </w:tcBorders>
-            <w:shd w:fill="auto" w:val="clear"/>
-            <w:tcMar>
-              <w:left w:w="54" w:type="dxa"/>
+              <w:t>00011000</w:t>
+            </w:r>
+          </w:p>
+        </w:tc>
+        <w:tc>
+          <w:tcPr>
+            <w:tcW w:w="7471" w:type="dxa"/>
+            <w:tcBorders>
+              <w:top w:val="single" w:sz="2" w:space="0" w:color="000001"/>
+              <w:left w:val="single" w:sz="2" w:space="0" w:color="000001"/>
+              <w:bottom w:val="single" w:sz="2" w:space="0" w:color="000001"/>
+              <w:right w:val="single" w:sz="2" w:space="0" w:color="000001"/>
+              <w:insideH w:val="single" w:sz="2" w:space="0" w:color="000001"/>
+              <w:insideV w:val="single" w:sz="2" w:space="0" w:color="000001"/>
+            </w:tcBorders>
+            <w:shd w:fill="auto" w:val="clear"/>
+            <w:tcMar>
+              <w:left w:w="51" w:type="dxa"/>
             </w:tcMar>
           </w:tcPr>
           <w:p>
@@ -1120,13 +1084,14 @@
           <w:tcPr>
             <w:tcW w:w="1172" w:type="dxa"/>
             <w:tcBorders>
-              <w:left w:val="single" w:sz="2" w:space="0" w:color="000000"/>
-              <w:bottom w:val="single" w:sz="2" w:space="0" w:color="000000"/>
-              <w:insideH w:val="single" w:sz="2" w:space="0" w:color="000000"/>
-            </w:tcBorders>
-            <w:shd w:fill="auto" w:val="clear"/>
-            <w:tcMar>
-              <w:left w:w="54" w:type="dxa"/>
+              <w:top w:val="single" w:sz="2" w:space="0" w:color="000001"/>
+              <w:left w:val="single" w:sz="2" w:space="0" w:color="000001"/>
+              <w:bottom w:val="single" w:sz="2" w:space="0" w:color="000001"/>
+              <w:insideH w:val="single" w:sz="2" w:space="0" w:color="000001"/>
+            </w:tcBorders>
+            <w:shd w:fill="auto" w:val="clear"/>
+            <w:tcMar>
+              <w:left w:w="51" w:type="dxa"/>
             </w:tcMar>
           </w:tcPr>
           <w:p>
@@ -1147,17 +1112,18 @@
         </w:tc>
         <w:tc>
           <w:tcPr>
-            <w:tcW w:w="7472" w:type="dxa"/>
-            <w:tcBorders>
-              <w:left w:val="single" w:sz="2" w:space="0" w:color="000000"/>
-              <w:bottom w:val="single" w:sz="2" w:space="0" w:color="000000"/>
-              <w:right w:val="single" w:sz="2" w:space="0" w:color="000000"/>
-              <w:insideH w:val="single" w:sz="2" w:space="0" w:color="000000"/>
-              <w:insideV w:val="single" w:sz="2" w:space="0" w:color="000000"/>
-            </w:tcBorders>
-            <w:shd w:fill="auto" w:val="clear"/>
-            <w:tcMar>
-              <w:left w:w="54" w:type="dxa"/>
+            <w:tcW w:w="7471" w:type="dxa"/>
+            <w:tcBorders>
+              <w:top w:val="single" w:sz="2" w:space="0" w:color="000001"/>
+              <w:left w:val="single" w:sz="2" w:space="0" w:color="000001"/>
+              <w:bottom w:val="single" w:sz="2" w:space="0" w:color="000001"/>
+              <w:right w:val="single" w:sz="2" w:space="0" w:color="000001"/>
+              <w:insideH w:val="single" w:sz="2" w:space="0" w:color="000001"/>
+              <w:insideV w:val="single" w:sz="2" w:space="0" w:color="000001"/>
+            </w:tcBorders>
+            <w:shd w:fill="auto" w:val="clear"/>
+            <w:tcMar>
+              <w:left w:w="51" w:type="dxa"/>
             </w:tcMar>
           </w:tcPr>
           <w:p>
@@ -1182,13 +1148,14 @@
           <w:tcPr>
             <w:tcW w:w="1172" w:type="dxa"/>
             <w:tcBorders>
-              <w:left w:val="single" w:sz="2" w:space="0" w:color="000000"/>
-              <w:bottom w:val="single" w:sz="2" w:space="0" w:color="000000"/>
-              <w:insideH w:val="single" w:sz="2" w:space="0" w:color="000000"/>
-            </w:tcBorders>
-            <w:shd w:fill="auto" w:val="clear"/>
-            <w:tcMar>
-              <w:left w:w="54" w:type="dxa"/>
+              <w:top w:val="single" w:sz="2" w:space="0" w:color="000001"/>
+              <w:left w:val="single" w:sz="2" w:space="0" w:color="000001"/>
+              <w:bottom w:val="single" w:sz="2" w:space="0" w:color="000001"/>
+              <w:insideH w:val="single" w:sz="2" w:space="0" w:color="000001"/>
+            </w:tcBorders>
+            <w:shd w:fill="auto" w:val="clear"/>
+            <w:tcMar>
+              <w:left w:w="51" w:type="dxa"/>
             </w:tcMar>
           </w:tcPr>
           <w:p>
@@ -1203,29 +1170,24 @@
               <w:rPr>
                 <w:rFonts w:ascii="Times New Roman" w:hAnsi="Times New Roman"/>
               </w:rPr>
-              <w:t>000</w:t>
-            </w:r>
-            <w:r>
-              <w:rPr>
-                <w:rFonts w:ascii="Times New Roman" w:hAnsi="Times New Roman"/>
-              </w:rPr>
-              <w:t>11000</w:t>
-            </w:r>
-          </w:p>
-        </w:tc>
-        <w:tc>
-          <w:tcPr>
-            <w:tcW w:w="7472" w:type="dxa"/>
-            <w:tcBorders>
-              <w:left w:val="single" w:sz="2" w:space="0" w:color="000000"/>
-              <w:bottom w:val="single" w:sz="2" w:space="0" w:color="000000"/>
-              <w:right w:val="single" w:sz="2" w:space="0" w:color="000000"/>
-              <w:insideH w:val="single" w:sz="2" w:space="0" w:color="000000"/>
-              <w:insideV w:val="single" w:sz="2" w:space="0" w:color="000000"/>
-            </w:tcBorders>
-            <w:shd w:fill="auto" w:val="clear"/>
-            <w:tcMar>
-              <w:left w:w="54" w:type="dxa"/>
+              <w:t>00011000</w:t>
+            </w:r>
+          </w:p>
+        </w:tc>
+        <w:tc>
+          <w:tcPr>
+            <w:tcW w:w="7471" w:type="dxa"/>
+            <w:tcBorders>
+              <w:top w:val="single" w:sz="2" w:space="0" w:color="000001"/>
+              <w:left w:val="single" w:sz="2" w:space="0" w:color="000001"/>
+              <w:bottom w:val="single" w:sz="2" w:space="0" w:color="000001"/>
+              <w:right w:val="single" w:sz="2" w:space="0" w:color="000001"/>
+              <w:insideH w:val="single" w:sz="2" w:space="0" w:color="000001"/>
+              <w:insideV w:val="single" w:sz="2" w:space="0" w:color="000001"/>
+            </w:tcBorders>
+            <w:shd w:fill="auto" w:val="clear"/>
+            <w:tcMar>
+              <w:left w:w="51" w:type="dxa"/>
             </w:tcMar>
           </w:tcPr>
           <w:p>
@@ -1264,13 +1226,14 @@
           <w:tcPr>
             <w:tcW w:w="1172" w:type="dxa"/>
             <w:tcBorders>
-              <w:left w:val="single" w:sz="2" w:space="0" w:color="000000"/>
-              <w:bottom w:val="single" w:sz="2" w:space="0" w:color="000000"/>
-              <w:insideH w:val="single" w:sz="2" w:space="0" w:color="000000"/>
-            </w:tcBorders>
-            <w:shd w:fill="auto" w:val="clear"/>
-            <w:tcMar>
-              <w:left w:w="54" w:type="dxa"/>
+              <w:top w:val="single" w:sz="2" w:space="0" w:color="000001"/>
+              <w:left w:val="single" w:sz="2" w:space="0" w:color="000001"/>
+              <w:bottom w:val="single" w:sz="2" w:space="0" w:color="000001"/>
+              <w:insideH w:val="single" w:sz="2" w:space="0" w:color="000001"/>
+            </w:tcBorders>
+            <w:shd w:fill="auto" w:val="clear"/>
+            <w:tcMar>
+              <w:left w:w="51" w:type="dxa"/>
             </w:tcMar>
           </w:tcPr>
           <w:p>
@@ -1291,17 +1254,18 @@
         </w:tc>
         <w:tc>
           <w:tcPr>
-            <w:tcW w:w="7472" w:type="dxa"/>
-            <w:tcBorders>
-              <w:left w:val="single" w:sz="2" w:space="0" w:color="000000"/>
-              <w:bottom w:val="single" w:sz="2" w:space="0" w:color="000000"/>
-              <w:right w:val="single" w:sz="2" w:space="0" w:color="000000"/>
-              <w:insideH w:val="single" w:sz="2" w:space="0" w:color="000000"/>
-              <w:insideV w:val="single" w:sz="2" w:space="0" w:color="000000"/>
-            </w:tcBorders>
-            <w:shd w:fill="auto" w:val="clear"/>
-            <w:tcMar>
-              <w:left w:w="54" w:type="dxa"/>
+            <w:tcW w:w="7471" w:type="dxa"/>
+            <w:tcBorders>
+              <w:top w:val="single" w:sz="2" w:space="0" w:color="000001"/>
+              <w:left w:val="single" w:sz="2" w:space="0" w:color="000001"/>
+              <w:bottom w:val="single" w:sz="2" w:space="0" w:color="000001"/>
+              <w:right w:val="single" w:sz="2" w:space="0" w:color="000001"/>
+              <w:insideH w:val="single" w:sz="2" w:space="0" w:color="000001"/>
+              <w:insideV w:val="single" w:sz="2" w:space="0" w:color="000001"/>
+            </w:tcBorders>
+            <w:shd w:fill="auto" w:val="clear"/>
+            <w:tcMar>
+              <w:left w:w="51" w:type="dxa"/>
             </w:tcMar>
           </w:tcPr>
           <w:p>
@@ -1326,13 +1290,14 @@
           <w:tcPr>
             <w:tcW w:w="1172" w:type="dxa"/>
             <w:tcBorders>
-              <w:left w:val="single" w:sz="2" w:space="0" w:color="000000"/>
-              <w:bottom w:val="single" w:sz="2" w:space="0" w:color="000000"/>
-              <w:insideH w:val="single" w:sz="2" w:space="0" w:color="000000"/>
-            </w:tcBorders>
-            <w:shd w:fill="auto" w:val="clear"/>
-            <w:tcMar>
-              <w:left w:w="54" w:type="dxa"/>
+              <w:top w:val="single" w:sz="2" w:space="0" w:color="000001"/>
+              <w:left w:val="single" w:sz="2" w:space="0" w:color="000001"/>
+              <w:bottom w:val="single" w:sz="2" w:space="0" w:color="000001"/>
+              <w:insideH w:val="single" w:sz="2" w:space="0" w:color="000001"/>
+            </w:tcBorders>
+            <w:shd w:fill="auto" w:val="clear"/>
+            <w:tcMar>
+              <w:left w:w="51" w:type="dxa"/>
             </w:tcMar>
           </w:tcPr>
           <w:p>
@@ -1353,17 +1318,18 @@
         </w:tc>
         <w:tc>
           <w:tcPr>
-            <w:tcW w:w="7472" w:type="dxa"/>
-            <w:tcBorders>
-              <w:left w:val="single" w:sz="2" w:space="0" w:color="000000"/>
-              <w:bottom w:val="single" w:sz="2" w:space="0" w:color="000000"/>
-              <w:right w:val="single" w:sz="2" w:space="0" w:color="000000"/>
-              <w:insideH w:val="single" w:sz="2" w:space="0" w:color="000000"/>
-              <w:insideV w:val="single" w:sz="2" w:space="0" w:color="000000"/>
-            </w:tcBorders>
-            <w:shd w:fill="auto" w:val="clear"/>
-            <w:tcMar>
-              <w:left w:w="54" w:type="dxa"/>
+            <w:tcW w:w="7471" w:type="dxa"/>
+            <w:tcBorders>
+              <w:top w:val="single" w:sz="2" w:space="0" w:color="000001"/>
+              <w:left w:val="single" w:sz="2" w:space="0" w:color="000001"/>
+              <w:bottom w:val="single" w:sz="2" w:space="0" w:color="000001"/>
+              <w:right w:val="single" w:sz="2" w:space="0" w:color="000001"/>
+              <w:insideH w:val="single" w:sz="2" w:space="0" w:color="000001"/>
+              <w:insideV w:val="single" w:sz="2" w:space="0" w:color="000001"/>
+            </w:tcBorders>
+            <w:shd w:fill="auto" w:val="clear"/>
+            <w:tcMar>
+              <w:left w:w="51" w:type="dxa"/>
             </w:tcMar>
           </w:tcPr>
           <w:p>
@@ -1388,13 +1354,14 @@
           <w:tcPr>
             <w:tcW w:w="1172" w:type="dxa"/>
             <w:tcBorders>
-              <w:left w:val="single" w:sz="2" w:space="0" w:color="000000"/>
-              <w:bottom w:val="single" w:sz="2" w:space="0" w:color="000000"/>
-              <w:insideH w:val="single" w:sz="2" w:space="0" w:color="000000"/>
-            </w:tcBorders>
-            <w:shd w:fill="auto" w:val="clear"/>
-            <w:tcMar>
-              <w:left w:w="54" w:type="dxa"/>
+              <w:top w:val="single" w:sz="2" w:space="0" w:color="000001"/>
+              <w:left w:val="single" w:sz="2" w:space="0" w:color="000001"/>
+              <w:bottom w:val="single" w:sz="2" w:space="0" w:color="000001"/>
+              <w:insideH w:val="single" w:sz="2" w:space="0" w:color="000001"/>
+            </w:tcBorders>
+            <w:shd w:fill="auto" w:val="clear"/>
+            <w:tcMar>
+              <w:left w:w="51" w:type="dxa"/>
             </w:tcMar>
           </w:tcPr>
           <w:p>
@@ -1409,29 +1376,24 @@
               <w:rPr>
                 <w:rFonts w:ascii="Times New Roman" w:hAnsi="Times New Roman"/>
               </w:rPr>
-              <w:t>000</w:t>
-            </w:r>
-            <w:r>
-              <w:rPr>
-                <w:rFonts w:ascii="Times New Roman" w:hAnsi="Times New Roman"/>
-              </w:rPr>
-              <w:t>11000</w:t>
-            </w:r>
-          </w:p>
-        </w:tc>
-        <w:tc>
-          <w:tcPr>
-            <w:tcW w:w="7472" w:type="dxa"/>
-            <w:tcBorders>
-              <w:left w:val="single" w:sz="2" w:space="0" w:color="000000"/>
-              <w:bottom w:val="single" w:sz="2" w:space="0" w:color="000000"/>
-              <w:right w:val="single" w:sz="2" w:space="0" w:color="000000"/>
-              <w:insideH w:val="single" w:sz="2" w:space="0" w:color="000000"/>
-              <w:insideV w:val="single" w:sz="2" w:space="0" w:color="000000"/>
-            </w:tcBorders>
-            <w:shd w:fill="auto" w:val="clear"/>
-            <w:tcMar>
-              <w:left w:w="54" w:type="dxa"/>
+              <w:t>00011000</w:t>
+            </w:r>
+          </w:p>
+        </w:tc>
+        <w:tc>
+          <w:tcPr>
+            <w:tcW w:w="7471" w:type="dxa"/>
+            <w:tcBorders>
+              <w:top w:val="single" w:sz="2" w:space="0" w:color="000001"/>
+              <w:left w:val="single" w:sz="2" w:space="0" w:color="000001"/>
+              <w:bottom w:val="single" w:sz="2" w:space="0" w:color="000001"/>
+              <w:right w:val="single" w:sz="2" w:space="0" w:color="000001"/>
+              <w:insideH w:val="single" w:sz="2" w:space="0" w:color="000001"/>
+              <w:insideV w:val="single" w:sz="2" w:space="0" w:color="000001"/>
+            </w:tcBorders>
+            <w:shd w:fill="auto" w:val="clear"/>
+            <w:tcMar>
+              <w:left w:w="51" w:type="dxa"/>
             </w:tcMar>
           </w:tcPr>
           <w:p>
@@ -1470,13 +1432,14 @@
           <w:tcPr>
             <w:tcW w:w="1172" w:type="dxa"/>
             <w:tcBorders>
-              <w:left w:val="single" w:sz="2" w:space="0" w:color="000000"/>
-              <w:bottom w:val="single" w:sz="2" w:space="0" w:color="000000"/>
-              <w:insideH w:val="single" w:sz="2" w:space="0" w:color="000000"/>
-            </w:tcBorders>
-            <w:shd w:fill="auto" w:val="clear"/>
-            <w:tcMar>
-              <w:left w:w="54" w:type="dxa"/>
+              <w:top w:val="single" w:sz="2" w:space="0" w:color="000001"/>
+              <w:left w:val="single" w:sz="2" w:space="0" w:color="000001"/>
+              <w:bottom w:val="single" w:sz="2" w:space="0" w:color="000001"/>
+              <w:insideH w:val="single" w:sz="2" w:space="0" w:color="000001"/>
+            </w:tcBorders>
+            <w:shd w:fill="auto" w:val="clear"/>
+            <w:tcMar>
+              <w:left w:w="51" w:type="dxa"/>
             </w:tcMar>
           </w:tcPr>
           <w:p>
@@ -1497,17 +1460,18 @@
         </w:tc>
         <w:tc>
           <w:tcPr>
-            <w:tcW w:w="7472" w:type="dxa"/>
-            <w:tcBorders>
-              <w:left w:val="single" w:sz="2" w:space="0" w:color="000000"/>
-              <w:bottom w:val="single" w:sz="2" w:space="0" w:color="000000"/>
-              <w:right w:val="single" w:sz="2" w:space="0" w:color="000000"/>
-              <w:insideH w:val="single" w:sz="2" w:space="0" w:color="000000"/>
-              <w:insideV w:val="single" w:sz="2" w:space="0" w:color="000000"/>
-            </w:tcBorders>
-            <w:shd w:fill="auto" w:val="clear"/>
-            <w:tcMar>
-              <w:left w:w="54" w:type="dxa"/>
+            <w:tcW w:w="7471" w:type="dxa"/>
+            <w:tcBorders>
+              <w:top w:val="single" w:sz="2" w:space="0" w:color="000001"/>
+              <w:left w:val="single" w:sz="2" w:space="0" w:color="000001"/>
+              <w:bottom w:val="single" w:sz="2" w:space="0" w:color="000001"/>
+              <w:right w:val="single" w:sz="2" w:space="0" w:color="000001"/>
+              <w:insideH w:val="single" w:sz="2" w:space="0" w:color="000001"/>
+              <w:insideV w:val="single" w:sz="2" w:space="0" w:color="000001"/>
+            </w:tcBorders>
+            <w:shd w:fill="auto" w:val="clear"/>
+            <w:tcMar>
+              <w:left w:w="51" w:type="dxa"/>
             </w:tcMar>
           </w:tcPr>
           <w:p>
@@ -1532,13 +1496,14 @@
           <w:tcPr>
             <w:tcW w:w="1172" w:type="dxa"/>
             <w:tcBorders>
-              <w:left w:val="single" w:sz="2" w:space="0" w:color="000000"/>
-              <w:bottom w:val="single" w:sz="2" w:space="0" w:color="000000"/>
-              <w:insideH w:val="single" w:sz="2" w:space="0" w:color="000000"/>
-            </w:tcBorders>
-            <w:shd w:fill="auto" w:val="clear"/>
-            <w:tcMar>
-              <w:left w:w="54" w:type="dxa"/>
+              <w:top w:val="single" w:sz="2" w:space="0" w:color="000001"/>
+              <w:left w:val="single" w:sz="2" w:space="0" w:color="000001"/>
+              <w:bottom w:val="single" w:sz="2" w:space="0" w:color="000001"/>
+              <w:insideH w:val="single" w:sz="2" w:space="0" w:color="000001"/>
+            </w:tcBorders>
+            <w:shd w:fill="auto" w:val="clear"/>
+            <w:tcMar>
+              <w:left w:w="51" w:type="dxa"/>
             </w:tcMar>
           </w:tcPr>
           <w:p>
@@ -1553,29 +1518,24 @@
               <w:rPr>
                 <w:rFonts w:ascii="Times New Roman" w:hAnsi="Times New Roman"/>
               </w:rPr>
-              <w:t>000</w:t>
-            </w:r>
-            <w:r>
-              <w:rPr>
-                <w:rFonts w:ascii="Times New Roman" w:hAnsi="Times New Roman"/>
-              </w:rPr>
-              <w:t>11000</w:t>
-            </w:r>
-          </w:p>
-        </w:tc>
-        <w:tc>
-          <w:tcPr>
-            <w:tcW w:w="7472" w:type="dxa"/>
-            <w:tcBorders>
-              <w:left w:val="single" w:sz="2" w:space="0" w:color="000000"/>
-              <w:bottom w:val="single" w:sz="2" w:space="0" w:color="000000"/>
-              <w:right w:val="single" w:sz="2" w:space="0" w:color="000000"/>
-              <w:insideH w:val="single" w:sz="2" w:space="0" w:color="000000"/>
-              <w:insideV w:val="single" w:sz="2" w:space="0" w:color="000000"/>
-            </w:tcBorders>
-            <w:shd w:fill="auto" w:val="clear"/>
-            <w:tcMar>
-              <w:left w:w="54" w:type="dxa"/>
+              <w:t>00011000</w:t>
+            </w:r>
+          </w:p>
+        </w:tc>
+        <w:tc>
+          <w:tcPr>
+            <w:tcW w:w="7471" w:type="dxa"/>
+            <w:tcBorders>
+              <w:top w:val="single" w:sz="2" w:space="0" w:color="000001"/>
+              <w:left w:val="single" w:sz="2" w:space="0" w:color="000001"/>
+              <w:bottom w:val="single" w:sz="2" w:space="0" w:color="000001"/>
+              <w:right w:val="single" w:sz="2" w:space="0" w:color="000001"/>
+              <w:insideH w:val="single" w:sz="2" w:space="0" w:color="000001"/>
+              <w:insideV w:val="single" w:sz="2" w:space="0" w:color="000001"/>
+            </w:tcBorders>
+            <w:shd w:fill="auto" w:val="clear"/>
+            <w:tcMar>
+              <w:left w:w="51" w:type="dxa"/>
             </w:tcMar>
           </w:tcPr>
           <w:p>
@@ -1614,13 +1574,14 @@
           <w:tcPr>
             <w:tcW w:w="1172" w:type="dxa"/>
             <w:tcBorders>
-              <w:left w:val="single" w:sz="2" w:space="0" w:color="000000"/>
-              <w:bottom w:val="single" w:sz="2" w:space="0" w:color="000000"/>
-              <w:insideH w:val="single" w:sz="2" w:space="0" w:color="000000"/>
-            </w:tcBorders>
-            <w:shd w:fill="auto" w:val="clear"/>
-            <w:tcMar>
-              <w:left w:w="54" w:type="dxa"/>
+              <w:top w:val="single" w:sz="2" w:space="0" w:color="000001"/>
+              <w:left w:val="single" w:sz="2" w:space="0" w:color="000001"/>
+              <w:bottom w:val="single" w:sz="2" w:space="0" w:color="000001"/>
+              <w:insideH w:val="single" w:sz="2" w:space="0" w:color="000001"/>
+            </w:tcBorders>
+            <w:shd w:fill="auto" w:val="clear"/>
+            <w:tcMar>
+              <w:left w:w="51" w:type="dxa"/>
             </w:tcMar>
           </w:tcPr>
           <w:p>
@@ -1641,17 +1602,18 @@
         </w:tc>
         <w:tc>
           <w:tcPr>
-            <w:tcW w:w="7472" w:type="dxa"/>
-            <w:tcBorders>
-              <w:left w:val="single" w:sz="2" w:space="0" w:color="000000"/>
-              <w:bottom w:val="single" w:sz="2" w:space="0" w:color="000000"/>
-              <w:right w:val="single" w:sz="2" w:space="0" w:color="000000"/>
-              <w:insideH w:val="single" w:sz="2" w:space="0" w:color="000000"/>
-              <w:insideV w:val="single" w:sz="2" w:space="0" w:color="000000"/>
-            </w:tcBorders>
-            <w:shd w:fill="auto" w:val="clear"/>
-            <w:tcMar>
-              <w:left w:w="54" w:type="dxa"/>
+            <w:tcW w:w="7471" w:type="dxa"/>
+            <w:tcBorders>
+              <w:top w:val="single" w:sz="2" w:space="0" w:color="000001"/>
+              <w:left w:val="single" w:sz="2" w:space="0" w:color="000001"/>
+              <w:bottom w:val="single" w:sz="2" w:space="0" w:color="000001"/>
+              <w:right w:val="single" w:sz="2" w:space="0" w:color="000001"/>
+              <w:insideH w:val="single" w:sz="2" w:space="0" w:color="000001"/>
+              <w:insideV w:val="single" w:sz="2" w:space="0" w:color="000001"/>
+            </w:tcBorders>
+            <w:shd w:fill="auto" w:val="clear"/>
+            <w:tcMar>
+              <w:left w:w="51" w:type="dxa"/>
             </w:tcMar>
           </w:tcPr>
           <w:p>
@@ -1676,13 +1638,14 @@
           <w:tcPr>
             <w:tcW w:w="1172" w:type="dxa"/>
             <w:tcBorders>
-              <w:left w:val="single" w:sz="2" w:space="0" w:color="000000"/>
-              <w:bottom w:val="single" w:sz="2" w:space="0" w:color="000000"/>
-              <w:insideH w:val="single" w:sz="2" w:space="0" w:color="000000"/>
-            </w:tcBorders>
-            <w:shd w:fill="auto" w:val="clear"/>
-            <w:tcMar>
-              <w:left w:w="54" w:type="dxa"/>
+              <w:top w:val="single" w:sz="2" w:space="0" w:color="000001"/>
+              <w:left w:val="single" w:sz="2" w:space="0" w:color="000001"/>
+              <w:bottom w:val="single" w:sz="2" w:space="0" w:color="000001"/>
+              <w:insideH w:val="single" w:sz="2" w:space="0" w:color="000001"/>
+            </w:tcBorders>
+            <w:shd w:fill="auto" w:val="clear"/>
+            <w:tcMar>
+              <w:left w:w="51" w:type="dxa"/>
             </w:tcMar>
           </w:tcPr>
           <w:p>
@@ -1703,17 +1666,18 @@
         </w:tc>
         <w:tc>
           <w:tcPr>
-            <w:tcW w:w="7472" w:type="dxa"/>
-            <w:tcBorders>
-              <w:left w:val="single" w:sz="2" w:space="0" w:color="000000"/>
-              <w:bottom w:val="single" w:sz="2" w:space="0" w:color="000000"/>
-              <w:right w:val="single" w:sz="2" w:space="0" w:color="000000"/>
-              <w:insideH w:val="single" w:sz="2" w:space="0" w:color="000000"/>
-              <w:insideV w:val="single" w:sz="2" w:space="0" w:color="000000"/>
-            </w:tcBorders>
-            <w:shd w:fill="auto" w:val="clear"/>
-            <w:tcMar>
-              <w:left w:w="54" w:type="dxa"/>
+            <w:tcW w:w="7471" w:type="dxa"/>
+            <w:tcBorders>
+              <w:top w:val="single" w:sz="2" w:space="0" w:color="000001"/>
+              <w:left w:val="single" w:sz="2" w:space="0" w:color="000001"/>
+              <w:bottom w:val="single" w:sz="2" w:space="0" w:color="000001"/>
+              <w:right w:val="single" w:sz="2" w:space="0" w:color="000001"/>
+              <w:insideH w:val="single" w:sz="2" w:space="0" w:color="000001"/>
+              <w:insideV w:val="single" w:sz="2" w:space="0" w:color="000001"/>
+            </w:tcBorders>
+            <w:shd w:fill="auto" w:val="clear"/>
+            <w:tcMar>
+              <w:left w:w="51" w:type="dxa"/>
             </w:tcMar>
           </w:tcPr>
           <w:p>
@@ -1738,13 +1702,14 @@
           <w:tcPr>
             <w:tcW w:w="1172" w:type="dxa"/>
             <w:tcBorders>
-              <w:left w:val="single" w:sz="2" w:space="0" w:color="000000"/>
-              <w:bottom w:val="single" w:sz="2" w:space="0" w:color="000000"/>
-              <w:insideH w:val="single" w:sz="2" w:space="0" w:color="000000"/>
-            </w:tcBorders>
-            <w:shd w:fill="auto" w:val="clear"/>
-            <w:tcMar>
-              <w:left w:w="54" w:type="dxa"/>
+              <w:top w:val="single" w:sz="2" w:space="0" w:color="000001"/>
+              <w:left w:val="single" w:sz="2" w:space="0" w:color="000001"/>
+              <w:bottom w:val="single" w:sz="2" w:space="0" w:color="000001"/>
+              <w:insideH w:val="single" w:sz="2" w:space="0" w:color="000001"/>
+            </w:tcBorders>
+            <w:shd w:fill="auto" w:val="clear"/>
+            <w:tcMar>
+              <w:left w:w="51" w:type="dxa"/>
             </w:tcMar>
           </w:tcPr>
           <w:p>
@@ -1759,29 +1724,24 @@
               <w:rPr>
                 <w:rFonts w:ascii="Times New Roman" w:hAnsi="Times New Roman"/>
               </w:rPr>
-              <w:t>000</w:t>
-            </w:r>
-            <w:r>
-              <w:rPr>
-                <w:rFonts w:ascii="Times New Roman" w:hAnsi="Times New Roman"/>
-              </w:rPr>
-              <w:t>11000</w:t>
-            </w:r>
-          </w:p>
-        </w:tc>
-        <w:tc>
-          <w:tcPr>
-            <w:tcW w:w="7472" w:type="dxa"/>
-            <w:tcBorders>
-              <w:left w:val="single" w:sz="2" w:space="0" w:color="000000"/>
-              <w:bottom w:val="single" w:sz="2" w:space="0" w:color="000000"/>
-              <w:right w:val="single" w:sz="2" w:space="0" w:color="000000"/>
-              <w:insideH w:val="single" w:sz="2" w:space="0" w:color="000000"/>
-              <w:insideV w:val="single" w:sz="2" w:space="0" w:color="000000"/>
-            </w:tcBorders>
-            <w:shd w:fill="auto" w:val="clear"/>
-            <w:tcMar>
-              <w:left w:w="54" w:type="dxa"/>
+              <w:t>00011000</w:t>
+            </w:r>
+          </w:p>
+        </w:tc>
+        <w:tc>
+          <w:tcPr>
+            <w:tcW w:w="7471" w:type="dxa"/>
+            <w:tcBorders>
+              <w:top w:val="single" w:sz="2" w:space="0" w:color="000001"/>
+              <w:left w:val="single" w:sz="2" w:space="0" w:color="000001"/>
+              <w:bottom w:val="single" w:sz="2" w:space="0" w:color="000001"/>
+              <w:right w:val="single" w:sz="2" w:space="0" w:color="000001"/>
+              <w:insideH w:val="single" w:sz="2" w:space="0" w:color="000001"/>
+              <w:insideV w:val="single" w:sz="2" w:space="0" w:color="000001"/>
+            </w:tcBorders>
+            <w:shd w:fill="auto" w:val="clear"/>
+            <w:tcMar>
+              <w:left w:w="51" w:type="dxa"/>
             </w:tcMar>
           </w:tcPr>
           <w:p>
@@ -1820,13 +1780,14 @@
           <w:tcPr>
             <w:tcW w:w="1172" w:type="dxa"/>
             <w:tcBorders>
-              <w:left w:val="single" w:sz="2" w:space="0" w:color="000000"/>
-              <w:bottom w:val="single" w:sz="2" w:space="0" w:color="000000"/>
-              <w:insideH w:val="single" w:sz="2" w:space="0" w:color="000000"/>
-            </w:tcBorders>
-            <w:shd w:fill="auto" w:val="clear"/>
-            <w:tcMar>
-              <w:left w:w="54" w:type="dxa"/>
+              <w:top w:val="single" w:sz="2" w:space="0" w:color="000001"/>
+              <w:left w:val="single" w:sz="2" w:space="0" w:color="000001"/>
+              <w:bottom w:val="single" w:sz="2" w:space="0" w:color="000001"/>
+              <w:insideH w:val="single" w:sz="2" w:space="0" w:color="000001"/>
+            </w:tcBorders>
+            <w:shd w:fill="auto" w:val="clear"/>
+            <w:tcMar>
+              <w:left w:w="51" w:type="dxa"/>
             </w:tcMar>
           </w:tcPr>
           <w:p>
@@ -1841,29 +1802,24 @@
               <w:rPr>
                 <w:rFonts w:ascii="Times New Roman" w:hAnsi="Times New Roman"/>
               </w:rPr>
-              <w:t>000</w:t>
-            </w:r>
-            <w:r>
-              <w:rPr>
-                <w:rFonts w:ascii="Times New Roman" w:hAnsi="Times New Roman"/>
-              </w:rPr>
-              <w:t>11001</w:t>
-            </w:r>
-          </w:p>
-        </w:tc>
-        <w:tc>
-          <w:tcPr>
-            <w:tcW w:w="7472" w:type="dxa"/>
-            <w:tcBorders>
-              <w:left w:val="single" w:sz="2" w:space="0" w:color="000000"/>
-              <w:bottom w:val="single" w:sz="2" w:space="0" w:color="000000"/>
-              <w:right w:val="single" w:sz="2" w:space="0" w:color="000000"/>
-              <w:insideH w:val="single" w:sz="2" w:space="0" w:color="000000"/>
-              <w:insideV w:val="single" w:sz="2" w:space="0" w:color="000000"/>
-            </w:tcBorders>
-            <w:shd w:fill="auto" w:val="clear"/>
-            <w:tcMar>
-              <w:left w:w="54" w:type="dxa"/>
+              <w:t>00011001</w:t>
+            </w:r>
+          </w:p>
+        </w:tc>
+        <w:tc>
+          <w:tcPr>
+            <w:tcW w:w="7471" w:type="dxa"/>
+            <w:tcBorders>
+              <w:top w:val="single" w:sz="2" w:space="0" w:color="000001"/>
+              <w:left w:val="single" w:sz="2" w:space="0" w:color="000001"/>
+              <w:bottom w:val="single" w:sz="2" w:space="0" w:color="000001"/>
+              <w:right w:val="single" w:sz="2" w:space="0" w:color="000001"/>
+              <w:insideH w:val="single" w:sz="2" w:space="0" w:color="000001"/>
+              <w:insideV w:val="single" w:sz="2" w:space="0" w:color="000001"/>
+            </w:tcBorders>
+            <w:shd w:fill="auto" w:val="clear"/>
+            <w:tcMar>
+              <w:left w:w="51" w:type="dxa"/>
             </w:tcMar>
           </w:tcPr>
           <w:p>
@@ -1902,13 +1858,14 @@
           <w:tcPr>
             <w:tcW w:w="1172" w:type="dxa"/>
             <w:tcBorders>
-              <w:left w:val="single" w:sz="2" w:space="0" w:color="000000"/>
-              <w:bottom w:val="single" w:sz="2" w:space="0" w:color="000000"/>
-              <w:insideH w:val="single" w:sz="2" w:space="0" w:color="000000"/>
-            </w:tcBorders>
-            <w:shd w:fill="auto" w:val="clear"/>
-            <w:tcMar>
-              <w:left w:w="54" w:type="dxa"/>
+              <w:top w:val="single" w:sz="2" w:space="0" w:color="000001"/>
+              <w:left w:val="single" w:sz="2" w:space="0" w:color="000001"/>
+              <w:bottom w:val="single" w:sz="2" w:space="0" w:color="000001"/>
+              <w:insideH w:val="single" w:sz="2" w:space="0" w:color="000001"/>
+            </w:tcBorders>
+            <w:shd w:fill="auto" w:val="clear"/>
+            <w:tcMar>
+              <w:left w:w="51" w:type="dxa"/>
             </w:tcMar>
           </w:tcPr>
           <w:p>
@@ -1923,29 +1880,24 @@
               <w:rPr>
                 <w:rFonts w:ascii="Times New Roman" w:hAnsi="Times New Roman"/>
               </w:rPr>
-              <w:t>000</w:t>
-            </w:r>
-            <w:r>
-              <w:rPr>
-                <w:rFonts w:ascii="Times New Roman" w:hAnsi="Times New Roman"/>
-              </w:rPr>
-              <w:t>11010</w:t>
-            </w:r>
-          </w:p>
-        </w:tc>
-        <w:tc>
-          <w:tcPr>
-            <w:tcW w:w="7472" w:type="dxa"/>
-            <w:tcBorders>
-              <w:left w:val="single" w:sz="2" w:space="0" w:color="000000"/>
-              <w:bottom w:val="single" w:sz="2" w:space="0" w:color="000000"/>
-              <w:right w:val="single" w:sz="2" w:space="0" w:color="000000"/>
-              <w:insideH w:val="single" w:sz="2" w:space="0" w:color="000000"/>
-              <w:insideV w:val="single" w:sz="2" w:space="0" w:color="000000"/>
-            </w:tcBorders>
-            <w:shd w:fill="auto" w:val="clear"/>
-            <w:tcMar>
-              <w:left w:w="54" w:type="dxa"/>
+              <w:t>00011010</w:t>
+            </w:r>
+          </w:p>
+        </w:tc>
+        <w:tc>
+          <w:tcPr>
+            <w:tcW w:w="7471" w:type="dxa"/>
+            <w:tcBorders>
+              <w:top w:val="single" w:sz="2" w:space="0" w:color="000001"/>
+              <w:left w:val="single" w:sz="2" w:space="0" w:color="000001"/>
+              <w:bottom w:val="single" w:sz="2" w:space="0" w:color="000001"/>
+              <w:right w:val="single" w:sz="2" w:space="0" w:color="000001"/>
+              <w:insideH w:val="single" w:sz="2" w:space="0" w:color="000001"/>
+              <w:insideV w:val="single" w:sz="2" w:space="0" w:color="000001"/>
+            </w:tcBorders>
+            <w:shd w:fill="auto" w:val="clear"/>
+            <w:tcMar>
+              <w:left w:w="51" w:type="dxa"/>
             </w:tcMar>
           </w:tcPr>
           <w:p>
@@ -1984,13 +1936,14 @@
           <w:tcPr>
             <w:tcW w:w="1172" w:type="dxa"/>
             <w:tcBorders>
-              <w:left w:val="single" w:sz="2" w:space="0" w:color="000000"/>
-              <w:bottom w:val="single" w:sz="2" w:space="0" w:color="000000"/>
-              <w:insideH w:val="single" w:sz="2" w:space="0" w:color="000000"/>
-            </w:tcBorders>
-            <w:shd w:fill="auto" w:val="clear"/>
-            <w:tcMar>
-              <w:left w:w="54" w:type="dxa"/>
+              <w:top w:val="single" w:sz="2" w:space="0" w:color="000001"/>
+              <w:left w:val="single" w:sz="2" w:space="0" w:color="000001"/>
+              <w:bottom w:val="single" w:sz="2" w:space="0" w:color="000001"/>
+              <w:insideH w:val="single" w:sz="2" w:space="0" w:color="000001"/>
+            </w:tcBorders>
+            <w:shd w:fill="auto" w:val="clear"/>
+            <w:tcMar>
+              <w:left w:w="51" w:type="dxa"/>
             </w:tcMar>
           </w:tcPr>
           <w:p>
@@ -2005,29 +1958,24 @@
               <w:rPr>
                 <w:rFonts w:ascii="Times New Roman" w:hAnsi="Times New Roman"/>
               </w:rPr>
-              <w:t>000</w:t>
-            </w:r>
-            <w:r>
-              <w:rPr>
-                <w:rFonts w:ascii="Times New Roman" w:hAnsi="Times New Roman"/>
-              </w:rPr>
-              <w:t>11100</w:t>
-            </w:r>
-          </w:p>
-        </w:tc>
-        <w:tc>
-          <w:tcPr>
-            <w:tcW w:w="7472" w:type="dxa"/>
-            <w:tcBorders>
-              <w:left w:val="single" w:sz="2" w:space="0" w:color="000000"/>
-              <w:bottom w:val="single" w:sz="2" w:space="0" w:color="000000"/>
-              <w:right w:val="single" w:sz="2" w:space="0" w:color="000000"/>
-              <w:insideH w:val="single" w:sz="2" w:space="0" w:color="000000"/>
-              <w:insideV w:val="single" w:sz="2" w:space="0" w:color="000000"/>
-            </w:tcBorders>
-            <w:shd w:fill="auto" w:val="clear"/>
-            <w:tcMar>
-              <w:left w:w="54" w:type="dxa"/>
+              <w:t>00011100</w:t>
+            </w:r>
+          </w:p>
+        </w:tc>
+        <w:tc>
+          <w:tcPr>
+            <w:tcW w:w="7471" w:type="dxa"/>
+            <w:tcBorders>
+              <w:top w:val="single" w:sz="2" w:space="0" w:color="000001"/>
+              <w:left w:val="single" w:sz="2" w:space="0" w:color="000001"/>
+              <w:bottom w:val="single" w:sz="2" w:space="0" w:color="000001"/>
+              <w:right w:val="single" w:sz="2" w:space="0" w:color="000001"/>
+              <w:insideH w:val="single" w:sz="2" w:space="0" w:color="000001"/>
+              <w:insideV w:val="single" w:sz="2" w:space="0" w:color="000001"/>
+            </w:tcBorders>
+            <w:shd w:fill="auto" w:val="clear"/>
+            <w:tcMar>
+              <w:left w:w="51" w:type="dxa"/>
             </w:tcMar>
           </w:tcPr>
           <w:p>
@@ -2066,223 +2014,231 @@
           <w:tcPr>
             <w:tcW w:w="1172" w:type="dxa"/>
             <w:tcBorders>
-              <w:left w:val="single" w:sz="2" w:space="0" w:color="000000"/>
-              <w:bottom w:val="single" w:sz="2" w:space="0" w:color="000000"/>
-              <w:insideH w:val="single" w:sz="2" w:space="0" w:color="000000"/>
-            </w:tcBorders>
-            <w:shd w:fill="auto" w:val="clear"/>
-            <w:tcMar>
-              <w:left w:w="54" w:type="dxa"/>
-            </w:tcMar>
-          </w:tcPr>
-          <w:p>
-            <w:pPr>
-              <w:pStyle w:val="TableContents"/>
-              <w:jc w:val="center"/>
-              <w:rPr>
-                <w:rFonts w:ascii="Times New Roman" w:hAnsi="Times New Roman"/>
-              </w:rPr>
-            </w:pPr>
-            <w:r>
-              <w:rPr>
-                <w:rFonts w:ascii="Times New Roman" w:hAnsi="Times New Roman"/>
-              </w:rPr>
-            </w:r>
-          </w:p>
-        </w:tc>
-        <w:tc>
-          <w:tcPr>
-            <w:tcW w:w="7472" w:type="dxa"/>
-            <w:tcBorders>
-              <w:left w:val="single" w:sz="2" w:space="0" w:color="000000"/>
-              <w:bottom w:val="single" w:sz="2" w:space="0" w:color="000000"/>
-              <w:right w:val="single" w:sz="2" w:space="0" w:color="000000"/>
-              <w:insideH w:val="single" w:sz="2" w:space="0" w:color="000000"/>
-              <w:insideV w:val="single" w:sz="2" w:space="0" w:color="000000"/>
-            </w:tcBorders>
-            <w:shd w:fill="auto" w:val="clear"/>
-            <w:tcMar>
-              <w:left w:w="54" w:type="dxa"/>
-            </w:tcMar>
-          </w:tcPr>
-          <w:p>
-            <w:pPr>
-              <w:pStyle w:val="TableContents"/>
-              <w:rPr>
-                <w:rFonts w:ascii="Times New Roman" w:hAnsi="Times New Roman"/>
-              </w:rPr>
-            </w:pPr>
-            <w:r>
-              <w:rPr>
-                <w:rFonts w:ascii="Times New Roman" w:hAnsi="Times New Roman"/>
-              </w:rPr>
-            </w:r>
-          </w:p>
-        </w:tc>
-      </w:tr>
-      <w:tr>
-        <w:trPr/>
-        <w:tc>
-          <w:tcPr>
-            <w:tcW w:w="1172" w:type="dxa"/>
-            <w:tcBorders>
-              <w:left w:val="single" w:sz="2" w:space="0" w:color="000000"/>
-              <w:bottom w:val="single" w:sz="2" w:space="0" w:color="000000"/>
-              <w:insideH w:val="single" w:sz="2" w:space="0" w:color="000000"/>
-            </w:tcBorders>
-            <w:shd w:fill="auto" w:val="clear"/>
-            <w:tcMar>
-              <w:left w:w="54" w:type="dxa"/>
-            </w:tcMar>
-          </w:tcPr>
-          <w:p>
-            <w:pPr>
-              <w:pStyle w:val="TableContents"/>
-              <w:jc w:val="center"/>
-              <w:rPr>
-                <w:rFonts w:ascii="Times New Roman" w:hAnsi="Times New Roman"/>
-              </w:rPr>
-            </w:pPr>
-            <w:r>
-              <w:rPr>
-                <w:rFonts w:ascii="Times New Roman" w:hAnsi="Times New Roman"/>
-              </w:rPr>
-            </w:r>
-          </w:p>
-        </w:tc>
-        <w:tc>
-          <w:tcPr>
-            <w:tcW w:w="7472" w:type="dxa"/>
-            <w:tcBorders>
-              <w:left w:val="single" w:sz="2" w:space="0" w:color="000000"/>
-              <w:bottom w:val="single" w:sz="2" w:space="0" w:color="000000"/>
-              <w:right w:val="single" w:sz="2" w:space="0" w:color="000000"/>
-              <w:insideH w:val="single" w:sz="2" w:space="0" w:color="000000"/>
-              <w:insideV w:val="single" w:sz="2" w:space="0" w:color="000000"/>
-            </w:tcBorders>
-            <w:shd w:fill="auto" w:val="clear"/>
-            <w:tcMar>
-              <w:left w:w="54" w:type="dxa"/>
-            </w:tcMar>
-          </w:tcPr>
-          <w:p>
-            <w:pPr>
-              <w:pStyle w:val="TableContents"/>
-              <w:rPr>
-                <w:rFonts w:ascii="Times New Roman" w:hAnsi="Times New Roman"/>
-              </w:rPr>
-            </w:pPr>
-            <w:r>
-              <w:rPr>
-                <w:rFonts w:ascii="Times New Roman" w:hAnsi="Times New Roman"/>
-              </w:rPr>
-            </w:r>
-          </w:p>
-        </w:tc>
-      </w:tr>
-      <w:tr>
-        <w:trPr/>
-        <w:tc>
-          <w:tcPr>
-            <w:tcW w:w="1172" w:type="dxa"/>
-            <w:tcBorders>
-              <w:left w:val="single" w:sz="2" w:space="0" w:color="000000"/>
-              <w:bottom w:val="single" w:sz="2" w:space="0" w:color="000000"/>
-              <w:insideH w:val="single" w:sz="2" w:space="0" w:color="000000"/>
-            </w:tcBorders>
-            <w:shd w:fill="auto" w:val="clear"/>
-            <w:tcMar>
-              <w:left w:w="54" w:type="dxa"/>
-            </w:tcMar>
-          </w:tcPr>
-          <w:p>
-            <w:pPr>
-              <w:pStyle w:val="TableContents"/>
-              <w:jc w:val="center"/>
-              <w:rPr>
-                <w:rFonts w:ascii="Times New Roman" w:hAnsi="Times New Roman"/>
-              </w:rPr>
-            </w:pPr>
-            <w:r>
-              <w:rPr>
-                <w:rFonts w:ascii="Times New Roman" w:hAnsi="Times New Roman"/>
-              </w:rPr>
-            </w:r>
-          </w:p>
-        </w:tc>
-        <w:tc>
-          <w:tcPr>
-            <w:tcW w:w="7472" w:type="dxa"/>
-            <w:tcBorders>
-              <w:left w:val="single" w:sz="2" w:space="0" w:color="000000"/>
-              <w:bottom w:val="single" w:sz="2" w:space="0" w:color="000000"/>
-              <w:right w:val="single" w:sz="2" w:space="0" w:color="000000"/>
-              <w:insideH w:val="single" w:sz="2" w:space="0" w:color="000000"/>
-              <w:insideV w:val="single" w:sz="2" w:space="0" w:color="000000"/>
-            </w:tcBorders>
-            <w:shd w:fill="auto" w:val="clear"/>
-            <w:tcMar>
-              <w:left w:w="54" w:type="dxa"/>
-            </w:tcMar>
-          </w:tcPr>
-          <w:p>
-            <w:pPr>
-              <w:pStyle w:val="TableContents"/>
-              <w:rPr>
-                <w:rFonts w:ascii="Times New Roman" w:hAnsi="Times New Roman"/>
-              </w:rPr>
-            </w:pPr>
-            <w:r>
-              <w:rPr>
-                <w:rFonts w:ascii="Times New Roman" w:hAnsi="Times New Roman"/>
-              </w:rPr>
-            </w:r>
-          </w:p>
-        </w:tc>
-      </w:tr>
-      <w:tr>
-        <w:trPr/>
-        <w:tc>
-          <w:tcPr>
-            <w:tcW w:w="1172" w:type="dxa"/>
-            <w:tcBorders>
-              <w:left w:val="single" w:sz="2" w:space="0" w:color="000000"/>
-              <w:bottom w:val="single" w:sz="2" w:space="0" w:color="000000"/>
-              <w:insideH w:val="single" w:sz="2" w:space="0" w:color="000000"/>
-            </w:tcBorders>
-            <w:shd w:fill="auto" w:val="clear"/>
-            <w:tcMar>
-              <w:left w:w="54" w:type="dxa"/>
-            </w:tcMar>
-          </w:tcPr>
-          <w:p>
-            <w:pPr>
-              <w:pStyle w:val="TableContents"/>
-              <w:jc w:val="center"/>
-              <w:rPr>
-                <w:rFonts w:ascii="Times New Roman" w:hAnsi="Times New Roman"/>
-              </w:rPr>
-            </w:pPr>
-            <w:r>
-              <w:rPr>
-                <w:rFonts w:ascii="Times New Roman" w:hAnsi="Times New Roman"/>
-              </w:rPr>
-            </w:r>
-          </w:p>
-        </w:tc>
-        <w:tc>
-          <w:tcPr>
-            <w:tcW w:w="7472" w:type="dxa"/>
-            <w:tcBorders>
-              <w:left w:val="single" w:sz="2" w:space="0" w:color="000000"/>
-              <w:bottom w:val="single" w:sz="2" w:space="0" w:color="000000"/>
-              <w:right w:val="single" w:sz="2" w:space="0" w:color="000000"/>
-              <w:insideH w:val="single" w:sz="2" w:space="0" w:color="000000"/>
-              <w:insideV w:val="single" w:sz="2" w:space="0" w:color="000000"/>
-            </w:tcBorders>
-            <w:shd w:fill="auto" w:val="clear"/>
-            <w:tcMar>
-              <w:left w:w="54" w:type="dxa"/>
+              <w:top w:val="single" w:sz="2" w:space="0" w:color="000001"/>
+              <w:left w:val="single" w:sz="2" w:space="0" w:color="000001"/>
+              <w:bottom w:val="single" w:sz="2" w:space="0" w:color="000001"/>
+              <w:insideH w:val="single" w:sz="2" w:space="0" w:color="000001"/>
+            </w:tcBorders>
+            <w:shd w:fill="auto" w:val="clear"/>
+            <w:tcMar>
+              <w:left w:w="51" w:type="dxa"/>
+            </w:tcMar>
+          </w:tcPr>
+          <w:p>
+            <w:pPr>
+              <w:pStyle w:val="TableContents"/>
+              <w:jc w:val="center"/>
+              <w:rPr>
+                <w:rFonts w:ascii="Times New Roman" w:hAnsi="Times New Roman"/>
+              </w:rPr>
+            </w:pPr>
+            <w:r>
+              <w:rPr>
+                <w:rFonts w:ascii="Times New Roman" w:hAnsi="Times New Roman"/>
+              </w:rPr>
+            </w:r>
+          </w:p>
+        </w:tc>
+        <w:tc>
+          <w:tcPr>
+            <w:tcW w:w="7471" w:type="dxa"/>
+            <w:tcBorders>
+              <w:top w:val="single" w:sz="2" w:space="0" w:color="000001"/>
+              <w:left w:val="single" w:sz="2" w:space="0" w:color="000001"/>
+              <w:bottom w:val="single" w:sz="2" w:space="0" w:color="000001"/>
+              <w:right w:val="single" w:sz="2" w:space="0" w:color="000001"/>
+              <w:insideH w:val="single" w:sz="2" w:space="0" w:color="000001"/>
+              <w:insideV w:val="single" w:sz="2" w:space="0" w:color="000001"/>
+            </w:tcBorders>
+            <w:shd w:fill="auto" w:val="clear"/>
+            <w:tcMar>
+              <w:left w:w="51" w:type="dxa"/>
+            </w:tcMar>
+          </w:tcPr>
+          <w:p>
+            <w:pPr>
+              <w:pStyle w:val="TableContents"/>
+              <w:rPr>
+                <w:rFonts w:ascii="Times New Roman" w:hAnsi="Times New Roman"/>
+              </w:rPr>
+            </w:pPr>
+            <w:r>
+              <w:rPr>
+                <w:rFonts w:ascii="Times New Roman" w:hAnsi="Times New Roman"/>
+              </w:rPr>
+            </w:r>
+          </w:p>
+        </w:tc>
+      </w:tr>
+      <w:tr>
+        <w:trPr/>
+        <w:tc>
+          <w:tcPr>
+            <w:tcW w:w="1172" w:type="dxa"/>
+            <w:tcBorders>
+              <w:top w:val="single" w:sz="2" w:space="0" w:color="000001"/>
+              <w:left w:val="single" w:sz="2" w:space="0" w:color="000001"/>
+              <w:bottom w:val="single" w:sz="2" w:space="0" w:color="000001"/>
+              <w:insideH w:val="single" w:sz="2" w:space="0" w:color="000001"/>
+            </w:tcBorders>
+            <w:shd w:fill="auto" w:val="clear"/>
+            <w:tcMar>
+              <w:left w:w="51" w:type="dxa"/>
+            </w:tcMar>
+          </w:tcPr>
+          <w:p>
+            <w:pPr>
+              <w:pStyle w:val="TableContents"/>
+              <w:jc w:val="center"/>
+              <w:rPr>
+                <w:rFonts w:ascii="Times New Roman" w:hAnsi="Times New Roman"/>
+              </w:rPr>
+            </w:pPr>
+            <w:r>
+              <w:rPr>
+                <w:rFonts w:ascii="Times New Roman" w:hAnsi="Times New Roman"/>
+              </w:rPr>
+            </w:r>
+          </w:p>
+        </w:tc>
+        <w:tc>
+          <w:tcPr>
+            <w:tcW w:w="7471" w:type="dxa"/>
+            <w:tcBorders>
+              <w:top w:val="single" w:sz="2" w:space="0" w:color="000001"/>
+              <w:left w:val="single" w:sz="2" w:space="0" w:color="000001"/>
+              <w:bottom w:val="single" w:sz="2" w:space="0" w:color="000001"/>
+              <w:right w:val="single" w:sz="2" w:space="0" w:color="000001"/>
+              <w:insideH w:val="single" w:sz="2" w:space="0" w:color="000001"/>
+              <w:insideV w:val="single" w:sz="2" w:space="0" w:color="000001"/>
+            </w:tcBorders>
+            <w:shd w:fill="auto" w:val="clear"/>
+            <w:tcMar>
+              <w:left w:w="51" w:type="dxa"/>
+            </w:tcMar>
+          </w:tcPr>
+          <w:p>
+            <w:pPr>
+              <w:pStyle w:val="TableContents"/>
+              <w:rPr>
+                <w:rFonts w:ascii="Times New Roman" w:hAnsi="Times New Roman"/>
+              </w:rPr>
+            </w:pPr>
+            <w:r>
+              <w:rPr>
+                <w:rFonts w:ascii="Times New Roman" w:hAnsi="Times New Roman"/>
+              </w:rPr>
+            </w:r>
+          </w:p>
+        </w:tc>
+      </w:tr>
+      <w:tr>
+        <w:trPr/>
+        <w:tc>
+          <w:tcPr>
+            <w:tcW w:w="1172" w:type="dxa"/>
+            <w:tcBorders>
+              <w:top w:val="single" w:sz="2" w:space="0" w:color="000001"/>
+              <w:left w:val="single" w:sz="2" w:space="0" w:color="000001"/>
+              <w:bottom w:val="single" w:sz="2" w:space="0" w:color="000001"/>
+              <w:insideH w:val="single" w:sz="2" w:space="0" w:color="000001"/>
+            </w:tcBorders>
+            <w:shd w:fill="auto" w:val="clear"/>
+            <w:tcMar>
+              <w:left w:w="51" w:type="dxa"/>
+            </w:tcMar>
+          </w:tcPr>
+          <w:p>
+            <w:pPr>
+              <w:pStyle w:val="TableContents"/>
+              <w:jc w:val="center"/>
+              <w:rPr>
+                <w:rFonts w:ascii="Times New Roman" w:hAnsi="Times New Roman"/>
+              </w:rPr>
+            </w:pPr>
+            <w:r>
+              <w:rPr>
+                <w:rFonts w:ascii="Times New Roman" w:hAnsi="Times New Roman"/>
+              </w:rPr>
+            </w:r>
+          </w:p>
+        </w:tc>
+        <w:tc>
+          <w:tcPr>
+            <w:tcW w:w="7471" w:type="dxa"/>
+            <w:tcBorders>
+              <w:top w:val="single" w:sz="2" w:space="0" w:color="000001"/>
+              <w:left w:val="single" w:sz="2" w:space="0" w:color="000001"/>
+              <w:bottom w:val="single" w:sz="2" w:space="0" w:color="000001"/>
+              <w:right w:val="single" w:sz="2" w:space="0" w:color="000001"/>
+              <w:insideH w:val="single" w:sz="2" w:space="0" w:color="000001"/>
+              <w:insideV w:val="single" w:sz="2" w:space="0" w:color="000001"/>
+            </w:tcBorders>
+            <w:shd w:fill="auto" w:val="clear"/>
+            <w:tcMar>
+              <w:left w:w="51" w:type="dxa"/>
+            </w:tcMar>
+          </w:tcPr>
+          <w:p>
+            <w:pPr>
+              <w:pStyle w:val="TableContents"/>
+              <w:rPr>
+                <w:rFonts w:ascii="Times New Roman" w:hAnsi="Times New Roman"/>
+              </w:rPr>
+            </w:pPr>
+            <w:r>
+              <w:rPr>
+                <w:rFonts w:ascii="Times New Roman" w:hAnsi="Times New Roman"/>
+              </w:rPr>
+            </w:r>
+          </w:p>
+        </w:tc>
+      </w:tr>
+      <w:tr>
+        <w:trPr/>
+        <w:tc>
+          <w:tcPr>
+            <w:tcW w:w="1172" w:type="dxa"/>
+            <w:tcBorders>
+              <w:top w:val="single" w:sz="2" w:space="0" w:color="000001"/>
+              <w:left w:val="single" w:sz="2" w:space="0" w:color="000001"/>
+              <w:bottom w:val="single" w:sz="2" w:space="0" w:color="000001"/>
+              <w:insideH w:val="single" w:sz="2" w:space="0" w:color="000001"/>
+            </w:tcBorders>
+            <w:shd w:fill="auto" w:val="clear"/>
+            <w:tcMar>
+              <w:left w:w="51" w:type="dxa"/>
+            </w:tcMar>
+          </w:tcPr>
+          <w:p>
+            <w:pPr>
+              <w:pStyle w:val="TableContents"/>
+              <w:jc w:val="center"/>
+              <w:rPr>
+                <w:rFonts w:ascii="Times New Roman" w:hAnsi="Times New Roman"/>
+              </w:rPr>
+            </w:pPr>
+            <w:r>
+              <w:rPr>
+                <w:rFonts w:ascii="Times New Roman" w:hAnsi="Times New Roman"/>
+              </w:rPr>
+            </w:r>
+          </w:p>
+        </w:tc>
+        <w:tc>
+          <w:tcPr>
+            <w:tcW w:w="7471" w:type="dxa"/>
+            <w:tcBorders>
+              <w:top w:val="single" w:sz="2" w:space="0" w:color="000001"/>
+              <w:left w:val="single" w:sz="2" w:space="0" w:color="000001"/>
+              <w:bottom w:val="single" w:sz="2" w:space="0" w:color="000001"/>
+              <w:right w:val="single" w:sz="2" w:space="0" w:color="000001"/>
+              <w:insideH w:val="single" w:sz="2" w:space="0" w:color="000001"/>
+              <w:insideV w:val="single" w:sz="2" w:space="0" w:color="000001"/>
+            </w:tcBorders>
+            <w:shd w:fill="auto" w:val="clear"/>
+            <w:tcMar>
+              <w:left w:w="51" w:type="dxa"/>
             </w:tcMar>
           </w:tcPr>
           <w:p>
@@ -2304,14 +2260,10 @@
     <w:p>
       <w:pPr>
         <w:pStyle w:val="Normal"/>
-        <w:rPr>
-          <w:rFonts w:ascii="Times New Roman" w:hAnsi="Times New Roman"/>
-        </w:rPr>
+        <w:rPr/>
       </w:pPr>
       <w:r>
-        <w:rPr>
-          <w:rFonts w:ascii="Times New Roman" w:hAnsi="Times New Roman"/>
-        </w:rPr>
+        <w:rPr/>
       </w:r>
     </w:p>
     <w:sectPr>

</xml_diff>

<commit_message>
Skip has an error.
</commit_message>
<xml_diff>
--- a/Test Explanation.docx
+++ b/Test Explanation.docx
@@ -31,9 +31,9 @@
     </w:p>
     <w:tbl>
       <w:tblPr>
-        <w:tblW w:w="8644" w:type="dxa"/>
+        <w:tblW w:w="9994" w:type="dxa"/>
         <w:jc w:val="left"/>
-        <w:tblInd w:w="53" w:type="dxa"/>
+        <w:tblInd w:w="50" w:type="dxa"/>
         <w:tblBorders>
           <w:top w:val="single" w:sz="2" w:space="0" w:color="000001"/>
           <w:left w:val="single" w:sz="2" w:space="0" w:color="000001"/>
@@ -42,14 +42,14 @@
         </w:tblBorders>
         <w:tblCellMar>
           <w:top w:w="55" w:type="dxa"/>
-          <w:left w:w="51" w:type="dxa"/>
+          <w:left w:w="48" w:type="dxa"/>
           <w:bottom w:w="55" w:type="dxa"/>
           <w:right w:w="55" w:type="dxa"/>
         </w:tblCellMar>
       </w:tblPr>
       <w:tblGrid>
         <w:gridCol w:w="1172"/>
-        <w:gridCol w:w="7471"/>
+        <w:gridCol w:w="8822"/>
       </w:tblGrid>
       <w:tr>
         <w:trPr/>
@@ -64,7 +64,7 @@
             </w:tcBorders>
             <w:shd w:fill="auto" w:val="clear"/>
             <w:tcMar>
-              <w:left w:w="51" w:type="dxa"/>
+              <w:left w:w="48" w:type="dxa"/>
             </w:tcMar>
           </w:tcPr>
           <w:p>
@@ -85,18 +85,18 @@
         </w:tc>
         <w:tc>
           <w:tcPr>
-            <w:tcW w:w="7471" w:type="dxa"/>
-            <w:tcBorders>
-              <w:top w:val="single" w:sz="2" w:space="0" w:color="000001"/>
-              <w:left w:val="single" w:sz="2" w:space="0" w:color="000001"/>
-              <w:bottom w:val="single" w:sz="2" w:space="0" w:color="000001"/>
-              <w:right w:val="single" w:sz="2" w:space="0" w:color="000001"/>
-              <w:insideH w:val="single" w:sz="2" w:space="0" w:color="000001"/>
-              <w:insideV w:val="single" w:sz="2" w:space="0" w:color="000001"/>
-            </w:tcBorders>
-            <w:shd w:fill="auto" w:val="clear"/>
-            <w:tcMar>
-              <w:left w:w="51" w:type="dxa"/>
+            <w:tcW w:w="8822" w:type="dxa"/>
+            <w:tcBorders>
+              <w:top w:val="single" w:sz="2" w:space="0" w:color="000001"/>
+              <w:left w:val="single" w:sz="2" w:space="0" w:color="000001"/>
+              <w:bottom w:val="single" w:sz="2" w:space="0" w:color="000001"/>
+              <w:right w:val="single" w:sz="2" w:space="0" w:color="000001"/>
+              <w:insideH w:val="single" w:sz="2" w:space="0" w:color="000001"/>
+              <w:insideV w:val="single" w:sz="2" w:space="0" w:color="000001"/>
+            </w:tcBorders>
+            <w:shd w:fill="auto" w:val="clear"/>
+            <w:tcMar>
+              <w:left w:w="48" w:type="dxa"/>
             </w:tcMar>
             <w:vAlign w:val="center"/>
           </w:tcPr>
@@ -119,7 +119,7 @@
                 <w:b/>
                 <w:bCs/>
               </w:rPr>
-              <w:t>Printout is :“   0”</w:t>
+              <w:t>Printout is :“  0”</w:t>
             </w:r>
             <w:r>
               <w:rPr>
@@ -143,7 +143,7 @@
             </w:tcBorders>
             <w:shd w:fill="auto" w:val="clear"/>
             <w:tcMar>
-              <w:left w:w="51" w:type="dxa"/>
+              <w:left w:w="48" w:type="dxa"/>
             </w:tcMar>
           </w:tcPr>
           <w:p>
@@ -164,18 +164,18 @@
         </w:tc>
         <w:tc>
           <w:tcPr>
-            <w:tcW w:w="7471" w:type="dxa"/>
-            <w:tcBorders>
-              <w:top w:val="single" w:sz="2" w:space="0" w:color="000001"/>
-              <w:left w:val="single" w:sz="2" w:space="0" w:color="000001"/>
-              <w:bottom w:val="single" w:sz="2" w:space="0" w:color="000001"/>
-              <w:right w:val="single" w:sz="2" w:space="0" w:color="000001"/>
-              <w:insideH w:val="single" w:sz="2" w:space="0" w:color="000001"/>
-              <w:insideV w:val="single" w:sz="2" w:space="0" w:color="000001"/>
-            </w:tcBorders>
-            <w:shd w:fill="auto" w:val="clear"/>
-            <w:tcMar>
-              <w:left w:w="51" w:type="dxa"/>
+            <w:tcW w:w="8822" w:type="dxa"/>
+            <w:tcBorders>
+              <w:top w:val="single" w:sz="2" w:space="0" w:color="000001"/>
+              <w:left w:val="single" w:sz="2" w:space="0" w:color="000001"/>
+              <w:bottom w:val="single" w:sz="2" w:space="0" w:color="000001"/>
+              <w:right w:val="single" w:sz="2" w:space="0" w:color="000001"/>
+              <w:insideH w:val="single" w:sz="2" w:space="0" w:color="000001"/>
+              <w:insideV w:val="single" w:sz="2" w:space="0" w:color="000001"/>
+            </w:tcBorders>
+            <w:shd w:fill="auto" w:val="clear"/>
+            <w:tcMar>
+              <w:left w:w="48" w:type="dxa"/>
             </w:tcMar>
           </w:tcPr>
           <w:p>
@@ -197,7 +197,7 @@
                 <w:b/>
                 <w:bCs/>
               </w:rPr>
-              <w:t>Printout is: “   0”</w:t>
+              <w:t>Printout is: “  0”</w:t>
             </w:r>
             <w:r>
               <w:rPr>
@@ -221,7 +221,7 @@
             </w:tcBorders>
             <w:shd w:fill="auto" w:val="clear"/>
             <w:tcMar>
-              <w:left w:w="51" w:type="dxa"/>
+              <w:left w:w="48" w:type="dxa"/>
             </w:tcMar>
           </w:tcPr>
           <w:p>
@@ -242,18 +242,18 @@
         </w:tc>
         <w:tc>
           <w:tcPr>
-            <w:tcW w:w="7471" w:type="dxa"/>
-            <w:tcBorders>
-              <w:top w:val="single" w:sz="2" w:space="0" w:color="000001"/>
-              <w:left w:val="single" w:sz="2" w:space="0" w:color="000001"/>
-              <w:bottom w:val="single" w:sz="2" w:space="0" w:color="000001"/>
-              <w:right w:val="single" w:sz="2" w:space="0" w:color="000001"/>
-              <w:insideH w:val="single" w:sz="2" w:space="0" w:color="000001"/>
-              <w:insideV w:val="single" w:sz="2" w:space="0" w:color="000001"/>
-            </w:tcBorders>
-            <w:shd w:fill="auto" w:val="clear"/>
-            <w:tcMar>
-              <w:left w:w="51" w:type="dxa"/>
+            <w:tcW w:w="8822" w:type="dxa"/>
+            <w:tcBorders>
+              <w:top w:val="single" w:sz="2" w:space="0" w:color="000001"/>
+              <w:left w:val="single" w:sz="2" w:space="0" w:color="000001"/>
+              <w:bottom w:val="single" w:sz="2" w:space="0" w:color="000001"/>
+              <w:right w:val="single" w:sz="2" w:space="0" w:color="000001"/>
+              <w:insideH w:val="single" w:sz="2" w:space="0" w:color="000001"/>
+              <w:insideV w:val="single" w:sz="2" w:space="0" w:color="000001"/>
+            </w:tcBorders>
+            <w:shd w:fill="auto" w:val="clear"/>
+            <w:tcMar>
+              <w:left w:w="48" w:type="dxa"/>
             </w:tcMar>
           </w:tcPr>
           <w:p>
@@ -275,7 +275,7 @@
                 <w:b/>
                 <w:bCs/>
               </w:rPr>
-              <w:t>Printout is: “   0”</w:t>
+              <w:t>Printout is: “  0”</w:t>
             </w:r>
             <w:r>
               <w:rPr>
@@ -299,7 +299,7 @@
             </w:tcBorders>
             <w:shd w:fill="auto" w:val="clear"/>
             <w:tcMar>
-              <w:left w:w="51" w:type="dxa"/>
+              <w:left w:w="48" w:type="dxa"/>
             </w:tcMar>
           </w:tcPr>
           <w:p>
@@ -320,18 +320,18 @@
         </w:tc>
         <w:tc>
           <w:tcPr>
-            <w:tcW w:w="7471" w:type="dxa"/>
-            <w:tcBorders>
-              <w:top w:val="single" w:sz="2" w:space="0" w:color="000001"/>
-              <w:left w:val="single" w:sz="2" w:space="0" w:color="000001"/>
-              <w:bottom w:val="single" w:sz="2" w:space="0" w:color="000001"/>
-              <w:right w:val="single" w:sz="2" w:space="0" w:color="000001"/>
-              <w:insideH w:val="single" w:sz="2" w:space="0" w:color="000001"/>
-              <w:insideV w:val="single" w:sz="2" w:space="0" w:color="000001"/>
-            </w:tcBorders>
-            <w:shd w:fill="auto" w:val="clear"/>
-            <w:tcMar>
-              <w:left w:w="51" w:type="dxa"/>
+            <w:tcW w:w="8822" w:type="dxa"/>
+            <w:tcBorders>
+              <w:top w:val="single" w:sz="2" w:space="0" w:color="000001"/>
+              <w:left w:val="single" w:sz="2" w:space="0" w:color="000001"/>
+              <w:bottom w:val="single" w:sz="2" w:space="0" w:color="000001"/>
+              <w:right w:val="single" w:sz="2" w:space="0" w:color="000001"/>
+              <w:insideH w:val="single" w:sz="2" w:space="0" w:color="000001"/>
+              <w:insideV w:val="single" w:sz="2" w:space="0" w:color="000001"/>
+            </w:tcBorders>
+            <w:shd w:fill="auto" w:val="clear"/>
+            <w:tcMar>
+              <w:left w:w="48" w:type="dxa"/>
             </w:tcMar>
           </w:tcPr>
           <w:p>
@@ -353,7 +353,7 @@
                 <w:b/>
                 <w:bCs/>
               </w:rPr>
-              <w:t>Printout is: “   0”</w:t>
+              <w:t>Printout is: “  0”</w:t>
             </w:r>
             <w:r>
               <w:rPr>
@@ -377,7 +377,7 @@
             </w:tcBorders>
             <w:shd w:fill="auto" w:val="clear"/>
             <w:tcMar>
-              <w:left w:w="51" w:type="dxa"/>
+              <w:left w:w="48" w:type="dxa"/>
             </w:tcMar>
           </w:tcPr>
           <w:p>
@@ -398,18 +398,18 @@
         </w:tc>
         <w:tc>
           <w:tcPr>
-            <w:tcW w:w="7471" w:type="dxa"/>
-            <w:tcBorders>
-              <w:top w:val="single" w:sz="2" w:space="0" w:color="000001"/>
-              <w:left w:val="single" w:sz="2" w:space="0" w:color="000001"/>
-              <w:bottom w:val="single" w:sz="2" w:space="0" w:color="000001"/>
-              <w:right w:val="single" w:sz="2" w:space="0" w:color="000001"/>
-              <w:insideH w:val="single" w:sz="2" w:space="0" w:color="000001"/>
-              <w:insideV w:val="single" w:sz="2" w:space="0" w:color="000001"/>
-            </w:tcBorders>
-            <w:shd w:fill="auto" w:val="clear"/>
-            <w:tcMar>
-              <w:left w:w="51" w:type="dxa"/>
+            <w:tcW w:w="8822" w:type="dxa"/>
+            <w:tcBorders>
+              <w:top w:val="single" w:sz="2" w:space="0" w:color="000001"/>
+              <w:left w:val="single" w:sz="2" w:space="0" w:color="000001"/>
+              <w:bottom w:val="single" w:sz="2" w:space="0" w:color="000001"/>
+              <w:right w:val="single" w:sz="2" w:space="0" w:color="000001"/>
+              <w:insideH w:val="single" w:sz="2" w:space="0" w:color="000001"/>
+              <w:insideV w:val="single" w:sz="2" w:space="0" w:color="000001"/>
+            </w:tcBorders>
+            <w:shd w:fill="auto" w:val="clear"/>
+            <w:tcMar>
+              <w:left w:w="48" w:type="dxa"/>
             </w:tcMar>
           </w:tcPr>
           <w:p>
@@ -441,7 +441,7 @@
             </w:tcBorders>
             <w:shd w:fill="auto" w:val="clear"/>
             <w:tcMar>
-              <w:left w:w="51" w:type="dxa"/>
+              <w:left w:w="48" w:type="dxa"/>
             </w:tcMar>
           </w:tcPr>
           <w:p>
@@ -462,18 +462,18 @@
         </w:tc>
         <w:tc>
           <w:tcPr>
-            <w:tcW w:w="7471" w:type="dxa"/>
-            <w:tcBorders>
-              <w:top w:val="single" w:sz="2" w:space="0" w:color="000001"/>
-              <w:left w:val="single" w:sz="2" w:space="0" w:color="000001"/>
-              <w:bottom w:val="single" w:sz="2" w:space="0" w:color="000001"/>
-              <w:right w:val="single" w:sz="2" w:space="0" w:color="000001"/>
-              <w:insideH w:val="single" w:sz="2" w:space="0" w:color="000001"/>
-              <w:insideV w:val="single" w:sz="2" w:space="0" w:color="000001"/>
-            </w:tcBorders>
-            <w:shd w:fill="auto" w:val="clear"/>
-            <w:tcMar>
-              <w:left w:w="51" w:type="dxa"/>
+            <w:tcW w:w="8822" w:type="dxa"/>
+            <w:tcBorders>
+              <w:top w:val="single" w:sz="2" w:space="0" w:color="000001"/>
+              <w:left w:val="single" w:sz="2" w:space="0" w:color="000001"/>
+              <w:bottom w:val="single" w:sz="2" w:space="0" w:color="000001"/>
+              <w:right w:val="single" w:sz="2" w:space="0" w:color="000001"/>
+              <w:insideH w:val="single" w:sz="2" w:space="0" w:color="000001"/>
+              <w:insideV w:val="single" w:sz="2" w:space="0" w:color="000001"/>
+            </w:tcBorders>
+            <w:shd w:fill="auto" w:val="clear"/>
+            <w:tcMar>
+              <w:left w:w="48" w:type="dxa"/>
             </w:tcMar>
           </w:tcPr>
           <w:p>
@@ -495,7 +495,7 @@
                 <w:b/>
                 <w:bCs/>
               </w:rPr>
-              <w:t>Printout is: “   1”</w:t>
+              <w:t>Printout is: “  1”</w:t>
             </w:r>
             <w:r>
               <w:rPr>
@@ -519,7 +519,7 @@
             </w:tcBorders>
             <w:shd w:fill="auto" w:val="clear"/>
             <w:tcMar>
-              <w:left w:w="51" w:type="dxa"/>
+              <w:left w:w="48" w:type="dxa"/>
             </w:tcMar>
           </w:tcPr>
           <w:p>
@@ -540,18 +540,18 @@
         </w:tc>
         <w:tc>
           <w:tcPr>
-            <w:tcW w:w="7471" w:type="dxa"/>
-            <w:tcBorders>
-              <w:top w:val="single" w:sz="2" w:space="0" w:color="000001"/>
-              <w:left w:val="single" w:sz="2" w:space="0" w:color="000001"/>
-              <w:bottom w:val="single" w:sz="2" w:space="0" w:color="000001"/>
-              <w:right w:val="single" w:sz="2" w:space="0" w:color="000001"/>
-              <w:insideH w:val="single" w:sz="2" w:space="0" w:color="000001"/>
-              <w:insideV w:val="single" w:sz="2" w:space="0" w:color="000001"/>
-            </w:tcBorders>
-            <w:shd w:fill="auto" w:val="clear"/>
-            <w:tcMar>
-              <w:left w:w="51" w:type="dxa"/>
+            <w:tcW w:w="8822" w:type="dxa"/>
+            <w:tcBorders>
+              <w:top w:val="single" w:sz="2" w:space="0" w:color="000001"/>
+              <w:left w:val="single" w:sz="2" w:space="0" w:color="000001"/>
+              <w:bottom w:val="single" w:sz="2" w:space="0" w:color="000001"/>
+              <w:right w:val="single" w:sz="2" w:space="0" w:color="000001"/>
+              <w:insideH w:val="single" w:sz="2" w:space="0" w:color="000001"/>
+              <w:insideV w:val="single" w:sz="2" w:space="0" w:color="000001"/>
+            </w:tcBorders>
+            <w:shd w:fill="auto" w:val="clear"/>
+            <w:tcMar>
+              <w:left w:w="48" w:type="dxa"/>
             </w:tcMar>
           </w:tcPr>
           <w:p>
@@ -583,7 +583,7 @@
             </w:tcBorders>
             <w:shd w:fill="auto" w:val="clear"/>
             <w:tcMar>
-              <w:left w:w="51" w:type="dxa"/>
+              <w:left w:w="48" w:type="dxa"/>
             </w:tcMar>
           </w:tcPr>
           <w:p>
@@ -604,18 +604,18 @@
         </w:tc>
         <w:tc>
           <w:tcPr>
-            <w:tcW w:w="7471" w:type="dxa"/>
-            <w:tcBorders>
-              <w:top w:val="single" w:sz="2" w:space="0" w:color="000001"/>
-              <w:left w:val="single" w:sz="2" w:space="0" w:color="000001"/>
-              <w:bottom w:val="single" w:sz="2" w:space="0" w:color="000001"/>
-              <w:right w:val="single" w:sz="2" w:space="0" w:color="000001"/>
-              <w:insideH w:val="single" w:sz="2" w:space="0" w:color="000001"/>
-              <w:insideV w:val="single" w:sz="2" w:space="0" w:color="000001"/>
-            </w:tcBorders>
-            <w:shd w:fill="auto" w:val="clear"/>
-            <w:tcMar>
-              <w:left w:w="51" w:type="dxa"/>
+            <w:tcW w:w="8822" w:type="dxa"/>
+            <w:tcBorders>
+              <w:top w:val="single" w:sz="2" w:space="0" w:color="000001"/>
+              <w:left w:val="single" w:sz="2" w:space="0" w:color="000001"/>
+              <w:bottom w:val="single" w:sz="2" w:space="0" w:color="000001"/>
+              <w:right w:val="single" w:sz="2" w:space="0" w:color="000001"/>
+              <w:insideH w:val="single" w:sz="2" w:space="0" w:color="000001"/>
+              <w:insideV w:val="single" w:sz="2" w:space="0" w:color="000001"/>
+            </w:tcBorders>
+            <w:shd w:fill="auto" w:val="clear"/>
+            <w:tcMar>
+              <w:left w:w="48" w:type="dxa"/>
             </w:tcMar>
           </w:tcPr>
           <w:p>
@@ -637,7 +637,7 @@
                 <w:b/>
                 <w:bCs/>
               </w:rPr>
-              <w:t>Printout is: “   7”</w:t>
+              <w:t>Printout is: “  7”</w:t>
             </w:r>
             <w:r>
               <w:rPr>
@@ -661,7 +661,7 @@
             </w:tcBorders>
             <w:shd w:fill="auto" w:val="clear"/>
             <w:tcMar>
-              <w:left w:w="51" w:type="dxa"/>
+              <w:left w:w="48" w:type="dxa"/>
             </w:tcMar>
           </w:tcPr>
           <w:p>
@@ -682,18 +682,18 @@
         </w:tc>
         <w:tc>
           <w:tcPr>
-            <w:tcW w:w="7471" w:type="dxa"/>
-            <w:tcBorders>
-              <w:top w:val="single" w:sz="2" w:space="0" w:color="000001"/>
-              <w:left w:val="single" w:sz="2" w:space="0" w:color="000001"/>
-              <w:bottom w:val="single" w:sz="2" w:space="0" w:color="000001"/>
-              <w:right w:val="single" w:sz="2" w:space="0" w:color="000001"/>
-              <w:insideH w:val="single" w:sz="2" w:space="0" w:color="000001"/>
-              <w:insideV w:val="single" w:sz="2" w:space="0" w:color="000001"/>
-            </w:tcBorders>
-            <w:shd w:fill="auto" w:val="clear"/>
-            <w:tcMar>
-              <w:left w:w="51" w:type="dxa"/>
+            <w:tcW w:w="8822" w:type="dxa"/>
+            <w:tcBorders>
+              <w:top w:val="single" w:sz="2" w:space="0" w:color="000001"/>
+              <w:left w:val="single" w:sz="2" w:space="0" w:color="000001"/>
+              <w:bottom w:val="single" w:sz="2" w:space="0" w:color="000001"/>
+              <w:right w:val="single" w:sz="2" w:space="0" w:color="000001"/>
+              <w:insideH w:val="single" w:sz="2" w:space="0" w:color="000001"/>
+              <w:insideV w:val="single" w:sz="2" w:space="0" w:color="000001"/>
+            </w:tcBorders>
+            <w:shd w:fill="auto" w:val="clear"/>
+            <w:tcMar>
+              <w:left w:w="48" w:type="dxa"/>
             </w:tcMar>
           </w:tcPr>
           <w:p>
@@ -725,7 +725,7 @@
             </w:tcBorders>
             <w:shd w:fill="auto" w:val="clear"/>
             <w:tcMar>
-              <w:left w:w="51" w:type="dxa"/>
+              <w:left w:w="48" w:type="dxa"/>
             </w:tcMar>
           </w:tcPr>
           <w:p>
@@ -746,18 +746,18 @@
         </w:tc>
         <w:tc>
           <w:tcPr>
-            <w:tcW w:w="7471" w:type="dxa"/>
-            <w:tcBorders>
-              <w:top w:val="single" w:sz="2" w:space="0" w:color="000001"/>
-              <w:left w:val="single" w:sz="2" w:space="0" w:color="000001"/>
-              <w:bottom w:val="single" w:sz="2" w:space="0" w:color="000001"/>
-              <w:right w:val="single" w:sz="2" w:space="0" w:color="000001"/>
-              <w:insideH w:val="single" w:sz="2" w:space="0" w:color="000001"/>
-              <w:insideV w:val="single" w:sz="2" w:space="0" w:color="000001"/>
-            </w:tcBorders>
-            <w:shd w:fill="auto" w:val="clear"/>
-            <w:tcMar>
-              <w:left w:w="51" w:type="dxa"/>
+            <w:tcW w:w="8822" w:type="dxa"/>
+            <w:tcBorders>
+              <w:top w:val="single" w:sz="2" w:space="0" w:color="000001"/>
+              <w:left w:val="single" w:sz="2" w:space="0" w:color="000001"/>
+              <w:bottom w:val="single" w:sz="2" w:space="0" w:color="000001"/>
+              <w:right w:val="single" w:sz="2" w:space="0" w:color="000001"/>
+              <w:insideH w:val="single" w:sz="2" w:space="0" w:color="000001"/>
+              <w:insideV w:val="single" w:sz="2" w:space="0" w:color="000001"/>
+            </w:tcBorders>
+            <w:shd w:fill="auto" w:val="clear"/>
+            <w:tcMar>
+              <w:left w:w="48" w:type="dxa"/>
             </w:tcMar>
           </w:tcPr>
           <w:p>
@@ -779,7 +779,7 @@
                 <w:b/>
                 <w:bCs/>
               </w:rPr>
-              <w:t>Printout is: “  -8”</w:t>
+              <w:t>Printout is: “ -8”</w:t>
             </w:r>
             <w:r>
               <w:rPr>
@@ -803,7 +803,7 @@
             </w:tcBorders>
             <w:shd w:fill="auto" w:val="clear"/>
             <w:tcMar>
-              <w:left w:w="51" w:type="dxa"/>
+              <w:left w:w="48" w:type="dxa"/>
             </w:tcMar>
           </w:tcPr>
           <w:p>
@@ -816,30 +816,24 @@
               <w:rPr>
                 <w:rFonts w:ascii="Times New Roman" w:hAnsi="Times New Roman"/>
               </w:rPr>
-              <w:t>011100</w:t>
-            </w:r>
-            <w:r>
-              <w:rPr>
-                <w:rFonts w:ascii="Times New Roman" w:hAnsi="Times New Roman"/>
-              </w:rPr>
-              <w:t>01</w:t>
-            </w:r>
-          </w:p>
-        </w:tc>
-        <w:tc>
-          <w:tcPr>
-            <w:tcW w:w="7471" w:type="dxa"/>
-            <w:tcBorders>
-              <w:top w:val="single" w:sz="2" w:space="0" w:color="000001"/>
-              <w:left w:val="single" w:sz="2" w:space="0" w:color="000001"/>
-              <w:bottom w:val="single" w:sz="2" w:space="0" w:color="000001"/>
-              <w:right w:val="single" w:sz="2" w:space="0" w:color="000001"/>
-              <w:insideH w:val="single" w:sz="2" w:space="0" w:color="000001"/>
-              <w:insideV w:val="single" w:sz="2" w:space="0" w:color="000001"/>
-            </w:tcBorders>
-            <w:shd w:fill="auto" w:val="clear"/>
-            <w:tcMar>
-              <w:left w:w="51" w:type="dxa"/>
+              <w:t>01110001</w:t>
+            </w:r>
+          </w:p>
+        </w:tc>
+        <w:tc>
+          <w:tcPr>
+            <w:tcW w:w="8822" w:type="dxa"/>
+            <w:tcBorders>
+              <w:top w:val="single" w:sz="2" w:space="0" w:color="000001"/>
+              <w:left w:val="single" w:sz="2" w:space="0" w:color="000001"/>
+              <w:bottom w:val="single" w:sz="2" w:space="0" w:color="000001"/>
+              <w:right w:val="single" w:sz="2" w:space="0" w:color="000001"/>
+              <w:insideH w:val="single" w:sz="2" w:space="0" w:color="000001"/>
+              <w:insideV w:val="single" w:sz="2" w:space="0" w:color="000001"/>
+            </w:tcBorders>
+            <w:shd w:fill="auto" w:val="clear"/>
+            <w:tcMar>
+              <w:left w:w="48" w:type="dxa"/>
             </w:tcMar>
           </w:tcPr>
           <w:p>
@@ -871,7 +865,7 @@
             </w:tcBorders>
             <w:shd w:fill="auto" w:val="clear"/>
             <w:tcMar>
-              <w:left w:w="51" w:type="dxa"/>
+              <w:left w:w="48" w:type="dxa"/>
             </w:tcMar>
           </w:tcPr>
           <w:p>
@@ -892,18 +886,18 @@
         </w:tc>
         <w:tc>
           <w:tcPr>
-            <w:tcW w:w="7471" w:type="dxa"/>
-            <w:tcBorders>
-              <w:top w:val="single" w:sz="2" w:space="0" w:color="000001"/>
-              <w:left w:val="single" w:sz="2" w:space="0" w:color="000001"/>
-              <w:bottom w:val="single" w:sz="2" w:space="0" w:color="000001"/>
-              <w:right w:val="single" w:sz="2" w:space="0" w:color="000001"/>
-              <w:insideH w:val="single" w:sz="2" w:space="0" w:color="000001"/>
-              <w:insideV w:val="single" w:sz="2" w:space="0" w:color="000001"/>
-            </w:tcBorders>
-            <w:shd w:fill="auto" w:val="clear"/>
-            <w:tcMar>
-              <w:left w:w="51" w:type="dxa"/>
+            <w:tcW w:w="8822" w:type="dxa"/>
+            <w:tcBorders>
+              <w:top w:val="single" w:sz="2" w:space="0" w:color="000001"/>
+              <w:left w:val="single" w:sz="2" w:space="0" w:color="000001"/>
+              <w:bottom w:val="single" w:sz="2" w:space="0" w:color="000001"/>
+              <w:right w:val="single" w:sz="2" w:space="0" w:color="000001"/>
+              <w:insideH w:val="single" w:sz="2" w:space="0" w:color="000001"/>
+              <w:insideV w:val="single" w:sz="2" w:space="0" w:color="000001"/>
+            </w:tcBorders>
+            <w:shd w:fill="auto" w:val="clear"/>
+            <w:tcMar>
+              <w:left w:w="48" w:type="dxa"/>
             </w:tcMar>
           </w:tcPr>
           <w:p>
@@ -925,7 +919,7 @@
                 <w:b/>
                 <w:bCs/>
               </w:rPr>
-              <w:t>Printout is: “   8”</w:t>
+              <w:t>Printout is: “  8”</w:t>
             </w:r>
             <w:r>
               <w:rPr>
@@ -949,7 +943,7 @@
             </w:tcBorders>
             <w:shd w:fill="auto" w:val="clear"/>
             <w:tcMar>
-              <w:left w:w="51" w:type="dxa"/>
+              <w:left w:w="48" w:type="dxa"/>
             </w:tcMar>
           </w:tcPr>
           <w:p>
@@ -970,18 +964,18 @@
         </w:tc>
         <w:tc>
           <w:tcPr>
-            <w:tcW w:w="7471" w:type="dxa"/>
-            <w:tcBorders>
-              <w:top w:val="single" w:sz="2" w:space="0" w:color="000001"/>
-              <w:left w:val="single" w:sz="2" w:space="0" w:color="000001"/>
-              <w:bottom w:val="single" w:sz="2" w:space="0" w:color="000001"/>
-              <w:right w:val="single" w:sz="2" w:space="0" w:color="000001"/>
-              <w:insideH w:val="single" w:sz="2" w:space="0" w:color="000001"/>
-              <w:insideV w:val="single" w:sz="2" w:space="0" w:color="000001"/>
-            </w:tcBorders>
-            <w:shd w:fill="auto" w:val="clear"/>
-            <w:tcMar>
-              <w:left w:w="51" w:type="dxa"/>
+            <w:tcW w:w="8822" w:type="dxa"/>
+            <w:tcBorders>
+              <w:top w:val="single" w:sz="2" w:space="0" w:color="000001"/>
+              <w:left w:val="single" w:sz="2" w:space="0" w:color="000001"/>
+              <w:bottom w:val="single" w:sz="2" w:space="0" w:color="000001"/>
+              <w:right w:val="single" w:sz="2" w:space="0" w:color="000001"/>
+              <w:insideH w:val="single" w:sz="2" w:space="0" w:color="000001"/>
+              <w:insideV w:val="single" w:sz="2" w:space="0" w:color="000001"/>
+            </w:tcBorders>
+            <w:shd w:fill="auto" w:val="clear"/>
+            <w:tcMar>
+              <w:left w:w="48" w:type="dxa"/>
             </w:tcMar>
           </w:tcPr>
           <w:p>
@@ -1013,7 +1007,7 @@
             </w:tcBorders>
             <w:shd w:fill="auto" w:val="clear"/>
             <w:tcMar>
-              <w:left w:w="51" w:type="dxa"/>
+              <w:left w:w="48" w:type="dxa"/>
             </w:tcMar>
           </w:tcPr>
           <w:p>
@@ -1034,18 +1028,18 @@
         </w:tc>
         <w:tc>
           <w:tcPr>
-            <w:tcW w:w="7471" w:type="dxa"/>
-            <w:tcBorders>
-              <w:top w:val="single" w:sz="2" w:space="0" w:color="000001"/>
-              <w:left w:val="single" w:sz="2" w:space="0" w:color="000001"/>
-              <w:bottom w:val="single" w:sz="2" w:space="0" w:color="000001"/>
-              <w:right w:val="single" w:sz="2" w:space="0" w:color="000001"/>
-              <w:insideH w:val="single" w:sz="2" w:space="0" w:color="000001"/>
-              <w:insideV w:val="single" w:sz="2" w:space="0" w:color="000001"/>
-            </w:tcBorders>
-            <w:shd w:fill="auto" w:val="clear"/>
-            <w:tcMar>
-              <w:left w:w="51" w:type="dxa"/>
+            <w:tcW w:w="8822" w:type="dxa"/>
+            <w:tcBorders>
+              <w:top w:val="single" w:sz="2" w:space="0" w:color="000001"/>
+              <w:left w:val="single" w:sz="2" w:space="0" w:color="000001"/>
+              <w:bottom w:val="single" w:sz="2" w:space="0" w:color="000001"/>
+              <w:right w:val="single" w:sz="2" w:space="0" w:color="000001"/>
+              <w:insideH w:val="single" w:sz="2" w:space="0" w:color="000001"/>
+              <w:insideV w:val="single" w:sz="2" w:space="0" w:color="000001"/>
+            </w:tcBorders>
+            <w:shd w:fill="auto" w:val="clear"/>
+            <w:tcMar>
+              <w:left w:w="48" w:type="dxa"/>
             </w:tcMar>
           </w:tcPr>
           <w:p>
@@ -1067,7 +1061,7 @@
                 <w:b/>
                 <w:bCs/>
               </w:rPr>
-              <w:t>Printout is: “  16”</w:t>
+              <w:t>Printout is: “ 16”</w:t>
             </w:r>
             <w:r>
               <w:rPr>
@@ -1091,7 +1085,7 @@
             </w:tcBorders>
             <w:shd w:fill="auto" w:val="clear"/>
             <w:tcMar>
-              <w:left w:w="51" w:type="dxa"/>
+              <w:left w:w="48" w:type="dxa"/>
             </w:tcMar>
           </w:tcPr>
           <w:p>
@@ -1112,18 +1106,18 @@
         </w:tc>
         <w:tc>
           <w:tcPr>
-            <w:tcW w:w="7471" w:type="dxa"/>
-            <w:tcBorders>
-              <w:top w:val="single" w:sz="2" w:space="0" w:color="000001"/>
-              <w:left w:val="single" w:sz="2" w:space="0" w:color="000001"/>
-              <w:bottom w:val="single" w:sz="2" w:space="0" w:color="000001"/>
-              <w:right w:val="single" w:sz="2" w:space="0" w:color="000001"/>
-              <w:insideH w:val="single" w:sz="2" w:space="0" w:color="000001"/>
-              <w:insideV w:val="single" w:sz="2" w:space="0" w:color="000001"/>
-            </w:tcBorders>
-            <w:shd w:fill="auto" w:val="clear"/>
-            <w:tcMar>
-              <w:left w:w="51" w:type="dxa"/>
+            <w:tcW w:w="8822" w:type="dxa"/>
+            <w:tcBorders>
+              <w:top w:val="single" w:sz="2" w:space="0" w:color="000001"/>
+              <w:left w:val="single" w:sz="2" w:space="0" w:color="000001"/>
+              <w:bottom w:val="single" w:sz="2" w:space="0" w:color="000001"/>
+              <w:right w:val="single" w:sz="2" w:space="0" w:color="000001"/>
+              <w:insideH w:val="single" w:sz="2" w:space="0" w:color="000001"/>
+              <w:insideV w:val="single" w:sz="2" w:space="0" w:color="000001"/>
+            </w:tcBorders>
+            <w:shd w:fill="auto" w:val="clear"/>
+            <w:tcMar>
+              <w:left w:w="48" w:type="dxa"/>
             </w:tcMar>
           </w:tcPr>
           <w:p>
@@ -1155,7 +1149,7 @@
             </w:tcBorders>
             <w:shd w:fill="auto" w:val="clear"/>
             <w:tcMar>
-              <w:left w:w="51" w:type="dxa"/>
+              <w:left w:w="48" w:type="dxa"/>
             </w:tcMar>
           </w:tcPr>
           <w:p>
@@ -1176,18 +1170,18 @@
         </w:tc>
         <w:tc>
           <w:tcPr>
-            <w:tcW w:w="7471" w:type="dxa"/>
-            <w:tcBorders>
-              <w:top w:val="single" w:sz="2" w:space="0" w:color="000001"/>
-              <w:left w:val="single" w:sz="2" w:space="0" w:color="000001"/>
-              <w:bottom w:val="single" w:sz="2" w:space="0" w:color="000001"/>
-              <w:right w:val="single" w:sz="2" w:space="0" w:color="000001"/>
-              <w:insideH w:val="single" w:sz="2" w:space="0" w:color="000001"/>
-              <w:insideV w:val="single" w:sz="2" w:space="0" w:color="000001"/>
-            </w:tcBorders>
-            <w:shd w:fill="auto" w:val="clear"/>
-            <w:tcMar>
-              <w:left w:w="51" w:type="dxa"/>
+            <w:tcW w:w="8822" w:type="dxa"/>
+            <w:tcBorders>
+              <w:top w:val="single" w:sz="2" w:space="0" w:color="000001"/>
+              <w:left w:val="single" w:sz="2" w:space="0" w:color="000001"/>
+              <w:bottom w:val="single" w:sz="2" w:space="0" w:color="000001"/>
+              <w:right w:val="single" w:sz="2" w:space="0" w:color="000001"/>
+              <w:insideH w:val="single" w:sz="2" w:space="0" w:color="000001"/>
+              <w:insideV w:val="single" w:sz="2" w:space="0" w:color="000001"/>
+            </w:tcBorders>
+            <w:shd w:fill="auto" w:val="clear"/>
+            <w:tcMar>
+              <w:left w:w="48" w:type="dxa"/>
             </w:tcMar>
           </w:tcPr>
           <w:p>
@@ -1209,7 +1203,7 @@
                 <w:b/>
                 <w:bCs/>
               </w:rPr>
-              <w:t>Printout is: “   8”</w:t>
+              <w:t>Printout is: “  8”</w:t>
             </w:r>
             <w:r>
               <w:rPr>
@@ -1233,7 +1227,7 @@
             </w:tcBorders>
             <w:shd w:fill="auto" w:val="clear"/>
             <w:tcMar>
-              <w:left w:w="51" w:type="dxa"/>
+              <w:left w:w="48" w:type="dxa"/>
             </w:tcMar>
           </w:tcPr>
           <w:p>
@@ -1254,18 +1248,18 @@
         </w:tc>
         <w:tc>
           <w:tcPr>
-            <w:tcW w:w="7471" w:type="dxa"/>
-            <w:tcBorders>
-              <w:top w:val="single" w:sz="2" w:space="0" w:color="000001"/>
-              <w:left w:val="single" w:sz="2" w:space="0" w:color="000001"/>
-              <w:bottom w:val="single" w:sz="2" w:space="0" w:color="000001"/>
-              <w:right w:val="single" w:sz="2" w:space="0" w:color="000001"/>
-              <w:insideH w:val="single" w:sz="2" w:space="0" w:color="000001"/>
-              <w:insideV w:val="single" w:sz="2" w:space="0" w:color="000001"/>
-            </w:tcBorders>
-            <w:shd w:fill="auto" w:val="clear"/>
-            <w:tcMar>
-              <w:left w:w="51" w:type="dxa"/>
+            <w:tcW w:w="8822" w:type="dxa"/>
+            <w:tcBorders>
+              <w:top w:val="single" w:sz="2" w:space="0" w:color="000001"/>
+              <w:left w:val="single" w:sz="2" w:space="0" w:color="000001"/>
+              <w:bottom w:val="single" w:sz="2" w:space="0" w:color="000001"/>
+              <w:right w:val="single" w:sz="2" w:space="0" w:color="000001"/>
+              <w:insideH w:val="single" w:sz="2" w:space="0" w:color="000001"/>
+              <w:insideV w:val="single" w:sz="2" w:space="0" w:color="000001"/>
+            </w:tcBorders>
+            <w:shd w:fill="auto" w:val="clear"/>
+            <w:tcMar>
+              <w:left w:w="48" w:type="dxa"/>
             </w:tcMar>
           </w:tcPr>
           <w:p>
@@ -1297,7 +1291,7 @@
             </w:tcBorders>
             <w:shd w:fill="auto" w:val="clear"/>
             <w:tcMar>
-              <w:left w:w="51" w:type="dxa"/>
+              <w:left w:w="48" w:type="dxa"/>
             </w:tcMar>
           </w:tcPr>
           <w:p>
@@ -1318,18 +1312,18 @@
         </w:tc>
         <w:tc>
           <w:tcPr>
-            <w:tcW w:w="7471" w:type="dxa"/>
-            <w:tcBorders>
-              <w:top w:val="single" w:sz="2" w:space="0" w:color="000001"/>
-              <w:left w:val="single" w:sz="2" w:space="0" w:color="000001"/>
-              <w:bottom w:val="single" w:sz="2" w:space="0" w:color="000001"/>
-              <w:right w:val="single" w:sz="2" w:space="0" w:color="000001"/>
-              <w:insideH w:val="single" w:sz="2" w:space="0" w:color="000001"/>
-              <w:insideV w:val="single" w:sz="2" w:space="0" w:color="000001"/>
-            </w:tcBorders>
-            <w:shd w:fill="auto" w:val="clear"/>
-            <w:tcMar>
-              <w:left w:w="51" w:type="dxa"/>
+            <w:tcW w:w="8822" w:type="dxa"/>
+            <w:tcBorders>
+              <w:top w:val="single" w:sz="2" w:space="0" w:color="000001"/>
+              <w:left w:val="single" w:sz="2" w:space="0" w:color="000001"/>
+              <w:bottom w:val="single" w:sz="2" w:space="0" w:color="000001"/>
+              <w:right w:val="single" w:sz="2" w:space="0" w:color="000001"/>
+              <w:insideH w:val="single" w:sz="2" w:space="0" w:color="000001"/>
+              <w:insideV w:val="single" w:sz="2" w:space="0" w:color="000001"/>
+            </w:tcBorders>
+            <w:shd w:fill="auto" w:val="clear"/>
+            <w:tcMar>
+              <w:left w:w="48" w:type="dxa"/>
             </w:tcMar>
           </w:tcPr>
           <w:p>
@@ -1361,7 +1355,7 @@
             </w:tcBorders>
             <w:shd w:fill="auto" w:val="clear"/>
             <w:tcMar>
-              <w:left w:w="51" w:type="dxa"/>
+              <w:left w:w="48" w:type="dxa"/>
             </w:tcMar>
           </w:tcPr>
           <w:p>
@@ -1382,18 +1376,18 @@
         </w:tc>
         <w:tc>
           <w:tcPr>
-            <w:tcW w:w="7471" w:type="dxa"/>
-            <w:tcBorders>
-              <w:top w:val="single" w:sz="2" w:space="0" w:color="000001"/>
-              <w:left w:val="single" w:sz="2" w:space="0" w:color="000001"/>
-              <w:bottom w:val="single" w:sz="2" w:space="0" w:color="000001"/>
-              <w:right w:val="single" w:sz="2" w:space="0" w:color="000001"/>
-              <w:insideH w:val="single" w:sz="2" w:space="0" w:color="000001"/>
-              <w:insideV w:val="single" w:sz="2" w:space="0" w:color="000001"/>
-            </w:tcBorders>
-            <w:shd w:fill="auto" w:val="clear"/>
-            <w:tcMar>
-              <w:left w:w="51" w:type="dxa"/>
+            <w:tcW w:w="8822" w:type="dxa"/>
+            <w:tcBorders>
+              <w:top w:val="single" w:sz="2" w:space="0" w:color="000001"/>
+              <w:left w:val="single" w:sz="2" w:space="0" w:color="000001"/>
+              <w:bottom w:val="single" w:sz="2" w:space="0" w:color="000001"/>
+              <w:right w:val="single" w:sz="2" w:space="0" w:color="000001"/>
+              <w:insideH w:val="single" w:sz="2" w:space="0" w:color="000001"/>
+              <w:insideV w:val="single" w:sz="2" w:space="0" w:color="000001"/>
+            </w:tcBorders>
+            <w:shd w:fill="auto" w:val="clear"/>
+            <w:tcMar>
+              <w:left w:w="48" w:type="dxa"/>
             </w:tcMar>
           </w:tcPr>
           <w:p>
@@ -1415,7 +1409,7 @@
                 <w:b/>
                 <w:bCs/>
               </w:rPr>
-              <w:t>Printout is: “   -8”</w:t>
+              <w:t>Printout is: “  -8”</w:t>
             </w:r>
             <w:r>
               <w:rPr>
@@ -1439,7 +1433,7 @@
             </w:tcBorders>
             <w:shd w:fill="auto" w:val="clear"/>
             <w:tcMar>
-              <w:left w:w="51" w:type="dxa"/>
+              <w:left w:w="48" w:type="dxa"/>
             </w:tcMar>
           </w:tcPr>
           <w:p>
@@ -1460,18 +1454,18 @@
         </w:tc>
         <w:tc>
           <w:tcPr>
-            <w:tcW w:w="7471" w:type="dxa"/>
-            <w:tcBorders>
-              <w:top w:val="single" w:sz="2" w:space="0" w:color="000001"/>
-              <w:left w:val="single" w:sz="2" w:space="0" w:color="000001"/>
-              <w:bottom w:val="single" w:sz="2" w:space="0" w:color="000001"/>
-              <w:right w:val="single" w:sz="2" w:space="0" w:color="000001"/>
-              <w:insideH w:val="single" w:sz="2" w:space="0" w:color="000001"/>
-              <w:insideV w:val="single" w:sz="2" w:space="0" w:color="000001"/>
-            </w:tcBorders>
-            <w:shd w:fill="auto" w:val="clear"/>
-            <w:tcMar>
-              <w:left w:w="51" w:type="dxa"/>
+            <w:tcW w:w="8822" w:type="dxa"/>
+            <w:tcBorders>
+              <w:top w:val="single" w:sz="2" w:space="0" w:color="000001"/>
+              <w:left w:val="single" w:sz="2" w:space="0" w:color="000001"/>
+              <w:bottom w:val="single" w:sz="2" w:space="0" w:color="000001"/>
+              <w:right w:val="single" w:sz="2" w:space="0" w:color="000001"/>
+              <w:insideH w:val="single" w:sz="2" w:space="0" w:color="000001"/>
+              <w:insideV w:val="single" w:sz="2" w:space="0" w:color="000001"/>
+            </w:tcBorders>
+            <w:shd w:fill="auto" w:val="clear"/>
+            <w:tcMar>
+              <w:left w:w="48" w:type="dxa"/>
             </w:tcMar>
           </w:tcPr>
           <w:p>
@@ -1503,7 +1497,7 @@
             </w:tcBorders>
             <w:shd w:fill="auto" w:val="clear"/>
             <w:tcMar>
-              <w:left w:w="51" w:type="dxa"/>
+              <w:left w:w="48" w:type="dxa"/>
             </w:tcMar>
           </w:tcPr>
           <w:p>
@@ -1524,18 +1518,18 @@
         </w:tc>
         <w:tc>
           <w:tcPr>
-            <w:tcW w:w="7471" w:type="dxa"/>
-            <w:tcBorders>
-              <w:top w:val="single" w:sz="2" w:space="0" w:color="000001"/>
-              <w:left w:val="single" w:sz="2" w:space="0" w:color="000001"/>
-              <w:bottom w:val="single" w:sz="2" w:space="0" w:color="000001"/>
-              <w:right w:val="single" w:sz="2" w:space="0" w:color="000001"/>
-              <w:insideH w:val="single" w:sz="2" w:space="0" w:color="000001"/>
-              <w:insideV w:val="single" w:sz="2" w:space="0" w:color="000001"/>
-            </w:tcBorders>
-            <w:shd w:fill="auto" w:val="clear"/>
-            <w:tcMar>
-              <w:left w:w="51" w:type="dxa"/>
+            <w:tcW w:w="8822" w:type="dxa"/>
+            <w:tcBorders>
+              <w:top w:val="single" w:sz="2" w:space="0" w:color="000001"/>
+              <w:left w:val="single" w:sz="2" w:space="0" w:color="000001"/>
+              <w:bottom w:val="single" w:sz="2" w:space="0" w:color="000001"/>
+              <w:right w:val="single" w:sz="2" w:space="0" w:color="000001"/>
+              <w:insideH w:val="single" w:sz="2" w:space="0" w:color="000001"/>
+              <w:insideV w:val="single" w:sz="2" w:space="0" w:color="000001"/>
+            </w:tcBorders>
+            <w:shd w:fill="auto" w:val="clear"/>
+            <w:tcMar>
+              <w:left w:w="48" w:type="dxa"/>
             </w:tcMar>
           </w:tcPr>
           <w:p>
@@ -1557,7 +1551,7 @@
                 <w:b/>
                 <w:bCs/>
               </w:rPr>
-              <w:t>Printout is: “   6”</w:t>
+              <w:t>Printout is: “  6”</w:t>
             </w:r>
             <w:r>
               <w:rPr>
@@ -1581,7 +1575,7 @@
             </w:tcBorders>
             <w:shd w:fill="auto" w:val="clear"/>
             <w:tcMar>
-              <w:left w:w="51" w:type="dxa"/>
+              <w:left w:w="48" w:type="dxa"/>
             </w:tcMar>
           </w:tcPr>
           <w:p>
@@ -1602,18 +1596,18 @@
         </w:tc>
         <w:tc>
           <w:tcPr>
-            <w:tcW w:w="7471" w:type="dxa"/>
-            <w:tcBorders>
-              <w:top w:val="single" w:sz="2" w:space="0" w:color="000001"/>
-              <w:left w:val="single" w:sz="2" w:space="0" w:color="000001"/>
-              <w:bottom w:val="single" w:sz="2" w:space="0" w:color="000001"/>
-              <w:right w:val="single" w:sz="2" w:space="0" w:color="000001"/>
-              <w:insideH w:val="single" w:sz="2" w:space="0" w:color="000001"/>
-              <w:insideV w:val="single" w:sz="2" w:space="0" w:color="000001"/>
-            </w:tcBorders>
-            <w:shd w:fill="auto" w:val="clear"/>
-            <w:tcMar>
-              <w:left w:w="51" w:type="dxa"/>
+            <w:tcW w:w="8822" w:type="dxa"/>
+            <w:tcBorders>
+              <w:top w:val="single" w:sz="2" w:space="0" w:color="000001"/>
+              <w:left w:val="single" w:sz="2" w:space="0" w:color="000001"/>
+              <w:bottom w:val="single" w:sz="2" w:space="0" w:color="000001"/>
+              <w:right w:val="single" w:sz="2" w:space="0" w:color="000001"/>
+              <w:insideH w:val="single" w:sz="2" w:space="0" w:color="000001"/>
+              <w:insideV w:val="single" w:sz="2" w:space="0" w:color="000001"/>
+            </w:tcBorders>
+            <w:shd w:fill="auto" w:val="clear"/>
+            <w:tcMar>
+              <w:left w:w="48" w:type="dxa"/>
             </w:tcMar>
           </w:tcPr>
           <w:p>
@@ -1645,7 +1639,7 @@
             </w:tcBorders>
             <w:shd w:fill="auto" w:val="clear"/>
             <w:tcMar>
-              <w:left w:w="51" w:type="dxa"/>
+              <w:left w:w="48" w:type="dxa"/>
             </w:tcMar>
           </w:tcPr>
           <w:p>
@@ -1666,18 +1660,18 @@
         </w:tc>
         <w:tc>
           <w:tcPr>
-            <w:tcW w:w="7471" w:type="dxa"/>
-            <w:tcBorders>
-              <w:top w:val="single" w:sz="2" w:space="0" w:color="000001"/>
-              <w:left w:val="single" w:sz="2" w:space="0" w:color="000001"/>
-              <w:bottom w:val="single" w:sz="2" w:space="0" w:color="000001"/>
-              <w:right w:val="single" w:sz="2" w:space="0" w:color="000001"/>
-              <w:insideH w:val="single" w:sz="2" w:space="0" w:color="000001"/>
-              <w:insideV w:val="single" w:sz="2" w:space="0" w:color="000001"/>
-            </w:tcBorders>
-            <w:shd w:fill="auto" w:val="clear"/>
-            <w:tcMar>
-              <w:left w:w="51" w:type="dxa"/>
+            <w:tcW w:w="8822" w:type="dxa"/>
+            <w:tcBorders>
+              <w:top w:val="single" w:sz="2" w:space="0" w:color="000001"/>
+              <w:left w:val="single" w:sz="2" w:space="0" w:color="000001"/>
+              <w:bottom w:val="single" w:sz="2" w:space="0" w:color="000001"/>
+              <w:right w:val="single" w:sz="2" w:space="0" w:color="000001"/>
+              <w:insideH w:val="single" w:sz="2" w:space="0" w:color="000001"/>
+              <w:insideV w:val="single" w:sz="2" w:space="0" w:color="000001"/>
+            </w:tcBorders>
+            <w:shd w:fill="auto" w:val="clear"/>
+            <w:tcMar>
+              <w:left w:w="48" w:type="dxa"/>
             </w:tcMar>
           </w:tcPr>
           <w:p>
@@ -1709,7 +1703,7 @@
             </w:tcBorders>
             <w:shd w:fill="auto" w:val="clear"/>
             <w:tcMar>
-              <w:left w:w="51" w:type="dxa"/>
+              <w:left w:w="48" w:type="dxa"/>
             </w:tcMar>
           </w:tcPr>
           <w:p>
@@ -1730,18 +1724,18 @@
         </w:tc>
         <w:tc>
           <w:tcPr>
-            <w:tcW w:w="7471" w:type="dxa"/>
-            <w:tcBorders>
-              <w:top w:val="single" w:sz="2" w:space="0" w:color="000001"/>
-              <w:left w:val="single" w:sz="2" w:space="0" w:color="000001"/>
-              <w:bottom w:val="single" w:sz="2" w:space="0" w:color="000001"/>
-              <w:right w:val="single" w:sz="2" w:space="0" w:color="000001"/>
-              <w:insideH w:val="single" w:sz="2" w:space="0" w:color="000001"/>
-              <w:insideV w:val="single" w:sz="2" w:space="0" w:color="000001"/>
-            </w:tcBorders>
-            <w:shd w:fill="auto" w:val="clear"/>
-            <w:tcMar>
-              <w:left w:w="51" w:type="dxa"/>
+            <w:tcW w:w="8822" w:type="dxa"/>
+            <w:tcBorders>
+              <w:top w:val="single" w:sz="2" w:space="0" w:color="000001"/>
+              <w:left w:val="single" w:sz="2" w:space="0" w:color="000001"/>
+              <w:bottom w:val="single" w:sz="2" w:space="0" w:color="000001"/>
+              <w:right w:val="single" w:sz="2" w:space="0" w:color="000001"/>
+              <w:insideH w:val="single" w:sz="2" w:space="0" w:color="000001"/>
+              <w:insideV w:val="single" w:sz="2" w:space="0" w:color="000001"/>
+            </w:tcBorders>
+            <w:shd w:fill="auto" w:val="clear"/>
+            <w:tcMar>
+              <w:left w:w="48" w:type="dxa"/>
             </w:tcMar>
           </w:tcPr>
           <w:p>
@@ -1763,7 +1757,7 @@
                 <w:b/>
                 <w:bCs/>
               </w:rPr>
-              <w:t>Printout is: “  -1”</w:t>
+              <w:t>Printout is: “ -1”</w:t>
             </w:r>
             <w:r>
               <w:rPr>
@@ -1787,7 +1781,7 @@
             </w:tcBorders>
             <w:shd w:fill="auto" w:val="clear"/>
             <w:tcMar>
-              <w:left w:w="51" w:type="dxa"/>
+              <w:left w:w="48" w:type="dxa"/>
             </w:tcMar>
           </w:tcPr>
           <w:p>
@@ -1808,18 +1802,18 @@
         </w:tc>
         <w:tc>
           <w:tcPr>
-            <w:tcW w:w="7471" w:type="dxa"/>
-            <w:tcBorders>
-              <w:top w:val="single" w:sz="2" w:space="0" w:color="000001"/>
-              <w:left w:val="single" w:sz="2" w:space="0" w:color="000001"/>
-              <w:bottom w:val="single" w:sz="2" w:space="0" w:color="000001"/>
-              <w:right w:val="single" w:sz="2" w:space="0" w:color="000001"/>
-              <w:insideH w:val="single" w:sz="2" w:space="0" w:color="000001"/>
-              <w:insideV w:val="single" w:sz="2" w:space="0" w:color="000001"/>
-            </w:tcBorders>
-            <w:shd w:fill="auto" w:val="clear"/>
-            <w:tcMar>
-              <w:left w:w="51" w:type="dxa"/>
+            <w:tcW w:w="8822" w:type="dxa"/>
+            <w:tcBorders>
+              <w:top w:val="single" w:sz="2" w:space="0" w:color="000001"/>
+              <w:left w:val="single" w:sz="2" w:space="0" w:color="000001"/>
+              <w:bottom w:val="single" w:sz="2" w:space="0" w:color="000001"/>
+              <w:right w:val="single" w:sz="2" w:space="0" w:color="000001"/>
+              <w:insideH w:val="single" w:sz="2" w:space="0" w:color="000001"/>
+              <w:insideV w:val="single" w:sz="2" w:space="0" w:color="000001"/>
+            </w:tcBorders>
+            <w:shd w:fill="auto" w:val="clear"/>
+            <w:tcMar>
+              <w:left w:w="48" w:type="dxa"/>
             </w:tcMar>
           </w:tcPr>
           <w:p>
@@ -1841,7 +1835,7 @@
                 <w:b/>
                 <w:bCs/>
               </w:rPr>
-              <w:t>Printout is: “  -1”</w:t>
+              <w:t>Printout is: “ -1”</w:t>
             </w:r>
             <w:r>
               <w:rPr>
@@ -1865,7 +1859,7 @@
             </w:tcBorders>
             <w:shd w:fill="auto" w:val="clear"/>
             <w:tcMar>
-              <w:left w:w="51" w:type="dxa"/>
+              <w:left w:w="48" w:type="dxa"/>
             </w:tcMar>
           </w:tcPr>
           <w:p>
@@ -1886,18 +1880,18 @@
         </w:tc>
         <w:tc>
           <w:tcPr>
-            <w:tcW w:w="7471" w:type="dxa"/>
-            <w:tcBorders>
-              <w:top w:val="single" w:sz="2" w:space="0" w:color="000001"/>
-              <w:left w:val="single" w:sz="2" w:space="0" w:color="000001"/>
-              <w:bottom w:val="single" w:sz="2" w:space="0" w:color="000001"/>
-              <w:right w:val="single" w:sz="2" w:space="0" w:color="000001"/>
-              <w:insideH w:val="single" w:sz="2" w:space="0" w:color="000001"/>
-              <w:insideV w:val="single" w:sz="2" w:space="0" w:color="000001"/>
-            </w:tcBorders>
-            <w:shd w:fill="auto" w:val="clear"/>
-            <w:tcMar>
-              <w:left w:w="51" w:type="dxa"/>
+            <w:tcW w:w="8822" w:type="dxa"/>
+            <w:tcBorders>
+              <w:top w:val="single" w:sz="2" w:space="0" w:color="000001"/>
+              <w:left w:val="single" w:sz="2" w:space="0" w:color="000001"/>
+              <w:bottom w:val="single" w:sz="2" w:space="0" w:color="000001"/>
+              <w:right w:val="single" w:sz="2" w:space="0" w:color="000001"/>
+              <w:insideH w:val="single" w:sz="2" w:space="0" w:color="000001"/>
+              <w:insideV w:val="single" w:sz="2" w:space="0" w:color="000001"/>
+            </w:tcBorders>
+            <w:shd w:fill="auto" w:val="clear"/>
+            <w:tcMar>
+              <w:left w:w="48" w:type="dxa"/>
             </w:tcMar>
           </w:tcPr>
           <w:p>
@@ -1919,7 +1913,7 @@
                 <w:b/>
                 <w:bCs/>
               </w:rPr>
-              <w:t>Printout is: “  -1”</w:t>
+              <w:t>Printout is: “ -1”</w:t>
             </w:r>
             <w:r>
               <w:rPr>
@@ -1943,7 +1937,7 @@
             </w:tcBorders>
             <w:shd w:fill="auto" w:val="clear"/>
             <w:tcMar>
-              <w:left w:w="51" w:type="dxa"/>
+              <w:left w:w="48" w:type="dxa"/>
             </w:tcMar>
           </w:tcPr>
           <w:p>
@@ -1964,18 +1958,18 @@
         </w:tc>
         <w:tc>
           <w:tcPr>
-            <w:tcW w:w="7471" w:type="dxa"/>
-            <w:tcBorders>
-              <w:top w:val="single" w:sz="2" w:space="0" w:color="000001"/>
-              <w:left w:val="single" w:sz="2" w:space="0" w:color="000001"/>
-              <w:bottom w:val="single" w:sz="2" w:space="0" w:color="000001"/>
-              <w:right w:val="single" w:sz="2" w:space="0" w:color="000001"/>
-              <w:insideH w:val="single" w:sz="2" w:space="0" w:color="000001"/>
-              <w:insideV w:val="single" w:sz="2" w:space="0" w:color="000001"/>
-            </w:tcBorders>
-            <w:shd w:fill="auto" w:val="clear"/>
-            <w:tcMar>
-              <w:left w:w="51" w:type="dxa"/>
+            <w:tcW w:w="8822" w:type="dxa"/>
+            <w:tcBorders>
+              <w:top w:val="single" w:sz="2" w:space="0" w:color="000001"/>
+              <w:left w:val="single" w:sz="2" w:space="0" w:color="000001"/>
+              <w:bottom w:val="single" w:sz="2" w:space="0" w:color="000001"/>
+              <w:right w:val="single" w:sz="2" w:space="0" w:color="000001"/>
+              <w:insideH w:val="single" w:sz="2" w:space="0" w:color="000001"/>
+              <w:insideV w:val="single" w:sz="2" w:space="0" w:color="000001"/>
+            </w:tcBorders>
+            <w:shd w:fill="auto" w:val="clear"/>
+            <w:tcMar>
+              <w:left w:w="48" w:type="dxa"/>
             </w:tcMar>
           </w:tcPr>
           <w:p>
@@ -1997,7 +1991,7 @@
                 <w:b/>
                 <w:bCs/>
               </w:rPr>
-              <w:t>Printout is: “  -1”</w:t>
+              <w:t>Printout is: “ -1”</w:t>
             </w:r>
             <w:r>
               <w:rPr>
@@ -2021,237 +2015,2024 @@
             </w:tcBorders>
             <w:shd w:fill="auto" w:val="clear"/>
             <w:tcMar>
-              <w:left w:w="51" w:type="dxa"/>
-            </w:tcMar>
-          </w:tcPr>
-          <w:p>
-            <w:pPr>
-              <w:pStyle w:val="TableContents"/>
-              <w:jc w:val="center"/>
-              <w:rPr>
-                <w:rFonts w:ascii="Times New Roman" w:hAnsi="Times New Roman"/>
-              </w:rPr>
-            </w:pPr>
-            <w:r>
-              <w:rPr>
-                <w:rFonts w:ascii="Times New Roman" w:hAnsi="Times New Roman"/>
-              </w:rPr>
-            </w:r>
-          </w:p>
-        </w:tc>
-        <w:tc>
-          <w:tcPr>
-            <w:tcW w:w="7471" w:type="dxa"/>
-            <w:tcBorders>
-              <w:top w:val="single" w:sz="2" w:space="0" w:color="000001"/>
-              <w:left w:val="single" w:sz="2" w:space="0" w:color="000001"/>
-              <w:bottom w:val="single" w:sz="2" w:space="0" w:color="000001"/>
-              <w:right w:val="single" w:sz="2" w:space="0" w:color="000001"/>
-              <w:insideH w:val="single" w:sz="2" w:space="0" w:color="000001"/>
-              <w:insideV w:val="single" w:sz="2" w:space="0" w:color="000001"/>
-            </w:tcBorders>
-            <w:shd w:fill="auto" w:val="clear"/>
-            <w:tcMar>
-              <w:left w:w="51" w:type="dxa"/>
-            </w:tcMar>
-          </w:tcPr>
-          <w:p>
-            <w:pPr>
-              <w:pStyle w:val="TableContents"/>
-              <w:rPr>
-                <w:rFonts w:ascii="Times New Roman" w:hAnsi="Times New Roman"/>
-              </w:rPr>
-            </w:pPr>
-            <w:r>
-              <w:rPr>
-                <w:rFonts w:ascii="Times New Roman" w:hAnsi="Times New Roman"/>
-              </w:rPr>
-            </w:r>
-          </w:p>
-        </w:tc>
-      </w:tr>
-      <w:tr>
-        <w:trPr/>
-        <w:tc>
-          <w:tcPr>
-            <w:tcW w:w="1172" w:type="dxa"/>
-            <w:tcBorders>
-              <w:top w:val="single" w:sz="2" w:space="0" w:color="000001"/>
-              <w:left w:val="single" w:sz="2" w:space="0" w:color="000001"/>
-              <w:bottom w:val="single" w:sz="2" w:space="0" w:color="000001"/>
-              <w:insideH w:val="single" w:sz="2" w:space="0" w:color="000001"/>
-            </w:tcBorders>
-            <w:shd w:fill="auto" w:val="clear"/>
-            <w:tcMar>
-              <w:left w:w="51" w:type="dxa"/>
-            </w:tcMar>
-          </w:tcPr>
-          <w:p>
-            <w:pPr>
-              <w:pStyle w:val="TableContents"/>
-              <w:jc w:val="center"/>
-              <w:rPr>
-                <w:rFonts w:ascii="Times New Roman" w:hAnsi="Times New Roman"/>
-              </w:rPr>
-            </w:pPr>
-            <w:r>
-              <w:rPr>
-                <w:rFonts w:ascii="Times New Roman" w:hAnsi="Times New Roman"/>
-              </w:rPr>
-            </w:r>
-          </w:p>
-        </w:tc>
-        <w:tc>
-          <w:tcPr>
-            <w:tcW w:w="7471" w:type="dxa"/>
-            <w:tcBorders>
-              <w:top w:val="single" w:sz="2" w:space="0" w:color="000001"/>
-              <w:left w:val="single" w:sz="2" w:space="0" w:color="000001"/>
-              <w:bottom w:val="single" w:sz="2" w:space="0" w:color="000001"/>
-              <w:right w:val="single" w:sz="2" w:space="0" w:color="000001"/>
-              <w:insideH w:val="single" w:sz="2" w:space="0" w:color="000001"/>
-              <w:insideV w:val="single" w:sz="2" w:space="0" w:color="000001"/>
-            </w:tcBorders>
-            <w:shd w:fill="auto" w:val="clear"/>
-            <w:tcMar>
-              <w:left w:w="51" w:type="dxa"/>
-            </w:tcMar>
-          </w:tcPr>
-          <w:p>
-            <w:pPr>
-              <w:pStyle w:val="TableContents"/>
-              <w:rPr>
-                <w:rFonts w:ascii="Times New Roman" w:hAnsi="Times New Roman"/>
-              </w:rPr>
-            </w:pPr>
-            <w:r>
-              <w:rPr>
-                <w:rFonts w:ascii="Times New Roman" w:hAnsi="Times New Roman"/>
-              </w:rPr>
-            </w:r>
-          </w:p>
-        </w:tc>
-      </w:tr>
-      <w:tr>
-        <w:trPr/>
-        <w:tc>
-          <w:tcPr>
-            <w:tcW w:w="1172" w:type="dxa"/>
-            <w:tcBorders>
-              <w:top w:val="single" w:sz="2" w:space="0" w:color="000001"/>
-              <w:left w:val="single" w:sz="2" w:space="0" w:color="000001"/>
-              <w:bottom w:val="single" w:sz="2" w:space="0" w:color="000001"/>
-              <w:insideH w:val="single" w:sz="2" w:space="0" w:color="000001"/>
-            </w:tcBorders>
-            <w:shd w:fill="auto" w:val="clear"/>
-            <w:tcMar>
-              <w:left w:w="51" w:type="dxa"/>
-            </w:tcMar>
-          </w:tcPr>
-          <w:p>
-            <w:pPr>
-              <w:pStyle w:val="TableContents"/>
-              <w:jc w:val="center"/>
-              <w:rPr>
-                <w:rFonts w:ascii="Times New Roman" w:hAnsi="Times New Roman"/>
-              </w:rPr>
-            </w:pPr>
-            <w:r>
-              <w:rPr>
-                <w:rFonts w:ascii="Times New Roman" w:hAnsi="Times New Roman"/>
-              </w:rPr>
-            </w:r>
-          </w:p>
-        </w:tc>
-        <w:tc>
-          <w:tcPr>
-            <w:tcW w:w="7471" w:type="dxa"/>
-            <w:tcBorders>
-              <w:top w:val="single" w:sz="2" w:space="0" w:color="000001"/>
-              <w:left w:val="single" w:sz="2" w:space="0" w:color="000001"/>
-              <w:bottom w:val="single" w:sz="2" w:space="0" w:color="000001"/>
-              <w:right w:val="single" w:sz="2" w:space="0" w:color="000001"/>
-              <w:insideH w:val="single" w:sz="2" w:space="0" w:color="000001"/>
-              <w:insideV w:val="single" w:sz="2" w:space="0" w:color="000001"/>
-            </w:tcBorders>
-            <w:shd w:fill="auto" w:val="clear"/>
-            <w:tcMar>
-              <w:left w:w="51" w:type="dxa"/>
-            </w:tcMar>
-          </w:tcPr>
-          <w:p>
-            <w:pPr>
-              <w:pStyle w:val="TableContents"/>
-              <w:rPr>
-                <w:rFonts w:ascii="Times New Roman" w:hAnsi="Times New Roman"/>
-              </w:rPr>
-            </w:pPr>
-            <w:r>
-              <w:rPr>
-                <w:rFonts w:ascii="Times New Roman" w:hAnsi="Times New Roman"/>
-              </w:rPr>
-            </w:r>
-          </w:p>
-        </w:tc>
-      </w:tr>
-      <w:tr>
-        <w:trPr/>
-        <w:tc>
-          <w:tcPr>
-            <w:tcW w:w="1172" w:type="dxa"/>
-            <w:tcBorders>
-              <w:top w:val="single" w:sz="2" w:space="0" w:color="000001"/>
-              <w:left w:val="single" w:sz="2" w:space="0" w:color="000001"/>
-              <w:bottom w:val="single" w:sz="2" w:space="0" w:color="000001"/>
-              <w:insideH w:val="single" w:sz="2" w:space="0" w:color="000001"/>
-            </w:tcBorders>
-            <w:shd w:fill="auto" w:val="clear"/>
-            <w:tcMar>
-              <w:left w:w="51" w:type="dxa"/>
-            </w:tcMar>
-          </w:tcPr>
-          <w:p>
-            <w:pPr>
-              <w:pStyle w:val="TableContents"/>
-              <w:jc w:val="center"/>
-              <w:rPr>
-                <w:rFonts w:ascii="Times New Roman" w:hAnsi="Times New Roman"/>
-              </w:rPr>
-            </w:pPr>
-            <w:r>
-              <w:rPr>
-                <w:rFonts w:ascii="Times New Roman" w:hAnsi="Times New Roman"/>
-              </w:rPr>
-            </w:r>
-          </w:p>
-        </w:tc>
-        <w:tc>
-          <w:tcPr>
-            <w:tcW w:w="7471" w:type="dxa"/>
-            <w:tcBorders>
-              <w:top w:val="single" w:sz="2" w:space="0" w:color="000001"/>
-              <w:left w:val="single" w:sz="2" w:space="0" w:color="000001"/>
-              <w:bottom w:val="single" w:sz="2" w:space="0" w:color="000001"/>
-              <w:right w:val="single" w:sz="2" w:space="0" w:color="000001"/>
-              <w:insideH w:val="single" w:sz="2" w:space="0" w:color="000001"/>
-              <w:insideV w:val="single" w:sz="2" w:space="0" w:color="000001"/>
-            </w:tcBorders>
-            <w:shd w:fill="auto" w:val="clear"/>
-            <w:tcMar>
-              <w:left w:w="51" w:type="dxa"/>
-            </w:tcMar>
-          </w:tcPr>
-          <w:p>
-            <w:pPr>
-              <w:pStyle w:val="TableContents"/>
-              <w:rPr>
-                <w:rFonts w:ascii="Times New Roman" w:hAnsi="Times New Roman"/>
-              </w:rPr>
-            </w:pPr>
-            <w:r>
-              <w:rPr>
-                <w:rFonts w:ascii="Times New Roman" w:hAnsi="Times New Roman"/>
-              </w:rPr>
+              <w:left w:w="48" w:type="dxa"/>
+            </w:tcMar>
+          </w:tcPr>
+          <w:p>
+            <w:pPr>
+              <w:pStyle w:val="TableContents"/>
+              <w:jc w:val="center"/>
+              <w:rPr>
+                <w:rFonts w:ascii="Times New Roman" w:hAnsi="Times New Roman"/>
+              </w:rPr>
+            </w:pPr>
+            <w:r>
+              <w:rPr>
+                <w:rFonts w:ascii="Times New Roman" w:hAnsi="Times New Roman"/>
+              </w:rPr>
+              <w:t>00101100</w:t>
+            </w:r>
+          </w:p>
+        </w:tc>
+        <w:tc>
+          <w:tcPr>
+            <w:tcW w:w="8822" w:type="dxa"/>
+            <w:tcBorders>
+              <w:top w:val="single" w:sz="2" w:space="0" w:color="000001"/>
+              <w:left w:val="single" w:sz="2" w:space="0" w:color="000001"/>
+              <w:bottom w:val="single" w:sz="2" w:space="0" w:color="000001"/>
+              <w:right w:val="single" w:sz="2" w:space="0" w:color="000001"/>
+              <w:insideH w:val="single" w:sz="2" w:space="0" w:color="000001"/>
+              <w:insideV w:val="single" w:sz="2" w:space="0" w:color="000001"/>
+            </w:tcBorders>
+            <w:shd w:fill="auto" w:val="clear"/>
+            <w:tcMar>
+              <w:left w:w="48" w:type="dxa"/>
+            </w:tcMar>
+          </w:tcPr>
+          <w:p>
+            <w:pPr>
+              <w:pStyle w:val="TableContents"/>
+              <w:rPr>
+                <w:rFonts w:ascii="Times New Roman" w:hAnsi="Times New Roman"/>
+              </w:rPr>
+            </w:pPr>
+            <w:r>
+              <w:rPr>
+                <w:rFonts w:ascii="Times New Roman" w:hAnsi="Times New Roman"/>
+              </w:rPr>
+              <w:t>Skip 1 instruction if R3 = R0; They are not equal, so no instruction is skipped.</w:t>
+            </w:r>
+          </w:p>
+        </w:tc>
+      </w:tr>
+      <w:tr>
+        <w:trPr/>
+        <w:tc>
+          <w:tcPr>
+            <w:tcW w:w="1172" w:type="dxa"/>
+            <w:tcBorders>
+              <w:top w:val="single" w:sz="2" w:space="0" w:color="000001"/>
+              <w:left w:val="single" w:sz="2" w:space="0" w:color="000001"/>
+              <w:bottom w:val="single" w:sz="2" w:space="0" w:color="000001"/>
+              <w:insideH w:val="single" w:sz="2" w:space="0" w:color="000001"/>
+            </w:tcBorders>
+            <w:shd w:fill="auto" w:val="clear"/>
+            <w:tcMar>
+              <w:left w:w="48" w:type="dxa"/>
+            </w:tcMar>
+          </w:tcPr>
+          <w:p>
+            <w:pPr>
+              <w:pStyle w:val="Normal"/>
+              <w:jc w:val="center"/>
+              <w:rPr>
+                <w:rFonts w:ascii="Times New Roman" w:hAnsi="Times New Roman"/>
+              </w:rPr>
+            </w:pPr>
+            <w:r>
+              <w:rPr>
+                <w:rFonts w:ascii="Times New Roman" w:hAnsi="Times New Roman"/>
+              </w:rPr>
+              <w:t>00000000</w:t>
+            </w:r>
+          </w:p>
+        </w:tc>
+        <w:tc>
+          <w:tcPr>
+            <w:tcW w:w="8822" w:type="dxa"/>
+            <w:tcBorders>
+              <w:top w:val="single" w:sz="2" w:space="0" w:color="000001"/>
+              <w:left w:val="single" w:sz="2" w:space="0" w:color="000001"/>
+              <w:bottom w:val="single" w:sz="2" w:space="0" w:color="000001"/>
+              <w:right w:val="single" w:sz="2" w:space="0" w:color="000001"/>
+              <w:insideH w:val="single" w:sz="2" w:space="0" w:color="000001"/>
+              <w:insideV w:val="single" w:sz="2" w:space="0" w:color="000001"/>
+            </w:tcBorders>
+            <w:shd w:fill="auto" w:val="clear"/>
+            <w:tcMar>
+              <w:left w:w="48" w:type="dxa"/>
+            </w:tcMar>
+          </w:tcPr>
+          <w:p>
+            <w:pPr>
+              <w:pStyle w:val="TableContents"/>
+              <w:rPr>
+                <w:rFonts w:ascii="Times New Roman" w:hAnsi="Times New Roman"/>
+              </w:rPr>
+            </w:pPr>
+            <w:r>
+              <w:rPr>
+                <w:rFonts w:ascii="Times New Roman" w:hAnsi="Times New Roman"/>
+              </w:rPr>
+              <w:t xml:space="preserve">Print contents of R0; </w:t>
+            </w:r>
+            <w:r>
+              <w:rPr>
+                <w:rFonts w:ascii="Times New Roman" w:hAnsi="Times New Roman"/>
+                <w:b/>
+                <w:bCs/>
+              </w:rPr>
+              <w:t xml:space="preserve">Printout is :“  </w:t>
+            </w:r>
+            <w:r>
+              <w:rPr>
+                <w:rFonts w:ascii="Times New Roman" w:hAnsi="Times New Roman"/>
+                <w:b/>
+                <w:bCs/>
+              </w:rPr>
+              <w:t>7</w:t>
+            </w:r>
+            <w:r>
+              <w:rPr>
+                <w:rFonts w:ascii="Times New Roman" w:hAnsi="Times New Roman"/>
+                <w:b/>
+                <w:bCs/>
+              </w:rPr>
+              <w:t>”</w:t>
+            </w:r>
+            <w:r>
+              <w:rPr>
+                <w:rFonts w:ascii="Times New Roman" w:hAnsi="Times New Roman"/>
+                <w:b w:val="false"/>
+                <w:bCs w:val="false"/>
+              </w:rPr>
+              <w:t>.</w:t>
+            </w:r>
+          </w:p>
+        </w:tc>
+      </w:tr>
+      <w:tr>
+        <w:trPr/>
+        <w:tc>
+          <w:tcPr>
+            <w:tcW w:w="1172" w:type="dxa"/>
+            <w:tcBorders>
+              <w:top w:val="single" w:sz="2" w:space="0" w:color="000001"/>
+              <w:left w:val="single" w:sz="2" w:space="0" w:color="000001"/>
+              <w:bottom w:val="single" w:sz="2" w:space="0" w:color="000001"/>
+              <w:insideH w:val="single" w:sz="2" w:space="0" w:color="000001"/>
+            </w:tcBorders>
+            <w:shd w:fill="auto" w:val="clear"/>
+            <w:tcMar>
+              <w:left w:w="48" w:type="dxa"/>
+            </w:tcMar>
+          </w:tcPr>
+          <w:p>
+            <w:pPr>
+              <w:pStyle w:val="TableContents"/>
+              <w:jc w:val="center"/>
+              <w:rPr>
+                <w:rFonts w:ascii="Times New Roman" w:hAnsi="Times New Roman"/>
+              </w:rPr>
+            </w:pPr>
+            <w:r>
+              <w:rPr>
+                <w:rFonts w:ascii="Times New Roman" w:hAnsi="Times New Roman"/>
+              </w:rPr>
+              <w:t>00111100</w:t>
+            </w:r>
+          </w:p>
+        </w:tc>
+        <w:tc>
+          <w:tcPr>
+            <w:tcW w:w="8822" w:type="dxa"/>
+            <w:tcBorders>
+              <w:top w:val="single" w:sz="2" w:space="0" w:color="000001"/>
+              <w:left w:val="single" w:sz="2" w:space="0" w:color="000001"/>
+              <w:bottom w:val="single" w:sz="2" w:space="0" w:color="000001"/>
+              <w:right w:val="single" w:sz="2" w:space="0" w:color="000001"/>
+              <w:insideH w:val="single" w:sz="2" w:space="0" w:color="000001"/>
+              <w:insideV w:val="single" w:sz="2" w:space="0" w:color="000001"/>
+            </w:tcBorders>
+            <w:shd w:fill="auto" w:val="clear"/>
+            <w:tcMar>
+              <w:left w:w="48" w:type="dxa"/>
+            </w:tcMar>
+          </w:tcPr>
+          <w:p>
+            <w:pPr>
+              <w:pStyle w:val="TableContents"/>
+              <w:rPr>
+                <w:rFonts w:ascii="Times New Roman" w:hAnsi="Times New Roman"/>
+              </w:rPr>
+            </w:pPr>
+            <w:r>
+              <w:rPr>
+                <w:rFonts w:ascii="Times New Roman" w:hAnsi="Times New Roman"/>
+              </w:rPr>
+              <w:t>Skip 2 instructions if R3 = R0; They are not equal, so no instruction is skipped.</w:t>
+            </w:r>
+          </w:p>
+        </w:tc>
+      </w:tr>
+      <w:tr>
+        <w:trPr/>
+        <w:tc>
+          <w:tcPr>
+            <w:tcW w:w="1172" w:type="dxa"/>
+            <w:tcBorders>
+              <w:top w:val="single" w:sz="2" w:space="0" w:color="000001"/>
+              <w:left w:val="single" w:sz="2" w:space="0" w:color="000001"/>
+              <w:bottom w:val="single" w:sz="2" w:space="0" w:color="000001"/>
+              <w:insideH w:val="single" w:sz="2" w:space="0" w:color="000001"/>
+            </w:tcBorders>
+            <w:shd w:fill="auto" w:val="clear"/>
+            <w:tcMar>
+              <w:left w:w="48" w:type="dxa"/>
+            </w:tcMar>
+          </w:tcPr>
+          <w:p>
+            <w:pPr>
+              <w:pStyle w:val="TableContents"/>
+              <w:jc w:val="center"/>
+              <w:rPr/>
+            </w:pPr>
+            <w:r>
+              <w:rPr>
+                <w:rFonts w:ascii="Times New Roman" w:hAnsi="Times New Roman"/>
+              </w:rPr>
+              <w:t>11000</w:t>
+            </w:r>
+            <w:r>
+              <w:rPr>
+                <w:rFonts w:ascii="Times New Roman" w:hAnsi="Times New Roman"/>
+              </w:rPr>
+              <w:t>001</w:t>
+            </w:r>
+          </w:p>
+        </w:tc>
+        <w:tc>
+          <w:tcPr>
+            <w:tcW w:w="8822" w:type="dxa"/>
+            <w:tcBorders>
+              <w:top w:val="single" w:sz="2" w:space="0" w:color="000001"/>
+              <w:left w:val="single" w:sz="2" w:space="0" w:color="000001"/>
+              <w:bottom w:val="single" w:sz="2" w:space="0" w:color="000001"/>
+              <w:right w:val="single" w:sz="2" w:space="0" w:color="000001"/>
+              <w:insideH w:val="single" w:sz="2" w:space="0" w:color="000001"/>
+              <w:insideV w:val="single" w:sz="2" w:space="0" w:color="000001"/>
+            </w:tcBorders>
+            <w:shd w:fill="auto" w:val="clear"/>
+            <w:tcMar>
+              <w:left w:w="48" w:type="dxa"/>
+            </w:tcMar>
+          </w:tcPr>
+          <w:p>
+            <w:pPr>
+              <w:pStyle w:val="TableContents"/>
+              <w:rPr/>
+            </w:pPr>
+            <w:r>
+              <w:rPr>
+                <w:rFonts w:ascii="Times New Roman" w:hAnsi="Times New Roman"/>
+              </w:rPr>
+              <w:t>Load immediate value of ‘</w:t>
+            </w:r>
+            <w:r>
+              <w:rPr>
+                <w:rFonts w:ascii="Times New Roman" w:hAnsi="Times New Roman"/>
+              </w:rPr>
+              <w:t>1</w:t>
+            </w:r>
+            <w:r>
+              <w:rPr>
+                <w:rFonts w:ascii="Times New Roman" w:hAnsi="Times New Roman"/>
+              </w:rPr>
+              <w:t>’ into R0.</w:t>
+            </w:r>
+          </w:p>
+        </w:tc>
+      </w:tr>
+      <w:tr>
+        <w:trPr/>
+        <w:tc>
+          <w:tcPr>
+            <w:tcW w:w="1172" w:type="dxa"/>
+            <w:tcBorders>
+              <w:left w:val="single" w:sz="2" w:space="0" w:color="000001"/>
+              <w:bottom w:val="single" w:sz="2" w:space="0" w:color="000001"/>
+              <w:insideH w:val="single" w:sz="2" w:space="0" w:color="000001"/>
+            </w:tcBorders>
+            <w:shd w:fill="auto" w:val="clear"/>
+            <w:tcMar>
+              <w:left w:w="48" w:type="dxa"/>
+            </w:tcMar>
+          </w:tcPr>
+          <w:p>
+            <w:pPr>
+              <w:pStyle w:val="TableContents"/>
+              <w:jc w:val="center"/>
+              <w:rPr/>
+            </w:pPr>
+            <w:r>
+              <w:rPr>
+                <w:rFonts w:ascii="Times New Roman" w:hAnsi="Times New Roman"/>
+              </w:rPr>
+              <w:t>11</w:t>
+            </w:r>
+            <w:r>
+              <w:rPr>
+                <w:rFonts w:ascii="Times New Roman" w:hAnsi="Times New Roman"/>
+              </w:rPr>
+              <w:t>11</w:t>
+            </w:r>
+            <w:r>
+              <w:rPr>
+                <w:rFonts w:ascii="Times New Roman" w:hAnsi="Times New Roman"/>
+              </w:rPr>
+              <w:t>0</w:t>
+            </w:r>
+            <w:r>
+              <w:rPr>
+                <w:rFonts w:ascii="Times New Roman" w:hAnsi="Times New Roman"/>
+              </w:rPr>
+              <w:t>001</w:t>
+            </w:r>
+          </w:p>
+        </w:tc>
+        <w:tc>
+          <w:tcPr>
+            <w:tcW w:w="8822" w:type="dxa"/>
+            <w:tcBorders>
+              <w:left w:val="single" w:sz="2" w:space="0" w:color="000001"/>
+              <w:bottom w:val="single" w:sz="2" w:space="0" w:color="000001"/>
+              <w:right w:val="single" w:sz="2" w:space="0" w:color="000001"/>
+              <w:insideH w:val="single" w:sz="2" w:space="0" w:color="000001"/>
+              <w:insideV w:val="single" w:sz="2" w:space="0" w:color="000001"/>
+            </w:tcBorders>
+            <w:shd w:fill="auto" w:val="clear"/>
+            <w:tcMar>
+              <w:left w:w="48" w:type="dxa"/>
+            </w:tcMar>
+          </w:tcPr>
+          <w:p>
+            <w:pPr>
+              <w:pStyle w:val="TableContents"/>
+              <w:rPr/>
+            </w:pPr>
+            <w:r>
+              <w:rPr>
+                <w:rFonts w:ascii="Times New Roman" w:hAnsi="Times New Roman"/>
+              </w:rPr>
+              <w:t>Load immediate value of ‘</w:t>
+            </w:r>
+            <w:r>
+              <w:rPr>
+                <w:rFonts w:ascii="Times New Roman" w:hAnsi="Times New Roman"/>
+              </w:rPr>
+              <w:t>1</w:t>
+            </w:r>
+            <w:r>
+              <w:rPr>
+                <w:rFonts w:ascii="Times New Roman" w:hAnsi="Times New Roman"/>
+              </w:rPr>
+              <w:t>’ into R</w:t>
+            </w:r>
+            <w:r>
+              <w:rPr>
+                <w:rFonts w:ascii="Times New Roman" w:hAnsi="Times New Roman"/>
+              </w:rPr>
+              <w:t>3</w:t>
+            </w:r>
+            <w:r>
+              <w:rPr>
+                <w:rFonts w:ascii="Times New Roman" w:hAnsi="Times New Roman"/>
+              </w:rPr>
+              <w:t>.</w:t>
+            </w:r>
+          </w:p>
+        </w:tc>
+      </w:tr>
+      <w:tr>
+        <w:trPr/>
+        <w:tc>
+          <w:tcPr>
+            <w:tcW w:w="1172" w:type="dxa"/>
+            <w:tcBorders>
+              <w:left w:val="single" w:sz="2" w:space="0" w:color="000001"/>
+              <w:bottom w:val="single" w:sz="2" w:space="0" w:color="000001"/>
+              <w:insideH w:val="single" w:sz="2" w:space="0" w:color="000001"/>
+            </w:tcBorders>
+            <w:shd w:fill="auto" w:val="clear"/>
+            <w:tcMar>
+              <w:left w:w="48" w:type="dxa"/>
+            </w:tcMar>
+          </w:tcPr>
+          <w:p>
+            <w:pPr>
+              <w:pStyle w:val="Normal"/>
+              <w:jc w:val="center"/>
+              <w:rPr>
+                <w:rFonts w:ascii="Times New Roman" w:hAnsi="Times New Roman"/>
+              </w:rPr>
+            </w:pPr>
+            <w:r>
+              <w:rPr>
+                <w:rFonts w:ascii="Times New Roman" w:hAnsi="Times New Roman"/>
+              </w:rPr>
+              <w:t>00000000</w:t>
+            </w:r>
+          </w:p>
+        </w:tc>
+        <w:tc>
+          <w:tcPr>
+            <w:tcW w:w="8822" w:type="dxa"/>
+            <w:tcBorders>
+              <w:left w:val="single" w:sz="2" w:space="0" w:color="000001"/>
+              <w:bottom w:val="single" w:sz="2" w:space="0" w:color="000001"/>
+              <w:right w:val="single" w:sz="2" w:space="0" w:color="000001"/>
+              <w:insideH w:val="single" w:sz="2" w:space="0" w:color="000001"/>
+              <w:insideV w:val="single" w:sz="2" w:space="0" w:color="000001"/>
+            </w:tcBorders>
+            <w:shd w:fill="auto" w:val="clear"/>
+            <w:tcMar>
+              <w:left w:w="48" w:type="dxa"/>
+            </w:tcMar>
+          </w:tcPr>
+          <w:p>
+            <w:pPr>
+              <w:pStyle w:val="TableContents"/>
+              <w:rPr>
+                <w:rFonts w:ascii="Times New Roman" w:hAnsi="Times New Roman"/>
+              </w:rPr>
+            </w:pPr>
+            <w:r>
+              <w:rPr>
+                <w:rFonts w:ascii="Times New Roman" w:hAnsi="Times New Roman"/>
+              </w:rPr>
+              <w:t xml:space="preserve">Print contents of R0; </w:t>
+            </w:r>
+            <w:r>
+              <w:rPr>
+                <w:rFonts w:ascii="Times New Roman" w:hAnsi="Times New Roman"/>
+                <w:b/>
+                <w:bCs/>
+              </w:rPr>
+              <w:t xml:space="preserve">Printout is :“  </w:t>
+            </w:r>
+            <w:r>
+              <w:rPr>
+                <w:rFonts w:ascii="Times New Roman" w:hAnsi="Times New Roman"/>
+                <w:b/>
+                <w:bCs/>
+              </w:rPr>
+              <w:t>1</w:t>
+            </w:r>
+            <w:r>
+              <w:rPr>
+                <w:rFonts w:ascii="Times New Roman" w:hAnsi="Times New Roman"/>
+                <w:b/>
+                <w:bCs/>
+              </w:rPr>
+              <w:t>”</w:t>
+            </w:r>
+            <w:r>
+              <w:rPr>
+                <w:rFonts w:ascii="Times New Roman" w:hAnsi="Times New Roman"/>
+                <w:b w:val="false"/>
+                <w:bCs w:val="false"/>
+              </w:rPr>
+              <w:t>.</w:t>
+            </w:r>
+          </w:p>
+        </w:tc>
+      </w:tr>
+      <w:tr>
+        <w:trPr/>
+        <w:tc>
+          <w:tcPr>
+            <w:tcW w:w="1172" w:type="dxa"/>
+            <w:tcBorders>
+              <w:left w:val="single" w:sz="2" w:space="0" w:color="000001"/>
+              <w:bottom w:val="single" w:sz="2" w:space="0" w:color="000001"/>
+              <w:insideH w:val="single" w:sz="2" w:space="0" w:color="000001"/>
+            </w:tcBorders>
+            <w:shd w:fill="auto" w:val="clear"/>
+            <w:tcMar>
+              <w:left w:w="48" w:type="dxa"/>
+            </w:tcMar>
+          </w:tcPr>
+          <w:p>
+            <w:pPr>
+              <w:pStyle w:val="Normal"/>
+              <w:jc w:val="center"/>
+              <w:rPr>
+                <w:rFonts w:ascii="Times New Roman" w:hAnsi="Times New Roman"/>
+              </w:rPr>
+            </w:pPr>
+            <w:r>
+              <w:rPr>
+                <w:rFonts w:ascii="Times New Roman" w:hAnsi="Times New Roman"/>
+              </w:rPr>
+              <w:t>00011000</w:t>
+            </w:r>
+          </w:p>
+        </w:tc>
+        <w:tc>
+          <w:tcPr>
+            <w:tcW w:w="8822" w:type="dxa"/>
+            <w:tcBorders>
+              <w:left w:val="single" w:sz="2" w:space="0" w:color="000001"/>
+              <w:bottom w:val="single" w:sz="2" w:space="0" w:color="000001"/>
+              <w:right w:val="single" w:sz="2" w:space="0" w:color="000001"/>
+              <w:insideH w:val="single" w:sz="2" w:space="0" w:color="000001"/>
+              <w:insideV w:val="single" w:sz="2" w:space="0" w:color="000001"/>
+            </w:tcBorders>
+            <w:shd w:fill="auto" w:val="clear"/>
+            <w:tcMar>
+              <w:left w:w="48" w:type="dxa"/>
+            </w:tcMar>
+          </w:tcPr>
+          <w:p>
+            <w:pPr>
+              <w:pStyle w:val="TableContents"/>
+              <w:rPr>
+                <w:rFonts w:ascii="Times New Roman" w:hAnsi="Times New Roman"/>
+              </w:rPr>
+            </w:pPr>
+            <w:r>
+              <w:rPr>
+                <w:rFonts w:ascii="Times New Roman" w:hAnsi="Times New Roman"/>
+              </w:rPr>
+              <w:t>Print contents of R</w:t>
+            </w:r>
+            <w:r>
+              <w:rPr>
+                <w:rFonts w:ascii="Times New Roman" w:hAnsi="Times New Roman"/>
+              </w:rPr>
+              <w:t>3</w:t>
+            </w:r>
+            <w:r>
+              <w:rPr>
+                <w:rFonts w:ascii="Times New Roman" w:hAnsi="Times New Roman"/>
+              </w:rPr>
+              <w:t xml:space="preserve">; </w:t>
+            </w:r>
+            <w:r>
+              <w:rPr>
+                <w:rFonts w:ascii="Times New Roman" w:hAnsi="Times New Roman"/>
+                <w:b/>
+                <w:bCs/>
+              </w:rPr>
+              <w:t xml:space="preserve">Printout is :“  </w:t>
+            </w:r>
+            <w:r>
+              <w:rPr>
+                <w:rFonts w:ascii="Times New Roman" w:hAnsi="Times New Roman"/>
+                <w:b/>
+                <w:bCs/>
+              </w:rPr>
+              <w:t>1</w:t>
+            </w:r>
+            <w:r>
+              <w:rPr>
+                <w:rFonts w:ascii="Times New Roman" w:hAnsi="Times New Roman"/>
+                <w:b/>
+                <w:bCs/>
+              </w:rPr>
+              <w:t>”</w:t>
+            </w:r>
+            <w:r>
+              <w:rPr>
+                <w:rFonts w:ascii="Times New Roman" w:hAnsi="Times New Roman"/>
+                <w:b w:val="false"/>
+                <w:bCs w:val="false"/>
+              </w:rPr>
+              <w:t>.</w:t>
+            </w:r>
+          </w:p>
+        </w:tc>
+      </w:tr>
+      <w:tr>
+        <w:trPr/>
+        <w:tc>
+          <w:tcPr>
+            <w:tcW w:w="1172" w:type="dxa"/>
+            <w:tcBorders>
+              <w:left w:val="single" w:sz="2" w:space="0" w:color="000001"/>
+              <w:bottom w:val="single" w:sz="2" w:space="0" w:color="000001"/>
+              <w:insideH w:val="single" w:sz="2" w:space="0" w:color="000001"/>
+            </w:tcBorders>
+            <w:shd w:fill="auto" w:val="clear"/>
+            <w:tcMar>
+              <w:left w:w="48" w:type="dxa"/>
+            </w:tcMar>
+          </w:tcPr>
+          <w:p>
+            <w:pPr>
+              <w:pStyle w:val="TableContents"/>
+              <w:jc w:val="center"/>
+              <w:rPr>
+                <w:rFonts w:ascii="Times New Roman" w:hAnsi="Times New Roman"/>
+              </w:rPr>
+            </w:pPr>
+            <w:r>
+              <w:rPr>
+                <w:rFonts w:ascii="Times New Roman" w:hAnsi="Times New Roman"/>
+              </w:rPr>
+              <w:t>00101100</w:t>
+            </w:r>
+          </w:p>
+        </w:tc>
+        <w:tc>
+          <w:tcPr>
+            <w:tcW w:w="8822" w:type="dxa"/>
+            <w:tcBorders>
+              <w:left w:val="single" w:sz="2" w:space="0" w:color="000001"/>
+              <w:bottom w:val="single" w:sz="2" w:space="0" w:color="000001"/>
+              <w:right w:val="single" w:sz="2" w:space="0" w:color="000001"/>
+              <w:insideH w:val="single" w:sz="2" w:space="0" w:color="000001"/>
+              <w:insideV w:val="single" w:sz="2" w:space="0" w:color="000001"/>
+            </w:tcBorders>
+            <w:shd w:fill="auto" w:val="clear"/>
+            <w:tcMar>
+              <w:left w:w="48" w:type="dxa"/>
+            </w:tcMar>
+          </w:tcPr>
+          <w:p>
+            <w:pPr>
+              <w:pStyle w:val="TableContents"/>
+              <w:rPr>
+                <w:rFonts w:ascii="Times New Roman" w:hAnsi="Times New Roman"/>
+              </w:rPr>
+            </w:pPr>
+            <w:r>
+              <w:rPr>
+                <w:rFonts w:ascii="Times New Roman" w:hAnsi="Times New Roman"/>
+              </w:rPr>
+              <w:t>Skip 1 instruction if R3 = R0; They are equal, so next instruction is skipped.</w:t>
+            </w:r>
+          </w:p>
+        </w:tc>
+      </w:tr>
+      <w:tr>
+        <w:trPr/>
+        <w:tc>
+          <w:tcPr>
+            <w:tcW w:w="1172" w:type="dxa"/>
+            <w:tcBorders>
+              <w:left w:val="single" w:sz="2" w:space="0" w:color="000001"/>
+              <w:bottom w:val="single" w:sz="2" w:space="0" w:color="000001"/>
+              <w:insideH w:val="single" w:sz="2" w:space="0" w:color="000001"/>
+            </w:tcBorders>
+            <w:shd w:fill="auto" w:val="clear"/>
+            <w:tcMar>
+              <w:left w:w="48" w:type="dxa"/>
+            </w:tcMar>
+          </w:tcPr>
+          <w:p>
+            <w:pPr>
+              <w:pStyle w:val="Normal"/>
+              <w:jc w:val="center"/>
+              <w:rPr>
+                <w:rFonts w:ascii="Times New Roman" w:hAnsi="Times New Roman"/>
+                <w:color w:val="FF3333"/>
+              </w:rPr>
+            </w:pPr>
+            <w:r>
+              <w:rPr>
+                <w:rFonts w:ascii="Times New Roman" w:hAnsi="Times New Roman"/>
+                <w:color w:val="FF3333"/>
+              </w:rPr>
+              <w:t>00000000</w:t>
+            </w:r>
+          </w:p>
+        </w:tc>
+        <w:tc>
+          <w:tcPr>
+            <w:tcW w:w="8822" w:type="dxa"/>
+            <w:tcBorders>
+              <w:left w:val="single" w:sz="2" w:space="0" w:color="000001"/>
+              <w:bottom w:val="single" w:sz="2" w:space="0" w:color="000001"/>
+              <w:right w:val="single" w:sz="2" w:space="0" w:color="000001"/>
+              <w:insideH w:val="single" w:sz="2" w:space="0" w:color="000001"/>
+              <w:insideV w:val="single" w:sz="2" w:space="0" w:color="000001"/>
+            </w:tcBorders>
+            <w:shd w:fill="auto" w:val="clear"/>
+            <w:tcMar>
+              <w:left w:w="48" w:type="dxa"/>
+            </w:tcMar>
+          </w:tcPr>
+          <w:p>
+            <w:pPr>
+              <w:pStyle w:val="TableContents"/>
+              <w:rPr>
+                <w:rFonts w:ascii="Times New Roman" w:hAnsi="Times New Roman"/>
+                <w:color w:val="FF3333"/>
+              </w:rPr>
+            </w:pPr>
+            <w:r>
+              <w:rPr>
+                <w:rFonts w:ascii="Times New Roman" w:hAnsi="Times New Roman"/>
+                <w:b w:val="false"/>
+                <w:bCs w:val="false"/>
+                <w:i w:val="false"/>
+                <w:iCs w:val="false"/>
+                <w:color w:val="FF3333"/>
+              </w:rPr>
+              <w:t>Print contents of R0; Nothing will be printed since it is skipped.</w:t>
+            </w:r>
+          </w:p>
+        </w:tc>
+      </w:tr>
+      <w:tr>
+        <w:trPr/>
+        <w:tc>
+          <w:tcPr>
+            <w:tcW w:w="1172" w:type="dxa"/>
+            <w:tcBorders>
+              <w:left w:val="single" w:sz="2" w:space="0" w:color="000001"/>
+              <w:bottom w:val="single" w:sz="2" w:space="0" w:color="000001"/>
+              <w:insideH w:val="single" w:sz="2" w:space="0" w:color="000001"/>
+            </w:tcBorders>
+            <w:shd w:fill="auto" w:val="clear"/>
+            <w:tcMar>
+              <w:left w:w="48" w:type="dxa"/>
+            </w:tcMar>
+          </w:tcPr>
+          <w:p>
+            <w:pPr>
+              <w:pStyle w:val="TableContents"/>
+              <w:jc w:val="center"/>
+              <w:rPr>
+                <w:rFonts w:ascii="Times New Roman" w:hAnsi="Times New Roman"/>
+              </w:rPr>
+            </w:pPr>
+            <w:r>
+              <w:rPr>
+                <w:rFonts w:ascii="Times New Roman" w:hAnsi="Times New Roman"/>
+              </w:rPr>
+              <w:t>00101100</w:t>
+            </w:r>
+          </w:p>
+        </w:tc>
+        <w:tc>
+          <w:tcPr>
+            <w:tcW w:w="8822" w:type="dxa"/>
+            <w:tcBorders>
+              <w:left w:val="single" w:sz="2" w:space="0" w:color="000001"/>
+              <w:bottom w:val="single" w:sz="2" w:space="0" w:color="000001"/>
+              <w:right w:val="single" w:sz="2" w:space="0" w:color="000001"/>
+              <w:insideH w:val="single" w:sz="2" w:space="0" w:color="000001"/>
+              <w:insideV w:val="single" w:sz="2" w:space="0" w:color="000001"/>
+            </w:tcBorders>
+            <w:shd w:fill="auto" w:val="clear"/>
+            <w:tcMar>
+              <w:left w:w="48" w:type="dxa"/>
+            </w:tcMar>
+          </w:tcPr>
+          <w:p>
+            <w:pPr>
+              <w:pStyle w:val="TableContents"/>
+              <w:rPr>
+                <w:rFonts w:ascii="Times New Roman" w:hAnsi="Times New Roman"/>
+              </w:rPr>
+            </w:pPr>
+            <w:r>
+              <w:rPr>
+                <w:rFonts w:ascii="Times New Roman" w:hAnsi="Times New Roman"/>
+              </w:rPr>
+              <w:t>Skip 1 instruction if R3 = R0; They are equal, so next instruction is skipped.</w:t>
+            </w:r>
+          </w:p>
+        </w:tc>
+      </w:tr>
+      <w:tr>
+        <w:trPr/>
+        <w:tc>
+          <w:tcPr>
+            <w:tcW w:w="1172" w:type="dxa"/>
+            <w:tcBorders>
+              <w:left w:val="single" w:sz="2" w:space="0" w:color="000001"/>
+              <w:bottom w:val="single" w:sz="2" w:space="0" w:color="000001"/>
+              <w:insideH w:val="single" w:sz="2" w:space="0" w:color="000001"/>
+            </w:tcBorders>
+            <w:shd w:fill="auto" w:val="clear"/>
+            <w:tcMar>
+              <w:left w:w="48" w:type="dxa"/>
+            </w:tcMar>
+          </w:tcPr>
+          <w:p>
+            <w:pPr>
+              <w:pStyle w:val="TableContents"/>
+              <w:jc w:val="center"/>
+              <w:rPr>
+                <w:color w:val="666666"/>
+              </w:rPr>
+            </w:pPr>
+            <w:r>
+              <w:rPr>
+                <w:rFonts w:ascii="Times New Roman" w:hAnsi="Times New Roman"/>
+                <w:color w:val="666666"/>
+              </w:rPr>
+              <w:t>01111110</w:t>
+            </w:r>
+          </w:p>
+        </w:tc>
+        <w:tc>
+          <w:tcPr>
+            <w:tcW w:w="8822" w:type="dxa"/>
+            <w:tcBorders>
+              <w:left w:val="single" w:sz="2" w:space="0" w:color="000001"/>
+              <w:bottom w:val="single" w:sz="2" w:space="0" w:color="000001"/>
+              <w:right w:val="single" w:sz="2" w:space="0" w:color="000001"/>
+              <w:insideH w:val="single" w:sz="2" w:space="0" w:color="000001"/>
+              <w:insideV w:val="single" w:sz="2" w:space="0" w:color="000001"/>
+            </w:tcBorders>
+            <w:shd w:fill="auto" w:val="clear"/>
+            <w:tcMar>
+              <w:left w:w="48" w:type="dxa"/>
+            </w:tcMar>
+          </w:tcPr>
+          <w:p>
+            <w:pPr>
+              <w:pStyle w:val="TableContents"/>
+              <w:rPr>
+                <w:color w:val="666666"/>
+              </w:rPr>
+            </w:pPr>
+            <w:r>
+              <w:rPr>
+                <w:rFonts w:ascii="Times New Roman" w:hAnsi="Times New Roman"/>
+                <w:color w:val="666666"/>
+              </w:rPr>
+              <w:t xml:space="preserve">R3 = R3 + R2; </w:t>
+            </w:r>
+            <w:r>
+              <w:rPr>
+                <w:rFonts w:ascii="Times New Roman" w:hAnsi="Times New Roman"/>
+                <w:color w:val="666666"/>
+              </w:rPr>
+              <w:t>This instruction will be skipped.</w:t>
+            </w:r>
+          </w:p>
+        </w:tc>
+      </w:tr>
+      <w:tr>
+        <w:trPr/>
+        <w:tc>
+          <w:tcPr>
+            <w:tcW w:w="1172" w:type="dxa"/>
+            <w:tcBorders>
+              <w:left w:val="single" w:sz="2" w:space="0" w:color="000001"/>
+              <w:bottom w:val="single" w:sz="2" w:space="0" w:color="000001"/>
+              <w:insideH w:val="single" w:sz="2" w:space="0" w:color="000001"/>
+            </w:tcBorders>
+            <w:shd w:fill="auto" w:val="clear"/>
+            <w:tcMar>
+              <w:left w:w="48" w:type="dxa"/>
+            </w:tcMar>
+          </w:tcPr>
+          <w:p>
+            <w:pPr>
+              <w:pStyle w:val="TableContents"/>
+              <w:jc w:val="center"/>
+              <w:rPr>
+                <w:rFonts w:ascii="Times New Roman" w:hAnsi="Times New Roman"/>
+              </w:rPr>
+            </w:pPr>
+            <w:r>
+              <w:rPr>
+                <w:rFonts w:ascii="Times New Roman" w:hAnsi="Times New Roman"/>
+              </w:rPr>
+              <w:t>00011000</w:t>
+            </w:r>
+          </w:p>
+        </w:tc>
+        <w:tc>
+          <w:tcPr>
+            <w:tcW w:w="8822" w:type="dxa"/>
+            <w:tcBorders>
+              <w:left w:val="single" w:sz="2" w:space="0" w:color="000001"/>
+              <w:bottom w:val="single" w:sz="2" w:space="0" w:color="000001"/>
+              <w:right w:val="single" w:sz="2" w:space="0" w:color="000001"/>
+              <w:insideH w:val="single" w:sz="2" w:space="0" w:color="000001"/>
+              <w:insideV w:val="single" w:sz="2" w:space="0" w:color="000001"/>
+            </w:tcBorders>
+            <w:shd w:fill="auto" w:val="clear"/>
+            <w:tcMar>
+              <w:left w:w="48" w:type="dxa"/>
+            </w:tcMar>
+          </w:tcPr>
+          <w:p>
+            <w:pPr>
+              <w:pStyle w:val="TableContents"/>
+              <w:rPr>
+                <w:rFonts w:ascii="Times New Roman" w:hAnsi="Times New Roman"/>
+              </w:rPr>
+            </w:pPr>
+            <w:r>
+              <w:rPr>
+                <w:rFonts w:ascii="Times New Roman" w:hAnsi="Times New Roman"/>
+              </w:rPr>
+              <w:t xml:space="preserve">Print contents of R3; </w:t>
+            </w:r>
+            <w:r>
+              <w:rPr>
+                <w:rFonts w:ascii="Times New Roman" w:hAnsi="Times New Roman"/>
+                <w:b/>
+                <w:bCs/>
+                <w:i w:val="false"/>
+                <w:iCs w:val="false"/>
+              </w:rPr>
+              <w:t>Printout is :“  1”</w:t>
+            </w:r>
+            <w:r>
+              <w:rPr>
+                <w:rFonts w:ascii="Times New Roman" w:hAnsi="Times New Roman"/>
+                <w:b w:val="false"/>
+                <w:bCs w:val="false"/>
+                <w:i w:val="false"/>
+                <w:iCs w:val="false"/>
+              </w:rPr>
+              <w:t>. R3’s value was not changed because of the skip.</w:t>
+            </w:r>
+          </w:p>
+        </w:tc>
+      </w:tr>
+      <w:tr>
+        <w:trPr/>
+        <w:tc>
+          <w:tcPr>
+            <w:tcW w:w="1172" w:type="dxa"/>
+            <w:tcBorders>
+              <w:left w:val="single" w:sz="2" w:space="0" w:color="000001"/>
+              <w:bottom w:val="single" w:sz="2" w:space="0" w:color="000001"/>
+              <w:insideH w:val="single" w:sz="2" w:space="0" w:color="000001"/>
+            </w:tcBorders>
+            <w:shd w:fill="auto" w:val="clear"/>
+            <w:tcMar>
+              <w:left w:w="48" w:type="dxa"/>
+            </w:tcMar>
+          </w:tcPr>
+          <w:p>
+            <w:pPr>
+              <w:pStyle w:val="TableContents"/>
+              <w:jc w:val="center"/>
+              <w:rPr>
+                <w:rFonts w:ascii="Times New Roman" w:hAnsi="Times New Roman"/>
+              </w:rPr>
+            </w:pPr>
+            <w:r>
+              <w:rPr>
+                <w:rFonts w:ascii="Times New Roman" w:hAnsi="Times New Roman"/>
+              </w:rPr>
+              <w:t>00101100</w:t>
+            </w:r>
+          </w:p>
+        </w:tc>
+        <w:tc>
+          <w:tcPr>
+            <w:tcW w:w="8822" w:type="dxa"/>
+            <w:tcBorders>
+              <w:left w:val="single" w:sz="2" w:space="0" w:color="000001"/>
+              <w:bottom w:val="single" w:sz="2" w:space="0" w:color="000001"/>
+              <w:right w:val="single" w:sz="2" w:space="0" w:color="000001"/>
+              <w:insideH w:val="single" w:sz="2" w:space="0" w:color="000001"/>
+              <w:insideV w:val="single" w:sz="2" w:space="0" w:color="000001"/>
+            </w:tcBorders>
+            <w:shd w:fill="auto" w:val="clear"/>
+            <w:tcMar>
+              <w:left w:w="48" w:type="dxa"/>
+            </w:tcMar>
+          </w:tcPr>
+          <w:p>
+            <w:pPr>
+              <w:pStyle w:val="TableContents"/>
+              <w:rPr>
+                <w:rFonts w:ascii="Times New Roman" w:hAnsi="Times New Roman"/>
+              </w:rPr>
+            </w:pPr>
+            <w:r>
+              <w:rPr>
+                <w:rFonts w:ascii="Times New Roman" w:hAnsi="Times New Roman"/>
+              </w:rPr>
+              <w:t>Skip 1 instruction if R3 = R0; They are equal, so next instruction is skipped.</w:t>
+            </w:r>
+          </w:p>
+        </w:tc>
+      </w:tr>
+      <w:tr>
+        <w:trPr/>
+        <w:tc>
+          <w:tcPr>
+            <w:tcW w:w="1172" w:type="dxa"/>
+            <w:tcBorders>
+              <w:left w:val="single" w:sz="2" w:space="0" w:color="000001"/>
+              <w:bottom w:val="single" w:sz="2" w:space="0" w:color="000001"/>
+              <w:insideH w:val="single" w:sz="2" w:space="0" w:color="000001"/>
+            </w:tcBorders>
+            <w:shd w:fill="auto" w:val="clear"/>
+            <w:tcMar>
+              <w:left w:w="48" w:type="dxa"/>
+            </w:tcMar>
+          </w:tcPr>
+          <w:p>
+            <w:pPr>
+              <w:pStyle w:val="TableContents"/>
+              <w:jc w:val="center"/>
+              <w:rPr>
+                <w:color w:val="666666"/>
+              </w:rPr>
+            </w:pPr>
+            <w:r>
+              <w:rPr>
+                <w:rFonts w:ascii="Times New Roman" w:hAnsi="Times New Roman"/>
+                <w:color w:val="666666"/>
+              </w:rPr>
+              <w:t>10</w:t>
+            </w:r>
+            <w:r>
+              <w:rPr>
+                <w:rFonts w:ascii="Times New Roman" w:hAnsi="Times New Roman"/>
+                <w:color w:val="666666"/>
+              </w:rPr>
+              <w:t>111110</w:t>
+            </w:r>
+          </w:p>
+        </w:tc>
+        <w:tc>
+          <w:tcPr>
+            <w:tcW w:w="8822" w:type="dxa"/>
+            <w:tcBorders>
+              <w:left w:val="single" w:sz="2" w:space="0" w:color="000001"/>
+              <w:bottom w:val="single" w:sz="2" w:space="0" w:color="000001"/>
+              <w:right w:val="single" w:sz="2" w:space="0" w:color="000001"/>
+              <w:insideH w:val="single" w:sz="2" w:space="0" w:color="000001"/>
+              <w:insideV w:val="single" w:sz="2" w:space="0" w:color="000001"/>
+            </w:tcBorders>
+            <w:shd w:fill="auto" w:val="clear"/>
+            <w:tcMar>
+              <w:left w:w="48" w:type="dxa"/>
+            </w:tcMar>
+          </w:tcPr>
+          <w:p>
+            <w:pPr>
+              <w:pStyle w:val="TableContents"/>
+              <w:rPr>
+                <w:color w:val="666666"/>
+              </w:rPr>
+            </w:pPr>
+            <w:r>
+              <w:rPr>
+                <w:rFonts w:ascii="Times New Roman" w:hAnsi="Times New Roman"/>
+                <w:color w:val="666666"/>
+              </w:rPr>
+              <w:t xml:space="preserve">R3 = R3 - R2; </w:t>
+            </w:r>
+            <w:r>
+              <w:rPr>
+                <w:rFonts w:ascii="Times New Roman" w:hAnsi="Times New Roman"/>
+                <w:color w:val="666666"/>
+              </w:rPr>
+              <w:t>This instruction will be skipped.</w:t>
+            </w:r>
+          </w:p>
+        </w:tc>
+      </w:tr>
+      <w:tr>
+        <w:trPr/>
+        <w:tc>
+          <w:tcPr>
+            <w:tcW w:w="1172" w:type="dxa"/>
+            <w:tcBorders>
+              <w:left w:val="single" w:sz="2" w:space="0" w:color="000001"/>
+              <w:bottom w:val="single" w:sz="2" w:space="0" w:color="000001"/>
+              <w:insideH w:val="single" w:sz="2" w:space="0" w:color="000001"/>
+            </w:tcBorders>
+            <w:shd w:fill="auto" w:val="clear"/>
+            <w:tcMar>
+              <w:left w:w="48" w:type="dxa"/>
+            </w:tcMar>
+          </w:tcPr>
+          <w:p>
+            <w:pPr>
+              <w:pStyle w:val="TableContents"/>
+              <w:jc w:val="center"/>
+              <w:rPr>
+                <w:rFonts w:ascii="Times New Roman" w:hAnsi="Times New Roman"/>
+              </w:rPr>
+            </w:pPr>
+            <w:r>
+              <w:rPr>
+                <w:rFonts w:ascii="Times New Roman" w:hAnsi="Times New Roman"/>
+              </w:rPr>
+              <w:t>00011000</w:t>
+            </w:r>
+          </w:p>
+        </w:tc>
+        <w:tc>
+          <w:tcPr>
+            <w:tcW w:w="8822" w:type="dxa"/>
+            <w:tcBorders>
+              <w:left w:val="single" w:sz="2" w:space="0" w:color="000001"/>
+              <w:bottom w:val="single" w:sz="2" w:space="0" w:color="000001"/>
+              <w:right w:val="single" w:sz="2" w:space="0" w:color="000001"/>
+              <w:insideH w:val="single" w:sz="2" w:space="0" w:color="000001"/>
+              <w:insideV w:val="single" w:sz="2" w:space="0" w:color="000001"/>
+            </w:tcBorders>
+            <w:shd w:fill="auto" w:val="clear"/>
+            <w:tcMar>
+              <w:left w:w="48" w:type="dxa"/>
+            </w:tcMar>
+          </w:tcPr>
+          <w:p>
+            <w:pPr>
+              <w:pStyle w:val="TableContents"/>
+              <w:rPr>
+                <w:rFonts w:ascii="Times New Roman" w:hAnsi="Times New Roman"/>
+              </w:rPr>
+            </w:pPr>
+            <w:r>
+              <w:rPr>
+                <w:rFonts w:ascii="Times New Roman" w:hAnsi="Times New Roman"/>
+              </w:rPr>
+              <w:t xml:space="preserve">Print contents of R3; </w:t>
+            </w:r>
+            <w:r>
+              <w:rPr>
+                <w:rFonts w:ascii="Times New Roman" w:hAnsi="Times New Roman"/>
+                <w:b/>
+                <w:bCs/>
+                <w:i w:val="false"/>
+                <w:iCs w:val="false"/>
+              </w:rPr>
+              <w:t>Printout is :“  1”</w:t>
+            </w:r>
+            <w:r>
+              <w:rPr>
+                <w:rFonts w:ascii="Times New Roman" w:hAnsi="Times New Roman"/>
+                <w:b w:val="false"/>
+                <w:bCs w:val="false"/>
+                <w:i w:val="false"/>
+                <w:iCs w:val="false"/>
+              </w:rPr>
+              <w:t>. R3’s value was not changed because of the skip.</w:t>
+            </w:r>
+          </w:p>
+        </w:tc>
+      </w:tr>
+      <w:tr>
+        <w:trPr/>
+        <w:tc>
+          <w:tcPr>
+            <w:tcW w:w="1172" w:type="dxa"/>
+            <w:tcBorders>
+              <w:left w:val="single" w:sz="2" w:space="0" w:color="000001"/>
+              <w:bottom w:val="single" w:sz="2" w:space="0" w:color="000001"/>
+              <w:insideH w:val="single" w:sz="2" w:space="0" w:color="000001"/>
+            </w:tcBorders>
+            <w:shd w:fill="auto" w:val="clear"/>
+            <w:tcMar>
+              <w:left w:w="48" w:type="dxa"/>
+            </w:tcMar>
+          </w:tcPr>
+          <w:p>
+            <w:pPr>
+              <w:pStyle w:val="TableContents"/>
+              <w:jc w:val="center"/>
+              <w:rPr>
+                <w:rFonts w:ascii="Times New Roman" w:hAnsi="Times New Roman"/>
+              </w:rPr>
+            </w:pPr>
+            <w:r>
+              <w:rPr>
+                <w:rFonts w:ascii="Times New Roman" w:hAnsi="Times New Roman"/>
+              </w:rPr>
+              <w:t>00101100</w:t>
+            </w:r>
+          </w:p>
+        </w:tc>
+        <w:tc>
+          <w:tcPr>
+            <w:tcW w:w="8822" w:type="dxa"/>
+            <w:tcBorders>
+              <w:left w:val="single" w:sz="2" w:space="0" w:color="000001"/>
+              <w:bottom w:val="single" w:sz="2" w:space="0" w:color="000001"/>
+              <w:right w:val="single" w:sz="2" w:space="0" w:color="000001"/>
+              <w:insideH w:val="single" w:sz="2" w:space="0" w:color="000001"/>
+              <w:insideV w:val="single" w:sz="2" w:space="0" w:color="000001"/>
+            </w:tcBorders>
+            <w:shd w:fill="auto" w:val="clear"/>
+            <w:tcMar>
+              <w:left w:w="48" w:type="dxa"/>
+            </w:tcMar>
+          </w:tcPr>
+          <w:p>
+            <w:pPr>
+              <w:pStyle w:val="TableContents"/>
+              <w:rPr>
+                <w:rFonts w:ascii="Times New Roman" w:hAnsi="Times New Roman"/>
+              </w:rPr>
+            </w:pPr>
+            <w:r>
+              <w:rPr>
+                <w:rFonts w:ascii="Times New Roman" w:hAnsi="Times New Roman"/>
+              </w:rPr>
+              <w:t>Skip 1 instruction if R3 = R0; They are equal, so next instruction is skipped.</w:t>
+            </w:r>
+          </w:p>
+        </w:tc>
+      </w:tr>
+      <w:tr>
+        <w:trPr/>
+        <w:tc>
+          <w:tcPr>
+            <w:tcW w:w="1172" w:type="dxa"/>
+            <w:tcBorders>
+              <w:left w:val="single" w:sz="2" w:space="0" w:color="000001"/>
+              <w:bottom w:val="single" w:sz="2" w:space="0" w:color="000001"/>
+              <w:insideH w:val="single" w:sz="2" w:space="0" w:color="000001"/>
+            </w:tcBorders>
+            <w:shd w:fill="auto" w:val="clear"/>
+            <w:tcMar>
+              <w:left w:w="48" w:type="dxa"/>
+            </w:tcMar>
+          </w:tcPr>
+          <w:p>
+            <w:pPr>
+              <w:pStyle w:val="TableContents"/>
+              <w:jc w:val="center"/>
+              <w:rPr>
+                <w:rFonts w:ascii="Times New Roman" w:hAnsi="Times New Roman"/>
+                <w:color w:val="666666"/>
+              </w:rPr>
+            </w:pPr>
+            <w:r>
+              <w:rPr>
+                <w:rFonts w:ascii="Times New Roman" w:hAnsi="Times New Roman"/>
+                <w:color w:val="666666"/>
+              </w:rPr>
+              <w:t>00101100</w:t>
+            </w:r>
+          </w:p>
+        </w:tc>
+        <w:tc>
+          <w:tcPr>
+            <w:tcW w:w="8822" w:type="dxa"/>
+            <w:tcBorders>
+              <w:left w:val="single" w:sz="2" w:space="0" w:color="000001"/>
+              <w:bottom w:val="single" w:sz="2" w:space="0" w:color="000001"/>
+              <w:right w:val="single" w:sz="2" w:space="0" w:color="000001"/>
+              <w:insideH w:val="single" w:sz="2" w:space="0" w:color="000001"/>
+              <w:insideV w:val="single" w:sz="2" w:space="0" w:color="000001"/>
+            </w:tcBorders>
+            <w:shd w:fill="auto" w:val="clear"/>
+            <w:tcMar>
+              <w:left w:w="48" w:type="dxa"/>
+            </w:tcMar>
+          </w:tcPr>
+          <w:p>
+            <w:pPr>
+              <w:pStyle w:val="TableContents"/>
+              <w:rPr>
+                <w:rFonts w:ascii="Times New Roman" w:hAnsi="Times New Roman"/>
+                <w:color w:val="666666"/>
+              </w:rPr>
+            </w:pPr>
+            <w:r>
+              <w:rPr>
+                <w:rFonts w:ascii="Times New Roman" w:hAnsi="Times New Roman"/>
+                <w:color w:val="666666"/>
+              </w:rPr>
+              <w:t>Skip 1 instruction if R3 = R0; This instruction will be skipped.</w:t>
+            </w:r>
+          </w:p>
+        </w:tc>
+      </w:tr>
+      <w:tr>
+        <w:trPr/>
+        <w:tc>
+          <w:tcPr>
+            <w:tcW w:w="1172" w:type="dxa"/>
+            <w:tcBorders>
+              <w:left w:val="single" w:sz="2" w:space="0" w:color="000001"/>
+              <w:bottom w:val="single" w:sz="2" w:space="0" w:color="000001"/>
+              <w:insideH w:val="single" w:sz="2" w:space="0" w:color="000001"/>
+            </w:tcBorders>
+            <w:shd w:fill="auto" w:val="clear"/>
+            <w:tcMar>
+              <w:left w:w="48" w:type="dxa"/>
+            </w:tcMar>
+          </w:tcPr>
+          <w:p>
+            <w:pPr>
+              <w:pStyle w:val="TableContents"/>
+              <w:jc w:val="center"/>
+              <w:rPr>
+                <w:rFonts w:ascii="Times New Roman" w:hAnsi="Times New Roman"/>
+              </w:rPr>
+            </w:pPr>
+            <w:r>
+              <w:rPr>
+                <w:rFonts w:ascii="Times New Roman" w:hAnsi="Times New Roman"/>
+              </w:rPr>
+              <w:t>11011111</w:t>
+            </w:r>
+          </w:p>
+        </w:tc>
+        <w:tc>
+          <w:tcPr>
+            <w:tcW w:w="8822" w:type="dxa"/>
+            <w:tcBorders>
+              <w:left w:val="single" w:sz="2" w:space="0" w:color="000001"/>
+              <w:bottom w:val="single" w:sz="2" w:space="0" w:color="000001"/>
+              <w:right w:val="single" w:sz="2" w:space="0" w:color="000001"/>
+              <w:insideH w:val="single" w:sz="2" w:space="0" w:color="000001"/>
+              <w:insideV w:val="single" w:sz="2" w:space="0" w:color="000001"/>
+            </w:tcBorders>
+            <w:shd w:fill="auto" w:val="clear"/>
+            <w:tcMar>
+              <w:left w:w="48" w:type="dxa"/>
+            </w:tcMar>
+          </w:tcPr>
+          <w:p>
+            <w:pPr>
+              <w:pStyle w:val="TableContents"/>
+              <w:rPr>
+                <w:rFonts w:ascii="Times New Roman" w:hAnsi="Times New Roman"/>
+              </w:rPr>
+            </w:pPr>
+            <w:r>
+              <w:rPr>
+                <w:rFonts w:ascii="Times New Roman" w:hAnsi="Times New Roman"/>
+              </w:rPr>
+              <w:t xml:space="preserve">Load immediate value of ‘-1’ into R1. </w:t>
+            </w:r>
+          </w:p>
+        </w:tc>
+      </w:tr>
+      <w:tr>
+        <w:trPr/>
+        <w:tc>
+          <w:tcPr>
+            <w:tcW w:w="1172" w:type="dxa"/>
+            <w:tcBorders>
+              <w:left w:val="single" w:sz="2" w:space="0" w:color="000001"/>
+              <w:bottom w:val="single" w:sz="2" w:space="0" w:color="000001"/>
+              <w:insideH w:val="single" w:sz="2" w:space="0" w:color="000001"/>
+            </w:tcBorders>
+            <w:shd w:fill="auto" w:val="clear"/>
+            <w:tcMar>
+              <w:left w:w="48" w:type="dxa"/>
+            </w:tcMar>
+          </w:tcPr>
+          <w:p>
+            <w:pPr>
+              <w:pStyle w:val="Normal"/>
+              <w:jc w:val="center"/>
+              <w:rPr>
+                <w:rFonts w:ascii="Times New Roman" w:hAnsi="Times New Roman"/>
+              </w:rPr>
+            </w:pPr>
+            <w:r>
+              <w:rPr>
+                <w:rFonts w:ascii="Times New Roman" w:hAnsi="Times New Roman"/>
+              </w:rPr>
+              <w:t>00001000</w:t>
+            </w:r>
+          </w:p>
+        </w:tc>
+        <w:tc>
+          <w:tcPr>
+            <w:tcW w:w="8822" w:type="dxa"/>
+            <w:tcBorders>
+              <w:left w:val="single" w:sz="2" w:space="0" w:color="000001"/>
+              <w:bottom w:val="single" w:sz="2" w:space="0" w:color="000001"/>
+              <w:right w:val="single" w:sz="2" w:space="0" w:color="000001"/>
+              <w:insideH w:val="single" w:sz="2" w:space="0" w:color="000001"/>
+              <w:insideV w:val="single" w:sz="2" w:space="0" w:color="000001"/>
+            </w:tcBorders>
+            <w:shd w:fill="auto" w:val="clear"/>
+            <w:tcMar>
+              <w:left w:w="48" w:type="dxa"/>
+            </w:tcMar>
+          </w:tcPr>
+          <w:p>
+            <w:pPr>
+              <w:pStyle w:val="TableContents"/>
+              <w:rPr>
+                <w:rFonts w:ascii="Times New Roman" w:hAnsi="Times New Roman"/>
+              </w:rPr>
+            </w:pPr>
+            <w:r>
+              <w:rPr>
+                <w:rFonts w:ascii="Times New Roman" w:hAnsi="Times New Roman"/>
+              </w:rPr>
+              <w:t>Print contents of R</w:t>
+            </w:r>
+            <w:r>
+              <w:rPr>
+                <w:rFonts w:ascii="Times New Roman" w:hAnsi="Times New Roman"/>
+              </w:rPr>
+              <w:t>1</w:t>
+            </w:r>
+            <w:r>
+              <w:rPr>
+                <w:rFonts w:ascii="Times New Roman" w:hAnsi="Times New Roman"/>
+              </w:rPr>
+              <w:t xml:space="preserve">; </w:t>
+            </w:r>
+            <w:r>
+              <w:rPr>
+                <w:rFonts w:ascii="Times New Roman" w:hAnsi="Times New Roman"/>
+                <w:b/>
+                <w:bCs/>
+                <w:i w:val="false"/>
+                <w:iCs w:val="false"/>
+              </w:rPr>
+              <w:t>Printout is :“ -1”</w:t>
+            </w:r>
+            <w:r>
+              <w:rPr>
+                <w:rFonts w:ascii="Times New Roman" w:hAnsi="Times New Roman"/>
+                <w:b w:val="false"/>
+                <w:bCs w:val="false"/>
+                <w:i w:val="false"/>
+                <w:iCs w:val="false"/>
+              </w:rPr>
+              <w:t>. Last skip instruction was skipped.</w:t>
+            </w:r>
+          </w:p>
+        </w:tc>
+      </w:tr>
+      <w:tr>
+        <w:trPr/>
+        <w:tc>
+          <w:tcPr>
+            <w:tcW w:w="1172" w:type="dxa"/>
+            <w:tcBorders>
+              <w:left w:val="single" w:sz="2" w:space="0" w:color="000001"/>
+              <w:bottom w:val="single" w:sz="2" w:space="0" w:color="000001"/>
+              <w:insideH w:val="single" w:sz="2" w:space="0" w:color="000001"/>
+            </w:tcBorders>
+            <w:shd w:fill="auto" w:val="clear"/>
+            <w:tcMar>
+              <w:left w:w="48" w:type="dxa"/>
+            </w:tcMar>
+          </w:tcPr>
+          <w:p>
+            <w:pPr>
+              <w:pStyle w:val="TableContents"/>
+              <w:jc w:val="center"/>
+              <w:rPr>
+                <w:rFonts w:ascii="Times New Roman" w:hAnsi="Times New Roman"/>
+              </w:rPr>
+            </w:pPr>
+            <w:r>
+              <w:rPr>
+                <w:rFonts w:ascii="Times New Roman" w:hAnsi="Times New Roman"/>
+              </w:rPr>
+              <w:t>00111100</w:t>
+            </w:r>
+          </w:p>
+        </w:tc>
+        <w:tc>
+          <w:tcPr>
+            <w:tcW w:w="8822" w:type="dxa"/>
+            <w:tcBorders>
+              <w:left w:val="single" w:sz="2" w:space="0" w:color="000001"/>
+              <w:bottom w:val="single" w:sz="2" w:space="0" w:color="000001"/>
+              <w:right w:val="single" w:sz="2" w:space="0" w:color="000001"/>
+              <w:insideH w:val="single" w:sz="2" w:space="0" w:color="000001"/>
+              <w:insideV w:val="single" w:sz="2" w:space="0" w:color="000001"/>
+            </w:tcBorders>
+            <w:shd w:fill="auto" w:val="clear"/>
+            <w:tcMar>
+              <w:left w:w="48" w:type="dxa"/>
+            </w:tcMar>
+          </w:tcPr>
+          <w:p>
+            <w:pPr>
+              <w:pStyle w:val="TableContents"/>
+              <w:rPr>
+                <w:rFonts w:ascii="Times New Roman" w:hAnsi="Times New Roman"/>
+              </w:rPr>
+            </w:pPr>
+            <w:r>
+              <w:rPr>
+                <w:rFonts w:ascii="Times New Roman" w:hAnsi="Times New Roman"/>
+              </w:rPr>
+              <w:t>Skip 2 instructions if R3 = R0; They are equal, so next 2 instructions are skipped.</w:t>
+            </w:r>
+          </w:p>
+        </w:tc>
+      </w:tr>
+      <w:tr>
+        <w:trPr/>
+        <w:tc>
+          <w:tcPr>
+            <w:tcW w:w="1172" w:type="dxa"/>
+            <w:tcBorders>
+              <w:left w:val="single" w:sz="2" w:space="0" w:color="000001"/>
+              <w:bottom w:val="single" w:sz="2" w:space="0" w:color="000001"/>
+              <w:insideH w:val="single" w:sz="2" w:space="0" w:color="000001"/>
+            </w:tcBorders>
+            <w:shd w:fill="auto" w:val="clear"/>
+            <w:tcMar>
+              <w:left w:w="48" w:type="dxa"/>
+            </w:tcMar>
+          </w:tcPr>
+          <w:p>
+            <w:pPr>
+              <w:pStyle w:val="Normal"/>
+              <w:jc w:val="center"/>
+              <w:rPr>
+                <w:rFonts w:ascii="Times New Roman" w:hAnsi="Times New Roman"/>
+                <w:color w:val="666666"/>
+              </w:rPr>
+            </w:pPr>
+            <w:r>
+              <w:rPr>
+                <w:rFonts w:ascii="Times New Roman" w:hAnsi="Times New Roman"/>
+                <w:color w:val="666666"/>
+              </w:rPr>
+              <w:t>00000000</w:t>
+            </w:r>
+          </w:p>
+        </w:tc>
+        <w:tc>
+          <w:tcPr>
+            <w:tcW w:w="8822" w:type="dxa"/>
+            <w:tcBorders>
+              <w:left w:val="single" w:sz="2" w:space="0" w:color="000001"/>
+              <w:bottom w:val="single" w:sz="2" w:space="0" w:color="000001"/>
+              <w:right w:val="single" w:sz="2" w:space="0" w:color="000001"/>
+              <w:insideH w:val="single" w:sz="2" w:space="0" w:color="000001"/>
+              <w:insideV w:val="single" w:sz="2" w:space="0" w:color="000001"/>
+            </w:tcBorders>
+            <w:shd w:fill="auto" w:val="clear"/>
+            <w:tcMar>
+              <w:left w:w="48" w:type="dxa"/>
+            </w:tcMar>
+          </w:tcPr>
+          <w:p>
+            <w:pPr>
+              <w:pStyle w:val="TableContents"/>
+              <w:rPr>
+                <w:rFonts w:ascii="Times New Roman" w:hAnsi="Times New Roman"/>
+                <w:color w:val="666666"/>
+              </w:rPr>
+            </w:pPr>
+            <w:r>
+              <w:rPr>
+                <w:rFonts w:ascii="Times New Roman" w:hAnsi="Times New Roman"/>
+                <w:color w:val="666666"/>
+              </w:rPr>
+              <w:t xml:space="preserve">Print contents of R0; </w:t>
+            </w:r>
+            <w:r>
+              <w:rPr>
+                <w:rFonts w:ascii="Times New Roman" w:hAnsi="Times New Roman"/>
+                <w:b w:val="false"/>
+                <w:bCs w:val="false"/>
+                <w:i w:val="false"/>
+                <w:iCs w:val="false"/>
+                <w:color w:val="666666"/>
+              </w:rPr>
+              <w:t>Nothing will be printed since it is skipped.</w:t>
+            </w:r>
+          </w:p>
+        </w:tc>
+      </w:tr>
+      <w:tr>
+        <w:trPr/>
+        <w:tc>
+          <w:tcPr>
+            <w:tcW w:w="1172" w:type="dxa"/>
+            <w:tcBorders>
+              <w:left w:val="single" w:sz="2" w:space="0" w:color="000001"/>
+              <w:bottom w:val="single" w:sz="2" w:space="0" w:color="000001"/>
+              <w:insideH w:val="single" w:sz="2" w:space="0" w:color="000001"/>
+            </w:tcBorders>
+            <w:shd w:fill="auto" w:val="clear"/>
+            <w:tcMar>
+              <w:left w:w="48" w:type="dxa"/>
+            </w:tcMar>
+          </w:tcPr>
+          <w:p>
+            <w:pPr>
+              <w:pStyle w:val="TableContents"/>
+              <w:jc w:val="center"/>
+              <w:rPr>
+                <w:color w:val="666666"/>
+              </w:rPr>
+            </w:pPr>
+            <w:r>
+              <w:rPr>
+                <w:rFonts w:ascii="Times New Roman" w:hAnsi="Times New Roman"/>
+                <w:color w:val="666666"/>
+              </w:rPr>
+              <w:t>01111110</w:t>
+            </w:r>
+          </w:p>
+        </w:tc>
+        <w:tc>
+          <w:tcPr>
+            <w:tcW w:w="8822" w:type="dxa"/>
+            <w:tcBorders>
+              <w:left w:val="single" w:sz="2" w:space="0" w:color="000001"/>
+              <w:bottom w:val="single" w:sz="2" w:space="0" w:color="000001"/>
+              <w:right w:val="single" w:sz="2" w:space="0" w:color="000001"/>
+              <w:insideH w:val="single" w:sz="2" w:space="0" w:color="000001"/>
+              <w:insideV w:val="single" w:sz="2" w:space="0" w:color="000001"/>
+            </w:tcBorders>
+            <w:shd w:fill="auto" w:val="clear"/>
+            <w:tcMar>
+              <w:left w:w="48" w:type="dxa"/>
+            </w:tcMar>
+          </w:tcPr>
+          <w:p>
+            <w:pPr>
+              <w:pStyle w:val="TableContents"/>
+              <w:rPr>
+                <w:color w:val="666666"/>
+              </w:rPr>
+            </w:pPr>
+            <w:r>
+              <w:rPr>
+                <w:rFonts w:ascii="Times New Roman" w:hAnsi="Times New Roman"/>
+                <w:color w:val="666666"/>
+              </w:rPr>
+              <w:t xml:space="preserve">R3 = R3 + R2; </w:t>
+            </w:r>
+            <w:r>
+              <w:rPr>
+                <w:rFonts w:ascii="Times New Roman" w:hAnsi="Times New Roman"/>
+                <w:color w:val="666666"/>
+              </w:rPr>
+              <w:t>This instruction will be skipped.</w:t>
+            </w:r>
+          </w:p>
+        </w:tc>
+      </w:tr>
+      <w:tr>
+        <w:trPr/>
+        <w:tc>
+          <w:tcPr>
+            <w:tcW w:w="1172" w:type="dxa"/>
+            <w:tcBorders>
+              <w:left w:val="single" w:sz="2" w:space="0" w:color="000001"/>
+              <w:bottom w:val="single" w:sz="2" w:space="0" w:color="000001"/>
+              <w:insideH w:val="single" w:sz="2" w:space="0" w:color="000001"/>
+            </w:tcBorders>
+            <w:shd w:fill="auto" w:val="clear"/>
+            <w:tcMar>
+              <w:left w:w="48" w:type="dxa"/>
+            </w:tcMar>
+          </w:tcPr>
+          <w:p>
+            <w:pPr>
+              <w:pStyle w:val="TableContents"/>
+              <w:jc w:val="center"/>
+              <w:rPr>
+                <w:rFonts w:ascii="Times New Roman" w:hAnsi="Times New Roman"/>
+              </w:rPr>
+            </w:pPr>
+            <w:r>
+              <w:rPr>
+                <w:rFonts w:ascii="Times New Roman" w:hAnsi="Times New Roman"/>
+              </w:rPr>
+              <w:t>00011000</w:t>
+            </w:r>
+          </w:p>
+        </w:tc>
+        <w:tc>
+          <w:tcPr>
+            <w:tcW w:w="8822" w:type="dxa"/>
+            <w:tcBorders>
+              <w:left w:val="single" w:sz="2" w:space="0" w:color="000001"/>
+              <w:bottom w:val="single" w:sz="2" w:space="0" w:color="000001"/>
+              <w:right w:val="single" w:sz="2" w:space="0" w:color="000001"/>
+              <w:insideH w:val="single" w:sz="2" w:space="0" w:color="000001"/>
+              <w:insideV w:val="single" w:sz="2" w:space="0" w:color="000001"/>
+            </w:tcBorders>
+            <w:shd w:fill="auto" w:val="clear"/>
+            <w:tcMar>
+              <w:left w:w="48" w:type="dxa"/>
+            </w:tcMar>
+          </w:tcPr>
+          <w:p>
+            <w:pPr>
+              <w:pStyle w:val="TableContents"/>
+              <w:rPr>
+                <w:rFonts w:ascii="Times New Roman" w:hAnsi="Times New Roman"/>
+              </w:rPr>
+            </w:pPr>
+            <w:r>
+              <w:rPr>
+                <w:rFonts w:ascii="Times New Roman" w:hAnsi="Times New Roman"/>
+              </w:rPr>
+              <w:t xml:space="preserve">Print contents of R3; </w:t>
+            </w:r>
+            <w:r>
+              <w:rPr>
+                <w:rFonts w:ascii="Times New Roman" w:hAnsi="Times New Roman"/>
+                <w:b/>
+                <w:bCs/>
+                <w:i w:val="false"/>
+                <w:iCs w:val="false"/>
+              </w:rPr>
+              <w:t>Printout is :“  1”</w:t>
+            </w:r>
+            <w:r>
+              <w:rPr>
+                <w:rFonts w:ascii="Times New Roman" w:hAnsi="Times New Roman"/>
+                <w:b w:val="false"/>
+                <w:bCs w:val="false"/>
+                <w:i w:val="false"/>
+                <w:iCs w:val="false"/>
+              </w:rPr>
+              <w:t>. R3’s value was not changed because of the skip.</w:t>
+            </w:r>
+          </w:p>
+        </w:tc>
+      </w:tr>
+      <w:tr>
+        <w:trPr/>
+        <w:tc>
+          <w:tcPr>
+            <w:tcW w:w="1172" w:type="dxa"/>
+            <w:tcBorders>
+              <w:left w:val="single" w:sz="2" w:space="0" w:color="000001"/>
+              <w:bottom w:val="single" w:sz="2" w:space="0" w:color="000001"/>
+              <w:insideH w:val="single" w:sz="2" w:space="0" w:color="000001"/>
+            </w:tcBorders>
+            <w:shd w:fill="auto" w:val="clear"/>
+            <w:tcMar>
+              <w:left w:w="48" w:type="dxa"/>
+            </w:tcMar>
+          </w:tcPr>
+          <w:p>
+            <w:pPr>
+              <w:pStyle w:val="TableContents"/>
+              <w:jc w:val="center"/>
+              <w:rPr>
+                <w:rFonts w:ascii="Times New Roman" w:hAnsi="Times New Roman"/>
+              </w:rPr>
+            </w:pPr>
+            <w:r>
+              <w:rPr>
+                <w:rFonts w:ascii="Times New Roman" w:hAnsi="Times New Roman"/>
+              </w:rPr>
+              <w:t>00111100</w:t>
+            </w:r>
+          </w:p>
+        </w:tc>
+        <w:tc>
+          <w:tcPr>
+            <w:tcW w:w="8822" w:type="dxa"/>
+            <w:tcBorders>
+              <w:left w:val="single" w:sz="2" w:space="0" w:color="000001"/>
+              <w:bottom w:val="single" w:sz="2" w:space="0" w:color="000001"/>
+              <w:right w:val="single" w:sz="2" w:space="0" w:color="000001"/>
+              <w:insideH w:val="single" w:sz="2" w:space="0" w:color="000001"/>
+              <w:insideV w:val="single" w:sz="2" w:space="0" w:color="000001"/>
+            </w:tcBorders>
+            <w:shd w:fill="auto" w:val="clear"/>
+            <w:tcMar>
+              <w:left w:w="48" w:type="dxa"/>
+            </w:tcMar>
+          </w:tcPr>
+          <w:p>
+            <w:pPr>
+              <w:pStyle w:val="TableContents"/>
+              <w:rPr>
+                <w:rFonts w:ascii="Times New Roman" w:hAnsi="Times New Roman"/>
+              </w:rPr>
+            </w:pPr>
+            <w:r>
+              <w:rPr>
+                <w:rFonts w:ascii="Times New Roman" w:hAnsi="Times New Roman"/>
+              </w:rPr>
+              <w:t>Skip 2 instructions if R3 = R0; They are equal, so next instruction is skipped.</w:t>
+            </w:r>
+          </w:p>
+        </w:tc>
+      </w:tr>
+      <w:tr>
+        <w:trPr/>
+        <w:tc>
+          <w:tcPr>
+            <w:tcW w:w="1172" w:type="dxa"/>
+            <w:tcBorders>
+              <w:left w:val="single" w:sz="2" w:space="0" w:color="000001"/>
+              <w:bottom w:val="single" w:sz="2" w:space="0" w:color="000001"/>
+              <w:insideH w:val="single" w:sz="2" w:space="0" w:color="000001"/>
+            </w:tcBorders>
+            <w:shd w:fill="auto" w:val="clear"/>
+            <w:tcMar>
+              <w:left w:w="48" w:type="dxa"/>
+            </w:tcMar>
+          </w:tcPr>
+          <w:p>
+            <w:pPr>
+              <w:pStyle w:val="TableContents"/>
+              <w:jc w:val="center"/>
+              <w:rPr>
+                <w:color w:val="666666"/>
+              </w:rPr>
+            </w:pPr>
+            <w:r>
+              <w:rPr>
+                <w:rFonts w:ascii="Times New Roman" w:hAnsi="Times New Roman"/>
+                <w:color w:val="666666"/>
+              </w:rPr>
+              <w:t>10</w:t>
+            </w:r>
+            <w:r>
+              <w:rPr>
+                <w:rFonts w:ascii="Times New Roman" w:hAnsi="Times New Roman"/>
+                <w:color w:val="666666"/>
+              </w:rPr>
+              <w:t>111110</w:t>
+            </w:r>
+          </w:p>
+        </w:tc>
+        <w:tc>
+          <w:tcPr>
+            <w:tcW w:w="8822" w:type="dxa"/>
+            <w:tcBorders>
+              <w:left w:val="single" w:sz="2" w:space="0" w:color="000001"/>
+              <w:bottom w:val="single" w:sz="2" w:space="0" w:color="000001"/>
+              <w:right w:val="single" w:sz="2" w:space="0" w:color="000001"/>
+              <w:insideH w:val="single" w:sz="2" w:space="0" w:color="000001"/>
+              <w:insideV w:val="single" w:sz="2" w:space="0" w:color="000001"/>
+            </w:tcBorders>
+            <w:shd w:fill="auto" w:val="clear"/>
+            <w:tcMar>
+              <w:left w:w="48" w:type="dxa"/>
+            </w:tcMar>
+          </w:tcPr>
+          <w:p>
+            <w:pPr>
+              <w:pStyle w:val="TableContents"/>
+              <w:rPr>
+                <w:color w:val="666666"/>
+              </w:rPr>
+            </w:pPr>
+            <w:r>
+              <w:rPr>
+                <w:rFonts w:ascii="Times New Roman" w:hAnsi="Times New Roman"/>
+                <w:color w:val="666666"/>
+              </w:rPr>
+              <w:t xml:space="preserve">R3 = R3 - R2; </w:t>
+            </w:r>
+            <w:r>
+              <w:rPr>
+                <w:rFonts w:ascii="Times New Roman" w:hAnsi="Times New Roman"/>
+                <w:color w:val="666666"/>
+              </w:rPr>
+              <w:t>This instruction will be skipped.</w:t>
+            </w:r>
+          </w:p>
+        </w:tc>
+      </w:tr>
+      <w:tr>
+        <w:trPr/>
+        <w:tc>
+          <w:tcPr>
+            <w:tcW w:w="1172" w:type="dxa"/>
+            <w:tcBorders>
+              <w:left w:val="single" w:sz="2" w:space="0" w:color="000001"/>
+              <w:bottom w:val="single" w:sz="2" w:space="0" w:color="000001"/>
+              <w:insideH w:val="single" w:sz="2" w:space="0" w:color="000001"/>
+            </w:tcBorders>
+            <w:shd w:fill="auto" w:val="clear"/>
+            <w:tcMar>
+              <w:left w:w="48" w:type="dxa"/>
+            </w:tcMar>
+          </w:tcPr>
+          <w:p>
+            <w:pPr>
+              <w:pStyle w:val="TableContents"/>
+              <w:jc w:val="center"/>
+              <w:rPr>
+                <w:rFonts w:ascii="Times New Roman" w:hAnsi="Times New Roman"/>
+                <w:color w:val="666666"/>
+              </w:rPr>
+            </w:pPr>
+            <w:r>
+              <w:rPr>
+                <w:rFonts w:ascii="Times New Roman" w:hAnsi="Times New Roman"/>
+                <w:color w:val="666666"/>
+              </w:rPr>
+              <w:t>00111100</w:t>
+            </w:r>
+          </w:p>
+        </w:tc>
+        <w:tc>
+          <w:tcPr>
+            <w:tcW w:w="8822" w:type="dxa"/>
+            <w:tcBorders>
+              <w:left w:val="single" w:sz="2" w:space="0" w:color="000001"/>
+              <w:bottom w:val="single" w:sz="2" w:space="0" w:color="000001"/>
+              <w:right w:val="single" w:sz="2" w:space="0" w:color="000001"/>
+              <w:insideH w:val="single" w:sz="2" w:space="0" w:color="000001"/>
+              <w:insideV w:val="single" w:sz="2" w:space="0" w:color="000001"/>
+            </w:tcBorders>
+            <w:shd w:fill="auto" w:val="clear"/>
+            <w:tcMar>
+              <w:left w:w="48" w:type="dxa"/>
+            </w:tcMar>
+          </w:tcPr>
+          <w:p>
+            <w:pPr>
+              <w:pStyle w:val="TableContents"/>
+              <w:rPr>
+                <w:rFonts w:ascii="Times New Roman" w:hAnsi="Times New Roman"/>
+                <w:color w:val="666666"/>
+              </w:rPr>
+            </w:pPr>
+            <w:r>
+              <w:rPr>
+                <w:rFonts w:ascii="Times New Roman" w:hAnsi="Times New Roman"/>
+                <w:color w:val="666666"/>
+              </w:rPr>
+              <w:t xml:space="preserve">Skip 2 instructions if R3 = R0; This instruction will be skipped. </w:t>
+            </w:r>
+          </w:p>
+        </w:tc>
+      </w:tr>
+      <w:tr>
+        <w:trPr/>
+        <w:tc>
+          <w:tcPr>
+            <w:tcW w:w="1172" w:type="dxa"/>
+            <w:tcBorders>
+              <w:left w:val="single" w:sz="2" w:space="0" w:color="000001"/>
+              <w:bottom w:val="single" w:sz="2" w:space="0" w:color="000001"/>
+              <w:insideH w:val="single" w:sz="2" w:space="0" w:color="000001"/>
+            </w:tcBorders>
+            <w:shd w:fill="auto" w:val="clear"/>
+            <w:tcMar>
+              <w:left w:w="48" w:type="dxa"/>
+            </w:tcMar>
+          </w:tcPr>
+          <w:p>
+            <w:pPr>
+              <w:pStyle w:val="TableContents"/>
+              <w:jc w:val="center"/>
+              <w:rPr>
+                <w:rFonts w:ascii="Times New Roman" w:hAnsi="Times New Roman"/>
+              </w:rPr>
+            </w:pPr>
+            <w:r>
+              <w:rPr>
+                <w:rFonts w:ascii="Times New Roman" w:hAnsi="Times New Roman"/>
+              </w:rPr>
+              <w:t>00011000</w:t>
+            </w:r>
+          </w:p>
+        </w:tc>
+        <w:tc>
+          <w:tcPr>
+            <w:tcW w:w="8822" w:type="dxa"/>
+            <w:tcBorders>
+              <w:left w:val="single" w:sz="2" w:space="0" w:color="000001"/>
+              <w:bottom w:val="single" w:sz="2" w:space="0" w:color="000001"/>
+              <w:right w:val="single" w:sz="2" w:space="0" w:color="000001"/>
+              <w:insideH w:val="single" w:sz="2" w:space="0" w:color="000001"/>
+              <w:insideV w:val="single" w:sz="2" w:space="0" w:color="000001"/>
+            </w:tcBorders>
+            <w:shd w:fill="auto" w:val="clear"/>
+            <w:tcMar>
+              <w:left w:w="48" w:type="dxa"/>
+            </w:tcMar>
+          </w:tcPr>
+          <w:p>
+            <w:pPr>
+              <w:pStyle w:val="TableContents"/>
+              <w:rPr>
+                <w:rFonts w:ascii="Times New Roman" w:hAnsi="Times New Roman"/>
+              </w:rPr>
+            </w:pPr>
+            <w:r>
+              <w:rPr>
+                <w:rFonts w:ascii="Times New Roman" w:hAnsi="Times New Roman"/>
+              </w:rPr>
+              <w:t xml:space="preserve">Print contents of R3; </w:t>
+            </w:r>
+            <w:r>
+              <w:rPr>
+                <w:rFonts w:ascii="Times New Roman" w:hAnsi="Times New Roman"/>
+                <w:b/>
+                <w:bCs/>
+                <w:i w:val="false"/>
+                <w:iCs w:val="false"/>
+              </w:rPr>
+              <w:t>Printout is :“  1”</w:t>
+            </w:r>
+            <w:r>
+              <w:rPr>
+                <w:rFonts w:ascii="Times New Roman" w:hAnsi="Times New Roman"/>
+                <w:b w:val="false"/>
+                <w:bCs w:val="false"/>
+                <w:i w:val="false"/>
+                <w:iCs w:val="false"/>
+              </w:rPr>
+              <w:t>. R3’s value was not changed because of the skip.</w:t>
             </w:r>
           </w:p>
         </w:tc>

</xml_diff>

<commit_message>
Tests passted and verivited
</commit_message>
<xml_diff>
--- a/Test Explanation.docx
+++ b/Test Explanation.docx
@@ -31,7 +31,7 @@
       <w:tblPr>
         <w:tblW w:w="9994" w:type="dxa"/>
         <w:jc w:val="left"/>
-        <w:tblInd w:w="45" w:type="dxa"/>
+        <w:tblInd w:w="43" w:type="dxa"/>
         <w:tblBorders>
           <w:top w:val="single" w:sz="2" w:space="0" w:color="000001"/>
           <w:left w:val="single" w:sz="2" w:space="0" w:color="000001"/>
@@ -40,7 +40,7 @@
         </w:tblBorders>
         <w:tblCellMar>
           <w:top w:w="55" w:type="dxa"/>
-          <w:left w:w="42" w:type="dxa"/>
+          <w:left w:w="39" w:type="dxa"/>
           <w:bottom w:w="55" w:type="dxa"/>
           <w:right w:w="55" w:type="dxa"/>
         </w:tblCellMar>
@@ -62,7 +62,7 @@
             </w:tcBorders>
             <w:shd w:fill="auto" w:val="clear"/>
             <w:tcMar>
-              <w:left w:w="42" w:type="dxa"/>
+              <w:left w:w="39" w:type="dxa"/>
             </w:tcMar>
           </w:tcPr>
           <w:p>
@@ -94,7 +94,7 @@
             </w:tcBorders>
             <w:shd w:fill="auto" w:val="clear"/>
             <w:tcMar>
-              <w:left w:w="42" w:type="dxa"/>
+              <w:left w:w="39" w:type="dxa"/>
             </w:tcMar>
             <w:vAlign w:val="center"/>
           </w:tcPr>
@@ -141,7 +141,7 @@
             </w:tcBorders>
             <w:shd w:fill="auto" w:val="clear"/>
             <w:tcMar>
-              <w:left w:w="42" w:type="dxa"/>
+              <w:left w:w="39" w:type="dxa"/>
             </w:tcMar>
           </w:tcPr>
           <w:p>
@@ -173,7 +173,7 @@
             </w:tcBorders>
             <w:shd w:fill="auto" w:val="clear"/>
             <w:tcMar>
-              <w:left w:w="42" w:type="dxa"/>
+              <w:left w:w="39" w:type="dxa"/>
             </w:tcMar>
           </w:tcPr>
           <w:p>
@@ -219,7 +219,7 @@
             </w:tcBorders>
             <w:shd w:fill="auto" w:val="clear"/>
             <w:tcMar>
-              <w:left w:w="42" w:type="dxa"/>
+              <w:left w:w="39" w:type="dxa"/>
             </w:tcMar>
           </w:tcPr>
           <w:p>
@@ -251,7 +251,7 @@
             </w:tcBorders>
             <w:shd w:fill="auto" w:val="clear"/>
             <w:tcMar>
-              <w:left w:w="42" w:type="dxa"/>
+              <w:left w:w="39" w:type="dxa"/>
             </w:tcMar>
           </w:tcPr>
           <w:p>
@@ -297,7 +297,7 @@
             </w:tcBorders>
             <w:shd w:fill="auto" w:val="clear"/>
             <w:tcMar>
-              <w:left w:w="42" w:type="dxa"/>
+              <w:left w:w="39" w:type="dxa"/>
             </w:tcMar>
           </w:tcPr>
           <w:p>
@@ -329,7 +329,7 @@
             </w:tcBorders>
             <w:shd w:fill="auto" w:val="clear"/>
             <w:tcMar>
-              <w:left w:w="42" w:type="dxa"/>
+              <w:left w:w="39" w:type="dxa"/>
             </w:tcMar>
           </w:tcPr>
           <w:p>
@@ -375,7 +375,7 @@
             </w:tcBorders>
             <w:shd w:fill="auto" w:val="clear"/>
             <w:tcMar>
-              <w:left w:w="42" w:type="dxa"/>
+              <w:left w:w="39" w:type="dxa"/>
             </w:tcMar>
           </w:tcPr>
           <w:p>
@@ -407,7 +407,7 @@
             </w:tcBorders>
             <w:shd w:fill="auto" w:val="clear"/>
             <w:tcMar>
-              <w:left w:w="42" w:type="dxa"/>
+              <w:left w:w="39" w:type="dxa"/>
             </w:tcMar>
           </w:tcPr>
           <w:p>
@@ -439,7 +439,7 @@
             </w:tcBorders>
             <w:shd w:fill="auto" w:val="clear"/>
             <w:tcMar>
-              <w:left w:w="42" w:type="dxa"/>
+              <w:left w:w="39" w:type="dxa"/>
             </w:tcMar>
           </w:tcPr>
           <w:p>
@@ -471,7 +471,7 @@
             </w:tcBorders>
             <w:shd w:fill="auto" w:val="clear"/>
             <w:tcMar>
-              <w:left w:w="42" w:type="dxa"/>
+              <w:left w:w="39" w:type="dxa"/>
             </w:tcMar>
           </w:tcPr>
           <w:p>
@@ -517,7 +517,7 @@
             </w:tcBorders>
             <w:shd w:fill="auto" w:val="clear"/>
             <w:tcMar>
-              <w:left w:w="42" w:type="dxa"/>
+              <w:left w:w="39" w:type="dxa"/>
             </w:tcMar>
           </w:tcPr>
           <w:p>
@@ -549,7 +549,7 @@
             </w:tcBorders>
             <w:shd w:fill="auto" w:val="clear"/>
             <w:tcMar>
-              <w:left w:w="42" w:type="dxa"/>
+              <w:left w:w="39" w:type="dxa"/>
             </w:tcMar>
           </w:tcPr>
           <w:p>
@@ -581,7 +581,7 @@
             </w:tcBorders>
             <w:shd w:fill="auto" w:val="clear"/>
             <w:tcMar>
-              <w:left w:w="42" w:type="dxa"/>
+              <w:left w:w="39" w:type="dxa"/>
             </w:tcMar>
           </w:tcPr>
           <w:p>
@@ -613,7 +613,7 @@
             </w:tcBorders>
             <w:shd w:fill="auto" w:val="clear"/>
             <w:tcMar>
-              <w:left w:w="42" w:type="dxa"/>
+              <w:left w:w="39" w:type="dxa"/>
             </w:tcMar>
           </w:tcPr>
           <w:p>
@@ -659,7 +659,7 @@
             </w:tcBorders>
             <w:shd w:fill="auto" w:val="clear"/>
             <w:tcMar>
-              <w:left w:w="42" w:type="dxa"/>
+              <w:left w:w="39" w:type="dxa"/>
             </w:tcMar>
           </w:tcPr>
           <w:p>
@@ -691,7 +691,7 @@
             </w:tcBorders>
             <w:shd w:fill="auto" w:val="clear"/>
             <w:tcMar>
-              <w:left w:w="42" w:type="dxa"/>
+              <w:left w:w="39" w:type="dxa"/>
             </w:tcMar>
           </w:tcPr>
           <w:p>
@@ -723,7 +723,7 @@
             </w:tcBorders>
             <w:shd w:fill="auto" w:val="clear"/>
             <w:tcMar>
-              <w:left w:w="42" w:type="dxa"/>
+              <w:left w:w="39" w:type="dxa"/>
             </w:tcMar>
           </w:tcPr>
           <w:p>
@@ -755,7 +755,7 @@
             </w:tcBorders>
             <w:shd w:fill="auto" w:val="clear"/>
             <w:tcMar>
-              <w:left w:w="42" w:type="dxa"/>
+              <w:left w:w="39" w:type="dxa"/>
             </w:tcMar>
           </w:tcPr>
           <w:p>
@@ -801,7 +801,7 @@
             </w:tcBorders>
             <w:shd w:fill="auto" w:val="clear"/>
             <w:tcMar>
-              <w:left w:w="42" w:type="dxa"/>
+              <w:left w:w="39" w:type="dxa"/>
             </w:tcMar>
           </w:tcPr>
           <w:p>
@@ -831,7 +831,7 @@
             </w:tcBorders>
             <w:shd w:fill="auto" w:val="clear"/>
             <w:tcMar>
-              <w:left w:w="42" w:type="dxa"/>
+              <w:left w:w="39" w:type="dxa"/>
             </w:tcMar>
           </w:tcPr>
           <w:p>
@@ -868,7 +868,7 @@
             </w:tcBorders>
             <w:shd w:fill="auto" w:val="clear"/>
             <w:tcMar>
-              <w:left w:w="42" w:type="dxa"/>
+              <w:left w:w="39" w:type="dxa"/>
             </w:tcMar>
           </w:tcPr>
           <w:p>
@@ -900,7 +900,7 @@
             </w:tcBorders>
             <w:shd w:fill="auto" w:val="clear"/>
             <w:tcMar>
-              <w:left w:w="42" w:type="dxa"/>
+              <w:left w:w="39" w:type="dxa"/>
             </w:tcMar>
           </w:tcPr>
           <w:p>
@@ -946,7 +946,7 @@
             </w:tcBorders>
             <w:shd w:fill="auto" w:val="clear"/>
             <w:tcMar>
-              <w:left w:w="42" w:type="dxa"/>
+              <w:left w:w="39" w:type="dxa"/>
             </w:tcMar>
           </w:tcPr>
           <w:p>
@@ -978,7 +978,7 @@
             </w:tcBorders>
             <w:shd w:fill="auto" w:val="clear"/>
             <w:tcMar>
-              <w:left w:w="42" w:type="dxa"/>
+              <w:left w:w="39" w:type="dxa"/>
             </w:tcMar>
           </w:tcPr>
           <w:p>
@@ -1010,7 +1010,7 @@
             </w:tcBorders>
             <w:shd w:fill="auto" w:val="clear"/>
             <w:tcMar>
-              <w:left w:w="42" w:type="dxa"/>
+              <w:left w:w="39" w:type="dxa"/>
             </w:tcMar>
           </w:tcPr>
           <w:p>
@@ -1042,7 +1042,7 @@
             </w:tcBorders>
             <w:shd w:fill="auto" w:val="clear"/>
             <w:tcMar>
-              <w:left w:w="42" w:type="dxa"/>
+              <w:left w:w="39" w:type="dxa"/>
             </w:tcMar>
           </w:tcPr>
           <w:p>
@@ -1088,7 +1088,7 @@
             </w:tcBorders>
             <w:shd w:fill="auto" w:val="clear"/>
             <w:tcMar>
-              <w:left w:w="42" w:type="dxa"/>
+              <w:left w:w="39" w:type="dxa"/>
             </w:tcMar>
           </w:tcPr>
           <w:p>
@@ -1120,7 +1120,7 @@
             </w:tcBorders>
             <w:shd w:fill="auto" w:val="clear"/>
             <w:tcMar>
-              <w:left w:w="42" w:type="dxa"/>
+              <w:left w:w="39" w:type="dxa"/>
             </w:tcMar>
           </w:tcPr>
           <w:p>
@@ -1152,7 +1152,7 @@
             </w:tcBorders>
             <w:shd w:fill="auto" w:val="clear"/>
             <w:tcMar>
-              <w:left w:w="42" w:type="dxa"/>
+              <w:left w:w="39" w:type="dxa"/>
             </w:tcMar>
           </w:tcPr>
           <w:p>
@@ -1184,7 +1184,7 @@
             </w:tcBorders>
             <w:shd w:fill="auto" w:val="clear"/>
             <w:tcMar>
-              <w:left w:w="42" w:type="dxa"/>
+              <w:left w:w="39" w:type="dxa"/>
             </w:tcMar>
           </w:tcPr>
           <w:p>
@@ -1230,7 +1230,7 @@
             </w:tcBorders>
             <w:shd w:fill="auto" w:val="clear"/>
             <w:tcMar>
-              <w:left w:w="42" w:type="dxa"/>
+              <w:left w:w="39" w:type="dxa"/>
             </w:tcMar>
           </w:tcPr>
           <w:p>
@@ -1262,7 +1262,7 @@
             </w:tcBorders>
             <w:shd w:fill="auto" w:val="clear"/>
             <w:tcMar>
-              <w:left w:w="42" w:type="dxa"/>
+              <w:left w:w="39" w:type="dxa"/>
             </w:tcMar>
           </w:tcPr>
           <w:p>
@@ -1294,7 +1294,7 @@
             </w:tcBorders>
             <w:shd w:fill="auto" w:val="clear"/>
             <w:tcMar>
-              <w:left w:w="42" w:type="dxa"/>
+              <w:left w:w="39" w:type="dxa"/>
             </w:tcMar>
           </w:tcPr>
           <w:p>
@@ -1326,7 +1326,7 @@
             </w:tcBorders>
             <w:shd w:fill="auto" w:val="clear"/>
             <w:tcMar>
-              <w:left w:w="42" w:type="dxa"/>
+              <w:left w:w="39" w:type="dxa"/>
             </w:tcMar>
           </w:tcPr>
           <w:p>
@@ -1358,7 +1358,7 @@
             </w:tcBorders>
             <w:shd w:fill="auto" w:val="clear"/>
             <w:tcMar>
-              <w:left w:w="42" w:type="dxa"/>
+              <w:left w:w="39" w:type="dxa"/>
             </w:tcMar>
           </w:tcPr>
           <w:p>
@@ -1390,7 +1390,7 @@
             </w:tcBorders>
             <w:shd w:fill="auto" w:val="clear"/>
             <w:tcMar>
-              <w:left w:w="42" w:type="dxa"/>
+              <w:left w:w="39" w:type="dxa"/>
             </w:tcMar>
           </w:tcPr>
           <w:p>
@@ -1436,7 +1436,7 @@
             </w:tcBorders>
             <w:shd w:fill="auto" w:val="clear"/>
             <w:tcMar>
-              <w:left w:w="42" w:type="dxa"/>
+              <w:left w:w="39" w:type="dxa"/>
             </w:tcMar>
           </w:tcPr>
           <w:p>
@@ -1468,7 +1468,7 @@
             </w:tcBorders>
             <w:shd w:fill="auto" w:val="clear"/>
             <w:tcMar>
-              <w:left w:w="42" w:type="dxa"/>
+              <w:left w:w="39" w:type="dxa"/>
             </w:tcMar>
           </w:tcPr>
           <w:p>
@@ -1500,7 +1500,7 @@
             </w:tcBorders>
             <w:shd w:fill="auto" w:val="clear"/>
             <w:tcMar>
-              <w:left w:w="42" w:type="dxa"/>
+              <w:left w:w="39" w:type="dxa"/>
             </w:tcMar>
           </w:tcPr>
           <w:p>
@@ -1532,7 +1532,7 @@
             </w:tcBorders>
             <w:shd w:fill="auto" w:val="clear"/>
             <w:tcMar>
-              <w:left w:w="42" w:type="dxa"/>
+              <w:left w:w="39" w:type="dxa"/>
             </w:tcMar>
           </w:tcPr>
           <w:p>
@@ -1578,7 +1578,7 @@
             </w:tcBorders>
             <w:shd w:fill="auto" w:val="clear"/>
             <w:tcMar>
-              <w:left w:w="42" w:type="dxa"/>
+              <w:left w:w="39" w:type="dxa"/>
             </w:tcMar>
           </w:tcPr>
           <w:p>
@@ -1610,7 +1610,7 @@
             </w:tcBorders>
             <w:shd w:fill="auto" w:val="clear"/>
             <w:tcMar>
-              <w:left w:w="42" w:type="dxa"/>
+              <w:left w:w="39" w:type="dxa"/>
             </w:tcMar>
           </w:tcPr>
           <w:p>
@@ -1642,7 +1642,7 @@
             </w:tcBorders>
             <w:shd w:fill="auto" w:val="clear"/>
             <w:tcMar>
-              <w:left w:w="42" w:type="dxa"/>
+              <w:left w:w="39" w:type="dxa"/>
             </w:tcMar>
           </w:tcPr>
           <w:p>
@@ -1674,7 +1674,7 @@
             </w:tcBorders>
             <w:shd w:fill="auto" w:val="clear"/>
             <w:tcMar>
-              <w:left w:w="42" w:type="dxa"/>
+              <w:left w:w="39" w:type="dxa"/>
             </w:tcMar>
           </w:tcPr>
           <w:p>
@@ -1706,7 +1706,7 @@
             </w:tcBorders>
             <w:shd w:fill="auto" w:val="clear"/>
             <w:tcMar>
-              <w:left w:w="42" w:type="dxa"/>
+              <w:left w:w="39" w:type="dxa"/>
             </w:tcMar>
           </w:tcPr>
           <w:p>
@@ -1738,7 +1738,7 @@
             </w:tcBorders>
             <w:shd w:fill="auto" w:val="clear"/>
             <w:tcMar>
-              <w:left w:w="42" w:type="dxa"/>
+              <w:left w:w="39" w:type="dxa"/>
             </w:tcMar>
           </w:tcPr>
           <w:p>
@@ -1784,7 +1784,7 @@
             </w:tcBorders>
             <w:shd w:fill="auto" w:val="clear"/>
             <w:tcMar>
-              <w:left w:w="42" w:type="dxa"/>
+              <w:left w:w="39" w:type="dxa"/>
             </w:tcMar>
           </w:tcPr>
           <w:p>
@@ -1816,7 +1816,7 @@
             </w:tcBorders>
             <w:shd w:fill="auto" w:val="clear"/>
             <w:tcMar>
-              <w:left w:w="42" w:type="dxa"/>
+              <w:left w:w="39" w:type="dxa"/>
             </w:tcMar>
           </w:tcPr>
           <w:p>
@@ -1862,7 +1862,7 @@
             </w:tcBorders>
             <w:shd w:fill="auto" w:val="clear"/>
             <w:tcMar>
-              <w:left w:w="42" w:type="dxa"/>
+              <w:left w:w="39" w:type="dxa"/>
             </w:tcMar>
           </w:tcPr>
           <w:p>
@@ -1894,7 +1894,7 @@
             </w:tcBorders>
             <w:shd w:fill="auto" w:val="clear"/>
             <w:tcMar>
-              <w:left w:w="42" w:type="dxa"/>
+              <w:left w:w="39" w:type="dxa"/>
             </w:tcMar>
           </w:tcPr>
           <w:p>
@@ -1940,7 +1940,7 @@
             </w:tcBorders>
             <w:shd w:fill="auto" w:val="clear"/>
             <w:tcMar>
-              <w:left w:w="42" w:type="dxa"/>
+              <w:left w:w="39" w:type="dxa"/>
             </w:tcMar>
           </w:tcPr>
           <w:p>
@@ -1972,7 +1972,7 @@
             </w:tcBorders>
             <w:shd w:fill="auto" w:val="clear"/>
             <w:tcMar>
-              <w:left w:w="42" w:type="dxa"/>
+              <w:left w:w="39" w:type="dxa"/>
             </w:tcMar>
           </w:tcPr>
           <w:p>
@@ -2018,7 +2018,7 @@
             </w:tcBorders>
             <w:shd w:fill="auto" w:val="clear"/>
             <w:tcMar>
-              <w:left w:w="42" w:type="dxa"/>
+              <w:left w:w="39" w:type="dxa"/>
             </w:tcMar>
           </w:tcPr>
           <w:p>
@@ -2050,7 +2050,7 @@
             </w:tcBorders>
             <w:shd w:fill="auto" w:val="clear"/>
             <w:tcMar>
-              <w:left w:w="42" w:type="dxa"/>
+              <w:left w:w="39" w:type="dxa"/>
             </w:tcMar>
           </w:tcPr>
           <w:p>
@@ -2095,7 +2095,7 @@
             </w:tcBorders>
             <w:shd w:fill="auto" w:val="clear"/>
             <w:tcMar>
-              <w:left w:w="42" w:type="dxa"/>
+              <w:left w:w="39" w:type="dxa"/>
             </w:tcMar>
           </w:tcPr>
           <w:p>
@@ -2127,7 +2127,7 @@
             </w:tcBorders>
             <w:shd w:fill="auto" w:val="clear"/>
             <w:tcMar>
-              <w:left w:w="42" w:type="dxa"/>
+              <w:left w:w="39" w:type="dxa"/>
             </w:tcMar>
           </w:tcPr>
           <w:p>
@@ -2175,7 +2175,7 @@
             </w:tcBorders>
             <w:shd w:fill="auto" w:val="clear"/>
             <w:tcMar>
-              <w:left w:w="42" w:type="dxa"/>
+              <w:left w:w="39" w:type="dxa"/>
             </w:tcMar>
           </w:tcPr>
           <w:p>
@@ -2207,7 +2207,7 @@
             </w:tcBorders>
             <w:shd w:fill="auto" w:val="clear"/>
             <w:tcMar>
-              <w:left w:w="42" w:type="dxa"/>
+              <w:left w:w="39" w:type="dxa"/>
             </w:tcMar>
           </w:tcPr>
           <w:p>
@@ -2237,7 +2237,7 @@
             </w:tcBorders>
             <w:shd w:fill="auto" w:val="clear"/>
             <w:tcMar>
-              <w:left w:w="42" w:type="dxa"/>
+              <w:left w:w="39" w:type="dxa"/>
             </w:tcMar>
           </w:tcPr>
           <w:p>
@@ -2267,7 +2267,7 @@
             </w:tcBorders>
             <w:shd w:fill="auto" w:val="clear"/>
             <w:tcMar>
-              <w:left w:w="42" w:type="dxa"/>
+              <w:left w:w="39" w:type="dxa"/>
             </w:tcMar>
           </w:tcPr>
           <w:p>
@@ -2297,7 +2297,7 @@
             </w:tcBorders>
             <w:shd w:fill="auto" w:val="clear"/>
             <w:tcMar>
-              <w:left w:w="42" w:type="dxa"/>
+              <w:left w:w="39" w:type="dxa"/>
             </w:tcMar>
           </w:tcPr>
           <w:p>
@@ -2327,7 +2327,7 @@
             </w:tcBorders>
             <w:shd w:fill="auto" w:val="clear"/>
             <w:tcMar>
-              <w:left w:w="42" w:type="dxa"/>
+              <w:left w:w="39" w:type="dxa"/>
             </w:tcMar>
           </w:tcPr>
           <w:p>
@@ -2357,7 +2357,7 @@
             </w:tcBorders>
             <w:shd w:fill="auto" w:val="clear"/>
             <w:tcMar>
-              <w:left w:w="42" w:type="dxa"/>
+              <w:left w:w="39" w:type="dxa"/>
             </w:tcMar>
           </w:tcPr>
           <w:p>
@@ -2389,7 +2389,7 @@
             </w:tcBorders>
             <w:shd w:fill="auto" w:val="clear"/>
             <w:tcMar>
-              <w:left w:w="42" w:type="dxa"/>
+              <w:left w:w="39" w:type="dxa"/>
             </w:tcMar>
           </w:tcPr>
           <w:p>
@@ -2437,7 +2437,7 @@
             </w:tcBorders>
             <w:shd w:fill="auto" w:val="clear"/>
             <w:tcMar>
-              <w:left w:w="42" w:type="dxa"/>
+              <w:left w:w="39" w:type="dxa"/>
             </w:tcMar>
           </w:tcPr>
           <w:p>
@@ -2469,7 +2469,7 @@
             </w:tcBorders>
             <w:shd w:fill="auto" w:val="clear"/>
             <w:tcMar>
-              <w:left w:w="42" w:type="dxa"/>
+              <w:left w:w="39" w:type="dxa"/>
             </w:tcMar>
           </w:tcPr>
           <w:p>
@@ -2517,7 +2517,7 @@
             </w:tcBorders>
             <w:shd w:fill="auto" w:val="clear"/>
             <w:tcMar>
-              <w:left w:w="42" w:type="dxa"/>
+              <w:left w:w="39" w:type="dxa"/>
             </w:tcMar>
           </w:tcPr>
           <w:p>
@@ -2549,7 +2549,7 @@
             </w:tcBorders>
             <w:shd w:fill="auto" w:val="clear"/>
             <w:tcMar>
-              <w:left w:w="42" w:type="dxa"/>
+              <w:left w:w="39" w:type="dxa"/>
             </w:tcMar>
           </w:tcPr>
           <w:p>
@@ -2581,7 +2581,7 @@
             </w:tcBorders>
             <w:shd w:fill="auto" w:val="clear"/>
             <w:tcMar>
-              <w:left w:w="42" w:type="dxa"/>
+              <w:left w:w="39" w:type="dxa"/>
             </w:tcMar>
           </w:tcPr>
           <w:p>
@@ -2615,7 +2615,7 @@
             </w:tcBorders>
             <w:shd w:fill="auto" w:val="clear"/>
             <w:tcMar>
-              <w:left w:w="42" w:type="dxa"/>
+              <w:left w:w="39" w:type="dxa"/>
             </w:tcMar>
           </w:tcPr>
           <w:p>
@@ -2653,7 +2653,7 @@
             </w:tcBorders>
             <w:shd w:fill="auto" w:val="clear"/>
             <w:tcMar>
-              <w:left w:w="42" w:type="dxa"/>
+              <w:left w:w="39" w:type="dxa"/>
             </w:tcMar>
           </w:tcPr>
           <w:p>
@@ -2685,7 +2685,7 @@
             </w:tcBorders>
             <w:shd w:fill="auto" w:val="clear"/>
             <w:tcMar>
-              <w:left w:w="42" w:type="dxa"/>
+              <w:left w:w="39" w:type="dxa"/>
             </w:tcMar>
           </w:tcPr>
           <w:p>
@@ -2717,7 +2717,7 @@
             </w:tcBorders>
             <w:shd w:fill="auto" w:val="clear"/>
             <w:tcMar>
-              <w:left w:w="42" w:type="dxa"/>
+              <w:left w:w="39" w:type="dxa"/>
             </w:tcMar>
           </w:tcPr>
           <w:p>
@@ -2750,7 +2750,7 @@
             </w:tcBorders>
             <w:shd w:fill="auto" w:val="clear"/>
             <w:tcMar>
-              <w:left w:w="42" w:type="dxa"/>
+              <w:left w:w="39" w:type="dxa"/>
             </w:tcMar>
           </w:tcPr>
           <w:p>
@@ -2783,7 +2783,7 @@
             </w:tcBorders>
             <w:shd w:fill="auto" w:val="clear"/>
             <w:tcMar>
-              <w:left w:w="42" w:type="dxa"/>
+              <w:left w:w="39" w:type="dxa"/>
             </w:tcMar>
           </w:tcPr>
           <w:p>
@@ -2815,7 +2815,7 @@
             </w:tcBorders>
             <w:shd w:fill="auto" w:val="clear"/>
             <w:tcMar>
-              <w:left w:w="42" w:type="dxa"/>
+              <w:left w:w="39" w:type="dxa"/>
             </w:tcMar>
           </w:tcPr>
           <w:p>
@@ -2867,7 +2867,7 @@
             </w:tcBorders>
             <w:shd w:fill="auto" w:val="clear"/>
             <w:tcMar>
-              <w:left w:w="42" w:type="dxa"/>
+              <w:left w:w="39" w:type="dxa"/>
             </w:tcMar>
           </w:tcPr>
           <w:p>
@@ -2899,7 +2899,7 @@
             </w:tcBorders>
             <w:shd w:fill="auto" w:val="clear"/>
             <w:tcMar>
-              <w:left w:w="42" w:type="dxa"/>
+              <w:left w:w="39" w:type="dxa"/>
             </w:tcMar>
           </w:tcPr>
           <w:p>
@@ -2931,7 +2931,7 @@
             </w:tcBorders>
             <w:shd w:fill="auto" w:val="clear"/>
             <w:tcMar>
-              <w:left w:w="42" w:type="dxa"/>
+              <w:left w:w="39" w:type="dxa"/>
             </w:tcMar>
           </w:tcPr>
           <w:p>
@@ -2964,7 +2964,7 @@
             </w:tcBorders>
             <w:shd w:fill="auto" w:val="clear"/>
             <w:tcMar>
-              <w:left w:w="42" w:type="dxa"/>
+              <w:left w:w="39" w:type="dxa"/>
             </w:tcMar>
           </w:tcPr>
           <w:p>
@@ -2997,7 +2997,7 @@
             </w:tcBorders>
             <w:shd w:fill="auto" w:val="clear"/>
             <w:tcMar>
-              <w:left w:w="42" w:type="dxa"/>
+              <w:left w:w="39" w:type="dxa"/>
             </w:tcMar>
           </w:tcPr>
           <w:p>
@@ -3029,7 +3029,7 @@
             </w:tcBorders>
             <w:shd w:fill="auto" w:val="clear"/>
             <w:tcMar>
-              <w:left w:w="42" w:type="dxa"/>
+              <w:left w:w="39" w:type="dxa"/>
             </w:tcMar>
           </w:tcPr>
           <w:p>
@@ -3081,7 +3081,7 @@
             </w:tcBorders>
             <w:shd w:fill="auto" w:val="clear"/>
             <w:tcMar>
-              <w:left w:w="42" w:type="dxa"/>
+              <w:left w:w="39" w:type="dxa"/>
             </w:tcMar>
           </w:tcPr>
           <w:p>
@@ -3113,7 +3113,7 @@
             </w:tcBorders>
             <w:shd w:fill="auto" w:val="clear"/>
             <w:tcMar>
-              <w:left w:w="42" w:type="dxa"/>
+              <w:left w:w="39" w:type="dxa"/>
             </w:tcMar>
           </w:tcPr>
           <w:p>
@@ -3145,7 +3145,7 @@
             </w:tcBorders>
             <w:shd w:fill="auto" w:val="clear"/>
             <w:tcMar>
-              <w:left w:w="42" w:type="dxa"/>
+              <w:left w:w="39" w:type="dxa"/>
             </w:tcMar>
           </w:tcPr>
           <w:p>
@@ -3179,7 +3179,7 @@
             </w:tcBorders>
             <w:shd w:fill="auto" w:val="clear"/>
             <w:tcMar>
-              <w:left w:w="42" w:type="dxa"/>
+              <w:left w:w="39" w:type="dxa"/>
             </w:tcMar>
           </w:tcPr>
           <w:p>
@@ -3213,7 +3213,7 @@
             </w:tcBorders>
             <w:shd w:fill="auto" w:val="clear"/>
             <w:tcMar>
-              <w:left w:w="42" w:type="dxa"/>
+              <w:left w:w="39" w:type="dxa"/>
             </w:tcMar>
           </w:tcPr>
           <w:p>
@@ -3245,7 +3245,7 @@
             </w:tcBorders>
             <w:shd w:fill="auto" w:val="clear"/>
             <w:tcMar>
-              <w:left w:w="42" w:type="dxa"/>
+              <w:left w:w="39" w:type="dxa"/>
             </w:tcMar>
           </w:tcPr>
           <w:p>
@@ -3277,7 +3277,7 @@
             </w:tcBorders>
             <w:shd w:fill="auto" w:val="clear"/>
             <w:tcMar>
-              <w:left w:w="42" w:type="dxa"/>
+              <w:left w:w="39" w:type="dxa"/>
             </w:tcMar>
           </w:tcPr>
           <w:p>
@@ -3309,7 +3309,7 @@
             </w:tcBorders>
             <w:shd w:fill="auto" w:val="clear"/>
             <w:tcMar>
-              <w:left w:w="42" w:type="dxa"/>
+              <w:left w:w="39" w:type="dxa"/>
             </w:tcMar>
           </w:tcPr>
           <w:p>
@@ -3361,7 +3361,7 @@
             </w:tcBorders>
             <w:shd w:fill="auto" w:val="clear"/>
             <w:tcMar>
-              <w:left w:w="42" w:type="dxa"/>
+              <w:left w:w="39" w:type="dxa"/>
             </w:tcMar>
           </w:tcPr>
           <w:p>
@@ -3393,7 +3393,7 @@
             </w:tcBorders>
             <w:shd w:fill="auto" w:val="clear"/>
             <w:tcMar>
-              <w:left w:w="42" w:type="dxa"/>
+              <w:left w:w="39" w:type="dxa"/>
             </w:tcMar>
           </w:tcPr>
           <w:p>
@@ -3425,7 +3425,7 @@
             </w:tcBorders>
             <w:shd w:fill="auto" w:val="clear"/>
             <w:tcMar>
-              <w:left w:w="42" w:type="dxa"/>
+              <w:left w:w="39" w:type="dxa"/>
             </w:tcMar>
           </w:tcPr>
           <w:p>
@@ -3459,7 +3459,7 @@
             </w:tcBorders>
             <w:shd w:fill="auto" w:val="clear"/>
             <w:tcMar>
-              <w:left w:w="42" w:type="dxa"/>
+              <w:left w:w="39" w:type="dxa"/>
             </w:tcMar>
           </w:tcPr>
           <w:p>
@@ -3504,7 +3504,7 @@
             </w:tcBorders>
             <w:shd w:fill="auto" w:val="clear"/>
             <w:tcMar>
-              <w:left w:w="42" w:type="dxa"/>
+              <w:left w:w="39" w:type="dxa"/>
             </w:tcMar>
           </w:tcPr>
           <w:p>
@@ -3518,90 +3518,55 @@
                 <w:rFonts w:ascii="Times New Roman" w:hAnsi="Times New Roman"/>
                 <w:color w:val="666666"/>
               </w:rPr>
-              <w:t>0111</w:t>
-            </w:r>
+              <w:t>01110101</w:t>
+            </w:r>
+          </w:p>
+        </w:tc>
+        <w:tc>
+          <w:tcPr>
+            <w:tcW w:w="8821" w:type="dxa"/>
+            <w:tcBorders>
+              <w:top w:val="single" w:sz="2" w:space="0" w:color="000001"/>
+              <w:left w:val="single" w:sz="2" w:space="0" w:color="000001"/>
+              <w:bottom w:val="single" w:sz="2" w:space="0" w:color="000001"/>
+              <w:right w:val="single" w:sz="2" w:space="0" w:color="000001"/>
+              <w:insideH w:val="single" w:sz="2" w:space="0" w:color="000001"/>
+              <w:insideV w:val="single" w:sz="2" w:space="0" w:color="000001"/>
+            </w:tcBorders>
+            <w:shd w:fill="auto" w:val="clear"/>
+            <w:tcMar>
+              <w:left w:w="39" w:type="dxa"/>
+            </w:tcMar>
+          </w:tcPr>
+          <w:p>
+            <w:pPr>
+              <w:pStyle w:val="TableContents"/>
+              <w:rPr/>
+            </w:pPr>
             <w:r>
               <w:rPr>
                 <w:rFonts w:ascii="Times New Roman" w:hAnsi="Times New Roman"/>
                 <w:color w:val="666666"/>
               </w:rPr>
-              <w:t>0101</w:t>
-            </w:r>
-          </w:p>
-        </w:tc>
-        <w:tc>
-          <w:tcPr>
-            <w:tcW w:w="8821" w:type="dxa"/>
-            <w:tcBorders>
-              <w:top w:val="single" w:sz="2" w:space="0" w:color="000001"/>
-              <w:left w:val="single" w:sz="2" w:space="0" w:color="000001"/>
-              <w:bottom w:val="single" w:sz="2" w:space="0" w:color="000001"/>
-              <w:right w:val="single" w:sz="2" w:space="0" w:color="000001"/>
-              <w:insideH w:val="single" w:sz="2" w:space="0" w:color="000001"/>
-              <w:insideV w:val="single" w:sz="2" w:space="0" w:color="000001"/>
-            </w:tcBorders>
-            <w:shd w:fill="auto" w:val="clear"/>
-            <w:tcMar>
-              <w:left w:w="42" w:type="dxa"/>
-            </w:tcMar>
-          </w:tcPr>
-          <w:p>
-            <w:pPr>
-              <w:pStyle w:val="TableContents"/>
-              <w:rPr/>
-            </w:pPr>
-            <w:r>
-              <w:rPr>
-                <w:rFonts w:ascii="Times New Roman" w:hAnsi="Times New Roman"/>
-                <w:color w:val="666666"/>
-              </w:rPr>
-              <w:t>R3 = R</w:t>
-            </w:r>
-            <w:r>
-              <w:rPr>
-                <w:rFonts w:ascii="Times New Roman" w:hAnsi="Times New Roman"/>
-                <w:color w:val="666666"/>
-              </w:rPr>
-              <w:t>1</w:t>
-            </w:r>
-            <w:r>
-              <w:rPr>
-                <w:rFonts w:ascii="Times New Roman" w:hAnsi="Times New Roman"/>
-                <w:color w:val="666666"/>
-              </w:rPr>
-              <w:t xml:space="preserve"> + R</w:t>
-            </w:r>
-            <w:r>
-              <w:rPr>
-                <w:rFonts w:ascii="Times New Roman" w:hAnsi="Times New Roman"/>
-                <w:color w:val="666666"/>
-              </w:rPr>
-              <w:t>1</w:t>
-            </w:r>
-            <w:r>
-              <w:rPr>
-                <w:rFonts w:ascii="Times New Roman" w:hAnsi="Times New Roman"/>
-                <w:color w:val="666666"/>
-              </w:rPr>
-              <w:t>; This instruction will be skipped.</w:t>
-            </w:r>
-          </w:p>
-        </w:tc>
-      </w:tr>
-      <w:tr>
-        <w:trPr/>
-        <w:tc>
-          <w:tcPr>
-            <w:tcW w:w="1172" w:type="dxa"/>
-            <w:tcBorders>
-              <w:top w:val="single" w:sz="2" w:space="0" w:color="000001"/>
-              <w:left w:val="single" w:sz="2" w:space="0" w:color="000001"/>
-              <w:bottom w:val="single" w:sz="2" w:space="0" w:color="000001"/>
-              <w:insideH w:val="single" w:sz="2" w:space="0" w:color="000001"/>
-            </w:tcBorders>
-            <w:shd w:fill="auto" w:val="clear"/>
-            <w:tcMar>
-              <w:left w:w="42" w:type="dxa"/>
+              <w:t>R3 = R1 + R1; This instruction will be skipped.</w:t>
+            </w:r>
+          </w:p>
+        </w:tc>
+      </w:tr>
+      <w:tr>
+        <w:trPr/>
+        <w:tc>
+          <w:tcPr>
+            <w:tcW w:w="1172" w:type="dxa"/>
+            <w:tcBorders>
+              <w:top w:val="single" w:sz="2" w:space="0" w:color="000001"/>
+              <w:left w:val="single" w:sz="2" w:space="0" w:color="000001"/>
+              <w:bottom w:val="single" w:sz="2" w:space="0" w:color="000001"/>
+              <w:insideH w:val="single" w:sz="2" w:space="0" w:color="000001"/>
+            </w:tcBorders>
+            <w:shd w:fill="auto" w:val="clear"/>
+            <w:tcMar>
+              <w:left w:w="39" w:type="dxa"/>
             </w:tcMar>
           </w:tcPr>
           <w:p>
@@ -3633,7 +3598,7 @@
             </w:tcBorders>
             <w:shd w:fill="auto" w:val="clear"/>
             <w:tcMar>
-              <w:left w:w="42" w:type="dxa"/>
+              <w:left w:w="39" w:type="dxa"/>
             </w:tcMar>
           </w:tcPr>
           <w:p>
@@ -3685,7 +3650,7 @@
             </w:tcBorders>
             <w:shd w:fill="auto" w:val="clear"/>
             <w:tcMar>
-              <w:left w:w="42" w:type="dxa"/>
+              <w:left w:w="39" w:type="dxa"/>
             </w:tcMar>
           </w:tcPr>
           <w:p>
@@ -3717,73 +3682,37 @@
             </w:tcBorders>
             <w:shd w:fill="auto" w:val="clear"/>
             <w:tcMar>
-              <w:left w:w="42" w:type="dxa"/>
-            </w:tcMar>
-          </w:tcPr>
-          <w:p>
-            <w:pPr>
-              <w:pStyle w:val="TableContents"/>
-              <w:rPr/>
-            </w:pPr>
-            <w:r>
-              <w:rPr>
-                <w:rFonts w:ascii="Times New Roman" w:hAnsi="Times New Roman"/>
-              </w:rPr>
-              <w:t xml:space="preserve">Skip 2 instructions if R3 = R0; They are equal, so next </w:t>
-            </w:r>
-            <w:r>
-              <w:rPr>
-                <w:rFonts w:ascii="Times New Roman" w:hAnsi="Times New Roman"/>
-              </w:rPr>
-              <w:t xml:space="preserve">2 </w:t>
-            </w:r>
-            <w:r>
-              <w:rPr>
-                <w:rFonts w:ascii="Times New Roman" w:hAnsi="Times New Roman"/>
-              </w:rPr>
-              <w:t>instruction</w:t>
-            </w:r>
-            <w:r>
-              <w:rPr>
-                <w:rFonts w:ascii="Times New Roman" w:hAnsi="Times New Roman"/>
-              </w:rPr>
-              <w:t>s</w:t>
-            </w:r>
-            <w:r>
-              <w:rPr>
-                <w:rFonts w:ascii="Times New Roman" w:hAnsi="Times New Roman"/>
-              </w:rPr>
-              <w:t xml:space="preserve"> </w:t>
-            </w:r>
-            <w:r>
-              <w:rPr>
-                <w:rFonts w:ascii="Times New Roman" w:hAnsi="Times New Roman"/>
-              </w:rPr>
-              <w:t>are</w:t>
-            </w:r>
-            <w:r>
-              <w:rPr>
-                <w:rFonts w:ascii="Times New Roman" w:hAnsi="Times New Roman"/>
-              </w:rPr>
-              <w:t xml:space="preserve"> skipped.</w:t>
-            </w:r>
-          </w:p>
-        </w:tc>
-      </w:tr>
-      <w:tr>
-        <w:trPr/>
-        <w:tc>
-          <w:tcPr>
-            <w:tcW w:w="1172" w:type="dxa"/>
-            <w:tcBorders>
-              <w:top w:val="single" w:sz="2" w:space="0" w:color="000001"/>
-              <w:left w:val="single" w:sz="2" w:space="0" w:color="000001"/>
-              <w:bottom w:val="single" w:sz="2" w:space="0" w:color="000001"/>
-              <w:insideH w:val="single" w:sz="2" w:space="0" w:color="000001"/>
-            </w:tcBorders>
-            <w:shd w:fill="auto" w:val="clear"/>
-            <w:tcMar>
-              <w:left w:w="42" w:type="dxa"/>
+              <w:left w:w="39" w:type="dxa"/>
+            </w:tcMar>
+          </w:tcPr>
+          <w:p>
+            <w:pPr>
+              <w:pStyle w:val="TableContents"/>
+              <w:rPr/>
+            </w:pPr>
+            <w:r>
+              <w:rPr>
+                <w:rFonts w:ascii="Times New Roman" w:hAnsi="Times New Roman"/>
+              </w:rPr>
+              <w:t>Skip 2 instructions if R3 = R0; They are equal, so next 2 instructions are skipped.</w:t>
+            </w:r>
+          </w:p>
+        </w:tc>
+      </w:tr>
+      <w:tr>
+        <w:trPr/>
+        <w:tc>
+          <w:tcPr>
+            <w:tcW w:w="1172" w:type="dxa"/>
+            <w:tcBorders>
+              <w:top w:val="single" w:sz="2" w:space="0" w:color="000001"/>
+              <w:left w:val="single" w:sz="2" w:space="0" w:color="000001"/>
+              <w:bottom w:val="single" w:sz="2" w:space="0" w:color="000001"/>
+              <w:insideH w:val="single" w:sz="2" w:space="0" w:color="000001"/>
+            </w:tcBorders>
+            <w:shd w:fill="auto" w:val="clear"/>
+            <w:tcMar>
+              <w:left w:w="39" w:type="dxa"/>
             </w:tcMar>
           </w:tcPr>
           <w:p>
@@ -3797,139 +3726,104 @@
                 <w:rFonts w:ascii="Times New Roman" w:hAnsi="Times New Roman"/>
                 <w:color w:val="666666"/>
               </w:rPr>
-              <w:t>1011</w:t>
-            </w:r>
+              <w:t>10110111</w:t>
+            </w:r>
+          </w:p>
+        </w:tc>
+        <w:tc>
+          <w:tcPr>
+            <w:tcW w:w="8821" w:type="dxa"/>
+            <w:tcBorders>
+              <w:top w:val="single" w:sz="2" w:space="0" w:color="000001"/>
+              <w:left w:val="single" w:sz="2" w:space="0" w:color="000001"/>
+              <w:bottom w:val="single" w:sz="2" w:space="0" w:color="000001"/>
+              <w:right w:val="single" w:sz="2" w:space="0" w:color="000001"/>
+              <w:insideH w:val="single" w:sz="2" w:space="0" w:color="000001"/>
+              <w:insideV w:val="single" w:sz="2" w:space="0" w:color="000001"/>
+            </w:tcBorders>
+            <w:shd w:fill="auto" w:val="clear"/>
+            <w:tcMar>
+              <w:left w:w="39" w:type="dxa"/>
+            </w:tcMar>
+          </w:tcPr>
+          <w:p>
+            <w:pPr>
+              <w:pStyle w:val="TableContents"/>
+              <w:rPr/>
+            </w:pPr>
             <w:r>
               <w:rPr>
                 <w:rFonts w:ascii="Times New Roman" w:hAnsi="Times New Roman"/>
                 <w:color w:val="666666"/>
               </w:rPr>
-              <w:t>0111</w:t>
-            </w:r>
-          </w:p>
-        </w:tc>
-        <w:tc>
-          <w:tcPr>
-            <w:tcW w:w="8821" w:type="dxa"/>
-            <w:tcBorders>
-              <w:top w:val="single" w:sz="2" w:space="0" w:color="000001"/>
-              <w:left w:val="single" w:sz="2" w:space="0" w:color="000001"/>
-              <w:bottom w:val="single" w:sz="2" w:space="0" w:color="000001"/>
-              <w:right w:val="single" w:sz="2" w:space="0" w:color="000001"/>
-              <w:insideH w:val="single" w:sz="2" w:space="0" w:color="000001"/>
-              <w:insideV w:val="single" w:sz="2" w:space="0" w:color="000001"/>
-            </w:tcBorders>
-            <w:shd w:fill="auto" w:val="clear"/>
-            <w:tcMar>
-              <w:left w:w="42" w:type="dxa"/>
-            </w:tcMar>
-          </w:tcPr>
-          <w:p>
-            <w:pPr>
-              <w:pStyle w:val="TableContents"/>
-              <w:rPr/>
-            </w:pPr>
-            <w:r>
+              <w:t>R3 = R1 - R3; This instruction will be skipped.</w:t>
+            </w:r>
+          </w:p>
+        </w:tc>
+      </w:tr>
+      <w:tr>
+        <w:trPr/>
+        <w:tc>
+          <w:tcPr>
+            <w:tcW w:w="1172" w:type="dxa"/>
+            <w:tcBorders>
+              <w:top w:val="single" w:sz="2" w:space="0" w:color="000001"/>
+              <w:left w:val="single" w:sz="2" w:space="0" w:color="000001"/>
+              <w:bottom w:val="single" w:sz="2" w:space="0" w:color="000001"/>
+              <w:insideH w:val="single" w:sz="2" w:space="0" w:color="000001"/>
+            </w:tcBorders>
+            <w:shd w:fill="auto" w:val="clear"/>
+            <w:tcMar>
+              <w:left w:w="39" w:type="dxa"/>
+            </w:tcMar>
+          </w:tcPr>
+          <w:p>
+            <w:pPr>
+              <w:pStyle w:val="TableContents"/>
+              <w:jc w:val="center"/>
               <w:rPr>
                 <w:rFonts w:ascii="Times New Roman" w:hAnsi="Times New Roman"/>
                 <w:color w:val="666666"/>
               </w:rPr>
-              <w:t>R3 = R</w:t>
-            </w:r>
+            </w:pPr>
             <w:r>
               <w:rPr>
                 <w:rFonts w:ascii="Times New Roman" w:hAnsi="Times New Roman"/>
                 <w:color w:val="666666"/>
               </w:rPr>
-              <w:t>1</w:t>
-            </w:r>
-            <w:r>
+              <w:t>00111100</w:t>
+            </w:r>
+          </w:p>
+        </w:tc>
+        <w:tc>
+          <w:tcPr>
+            <w:tcW w:w="8821" w:type="dxa"/>
+            <w:tcBorders>
+              <w:top w:val="single" w:sz="2" w:space="0" w:color="000001"/>
+              <w:left w:val="single" w:sz="2" w:space="0" w:color="000001"/>
+              <w:bottom w:val="single" w:sz="2" w:space="0" w:color="000001"/>
+              <w:right w:val="single" w:sz="2" w:space="0" w:color="000001"/>
+              <w:insideH w:val="single" w:sz="2" w:space="0" w:color="000001"/>
+              <w:insideV w:val="single" w:sz="2" w:space="0" w:color="000001"/>
+            </w:tcBorders>
+            <w:shd w:fill="auto" w:val="clear"/>
+            <w:tcMar>
+              <w:left w:w="39" w:type="dxa"/>
+            </w:tcMar>
+          </w:tcPr>
+          <w:p>
+            <w:pPr>
+              <w:pStyle w:val="TableContents"/>
               <w:rPr>
                 <w:rFonts w:ascii="Times New Roman" w:hAnsi="Times New Roman"/>
                 <w:color w:val="666666"/>
               </w:rPr>
-              <w:t xml:space="preserve"> - R</w:t>
-            </w:r>
+            </w:pPr>
             <w:r>
               <w:rPr>
                 <w:rFonts w:ascii="Times New Roman" w:hAnsi="Times New Roman"/>
                 <w:color w:val="666666"/>
               </w:rPr>
-              <w:t>3</w:t>
-            </w:r>
-            <w:r>
-              <w:rPr>
-                <w:rFonts w:ascii="Times New Roman" w:hAnsi="Times New Roman"/>
-                <w:color w:val="666666"/>
-              </w:rPr>
-              <w:t>; This instruction will be skipped.</w:t>
-            </w:r>
-          </w:p>
-        </w:tc>
-      </w:tr>
-      <w:tr>
-        <w:trPr/>
-        <w:tc>
-          <w:tcPr>
-            <w:tcW w:w="1172" w:type="dxa"/>
-            <w:tcBorders>
-              <w:top w:val="single" w:sz="2" w:space="0" w:color="000001"/>
-              <w:left w:val="single" w:sz="2" w:space="0" w:color="000001"/>
-              <w:bottom w:val="single" w:sz="2" w:space="0" w:color="000001"/>
-              <w:insideH w:val="single" w:sz="2" w:space="0" w:color="000001"/>
-            </w:tcBorders>
-            <w:shd w:fill="auto" w:val="clear"/>
-            <w:tcMar>
-              <w:left w:w="42" w:type="dxa"/>
-            </w:tcMar>
-          </w:tcPr>
-          <w:p>
-            <w:pPr>
-              <w:pStyle w:val="TableContents"/>
-              <w:jc w:val="center"/>
-              <w:rPr>
-                <w:rFonts w:ascii="Times New Roman" w:hAnsi="Times New Roman"/>
-                <w:color w:val="666666"/>
-              </w:rPr>
-            </w:pPr>
-            <w:r>
-              <w:rPr>
-                <w:rFonts w:ascii="Times New Roman" w:hAnsi="Times New Roman"/>
-                <w:color w:val="666666"/>
-              </w:rPr>
-              <w:t>00111100</w:t>
-            </w:r>
-          </w:p>
-        </w:tc>
-        <w:tc>
-          <w:tcPr>
-            <w:tcW w:w="8821" w:type="dxa"/>
-            <w:tcBorders>
-              <w:top w:val="single" w:sz="2" w:space="0" w:color="000001"/>
-              <w:left w:val="single" w:sz="2" w:space="0" w:color="000001"/>
-              <w:bottom w:val="single" w:sz="2" w:space="0" w:color="000001"/>
-              <w:right w:val="single" w:sz="2" w:space="0" w:color="000001"/>
-              <w:insideH w:val="single" w:sz="2" w:space="0" w:color="000001"/>
-              <w:insideV w:val="single" w:sz="2" w:space="0" w:color="000001"/>
-            </w:tcBorders>
-            <w:shd w:fill="auto" w:val="clear"/>
-            <w:tcMar>
-              <w:left w:w="42" w:type="dxa"/>
-            </w:tcMar>
-          </w:tcPr>
-          <w:p>
-            <w:pPr>
-              <w:pStyle w:val="TableContents"/>
-              <w:rPr>
-                <w:rFonts w:ascii="Times New Roman" w:hAnsi="Times New Roman"/>
-                <w:color w:val="666666"/>
-              </w:rPr>
-            </w:pPr>
-            <w:r>
-              <w:rPr>
-                <w:rFonts w:ascii="Times New Roman" w:hAnsi="Times New Roman"/>
-                <w:color w:val="666666"/>
-              </w:rPr>
               <w:t xml:space="preserve">Skip 2 instructions if R3 = R0; This instruction will be skipped. </w:t>
             </w:r>
           </w:p>
@@ -3948,7 +3842,7 @@
             </w:tcBorders>
             <w:shd w:fill="auto" w:val="clear"/>
             <w:tcMar>
-              <w:left w:w="42" w:type="dxa"/>
+              <w:left w:w="39" w:type="dxa"/>
             </w:tcMar>
           </w:tcPr>
           <w:p>
@@ -3980,7 +3874,7 @@
             </w:tcBorders>
             <w:shd w:fill="auto" w:val="clear"/>
             <w:tcMar>
-              <w:left w:w="42" w:type="dxa"/>
+              <w:left w:w="39" w:type="dxa"/>
             </w:tcMar>
           </w:tcPr>
           <w:p>
@@ -4032,7 +3926,7 @@
             </w:tcBorders>
             <w:shd w:fill="auto" w:val="clear"/>
             <w:tcMar>
-              <w:left w:w="42" w:type="dxa"/>
+              <w:left w:w="39" w:type="dxa"/>
             </w:tcMar>
           </w:tcPr>
           <w:p>
@@ -4060,7 +3954,7 @@
             </w:tcBorders>
             <w:shd w:fill="auto" w:val="clear"/>
             <w:tcMar>
-              <w:left w:w="42" w:type="dxa"/>
+              <w:left w:w="39" w:type="dxa"/>
             </w:tcMar>
           </w:tcPr>
           <w:p>
@@ -4099,7 +3993,7 @@
             </w:tcBorders>
             <w:shd w:fill="auto" w:val="clear"/>
             <w:tcMar>
-              <w:left w:w="42" w:type="dxa"/>
+              <w:left w:w="39" w:type="dxa"/>
             </w:tcMar>
           </w:tcPr>
           <w:p>
@@ -4127,7 +4021,7 @@
             </w:tcBorders>
             <w:shd w:fill="auto" w:val="clear"/>
             <w:tcMar>
-              <w:left w:w="42" w:type="dxa"/>
+              <w:left w:w="39" w:type="dxa"/>
             </w:tcMar>
           </w:tcPr>
           <w:p>
@@ -4157,7 +4051,7 @@
             </w:tcBorders>
             <w:shd w:fill="auto" w:val="clear"/>
             <w:tcMar>
-              <w:left w:w="42" w:type="dxa"/>
+              <w:left w:w="39" w:type="dxa"/>
             </w:tcMar>
           </w:tcPr>
           <w:p>
@@ -4185,7 +4079,7 @@
             </w:tcBorders>
             <w:shd w:fill="auto" w:val="clear"/>
             <w:tcMar>
-              <w:left w:w="42" w:type="dxa"/>
+              <w:left w:w="39" w:type="dxa"/>
             </w:tcMar>
           </w:tcPr>
           <w:p>
@@ -4215,7 +4109,7 @@
             </w:tcBorders>
             <w:shd w:fill="auto" w:val="clear"/>
             <w:tcMar>
-              <w:left w:w="42" w:type="dxa"/>
+              <w:left w:w="39" w:type="dxa"/>
             </w:tcMar>
           </w:tcPr>
           <w:p>
@@ -4243,7 +4137,7 @@
             </w:tcBorders>
             <w:shd w:fill="auto" w:val="clear"/>
             <w:tcMar>
-              <w:left w:w="42" w:type="dxa"/>
+              <w:left w:w="39" w:type="dxa"/>
             </w:tcMar>
           </w:tcPr>
           <w:p>
@@ -4273,7 +4167,7 @@
             </w:tcBorders>
             <w:shd w:fill="auto" w:val="clear"/>
             <w:tcMar>
-              <w:left w:w="42" w:type="dxa"/>
+              <w:left w:w="39" w:type="dxa"/>
             </w:tcMar>
           </w:tcPr>
           <w:p>
@@ -4301,7 +4195,7 @@
             </w:tcBorders>
             <w:shd w:fill="auto" w:val="clear"/>
             <w:tcMar>
-              <w:left w:w="42" w:type="dxa"/>
+              <w:left w:w="39" w:type="dxa"/>
             </w:tcMar>
           </w:tcPr>
           <w:p>
@@ -4329,7 +4223,7 @@
             </w:tcBorders>
             <w:shd w:fill="auto" w:val="clear"/>
             <w:tcMar>
-              <w:left w:w="42" w:type="dxa"/>
+              <w:left w:w="39" w:type="dxa"/>
             </w:tcMar>
           </w:tcPr>
           <w:p>
@@ -4359,7 +4253,7 @@
             </w:tcBorders>
             <w:shd w:fill="auto" w:val="clear"/>
             <w:tcMar>
-              <w:left w:w="42" w:type="dxa"/>
+              <w:left w:w="39" w:type="dxa"/>
             </w:tcMar>
           </w:tcPr>
           <w:p>
@@ -4409,7 +4303,7 @@
             </w:tcBorders>
             <w:shd w:fill="auto" w:val="clear"/>
             <w:tcMar>
-              <w:left w:w="42" w:type="dxa"/>
+              <w:left w:w="39" w:type="dxa"/>
             </w:tcMar>
           </w:tcPr>
           <w:p>
@@ -4437,7 +4331,7 @@
             </w:tcBorders>
             <w:shd w:fill="auto" w:val="clear"/>
             <w:tcMar>
-              <w:left w:w="42" w:type="dxa"/>
+              <w:left w:w="39" w:type="dxa"/>
             </w:tcMar>
           </w:tcPr>
           <w:p>
@@ -4465,7 +4359,7 @@
             </w:tcBorders>
             <w:shd w:fill="auto" w:val="clear"/>
             <w:tcMar>
-              <w:left w:w="42" w:type="dxa"/>
+              <w:left w:w="39" w:type="dxa"/>
             </w:tcMar>
           </w:tcPr>
           <w:p>
@@ -4495,7 +4389,7 @@
             </w:tcBorders>
             <w:shd w:fill="auto" w:val="clear"/>
             <w:tcMar>
-              <w:left w:w="42" w:type="dxa"/>
+              <w:left w:w="39" w:type="dxa"/>
             </w:tcMar>
           </w:tcPr>
           <w:p>
@@ -4545,7 +4439,7 @@
             </w:tcBorders>
             <w:shd w:fill="auto" w:val="clear"/>
             <w:tcMar>
-              <w:left w:w="42" w:type="dxa"/>
+              <w:left w:w="39" w:type="dxa"/>
             </w:tcMar>
           </w:tcPr>
           <w:p>
@@ -4573,7 +4467,7 @@
             </w:tcBorders>
             <w:shd w:fill="auto" w:val="clear"/>
             <w:tcMar>
-              <w:left w:w="42" w:type="dxa"/>
+              <w:left w:w="39" w:type="dxa"/>
             </w:tcMar>
           </w:tcPr>
           <w:p>
@@ -4603,7 +4497,7 @@
             </w:tcBorders>
             <w:shd w:fill="auto" w:val="clear"/>
             <w:tcMar>
-              <w:left w:w="42" w:type="dxa"/>
+              <w:left w:w="39" w:type="dxa"/>
             </w:tcMar>
           </w:tcPr>
           <w:p>
@@ -4631,7 +4525,7 @@
             </w:tcBorders>
             <w:shd w:fill="auto" w:val="clear"/>
             <w:tcMar>
-              <w:left w:w="42" w:type="dxa"/>
+              <w:left w:w="39" w:type="dxa"/>
             </w:tcMar>
           </w:tcPr>
           <w:p>
@@ -4659,7 +4553,7 @@
             </w:tcBorders>
             <w:shd w:fill="auto" w:val="clear"/>
             <w:tcMar>
-              <w:left w:w="42" w:type="dxa"/>
+              <w:left w:w="39" w:type="dxa"/>
             </w:tcMar>
           </w:tcPr>
           <w:p>
@@ -4689,7 +4583,7 @@
             </w:tcBorders>
             <w:shd w:fill="auto" w:val="clear"/>
             <w:tcMar>
-              <w:left w:w="42" w:type="dxa"/>
+              <w:left w:w="39" w:type="dxa"/>
             </w:tcMar>
           </w:tcPr>
           <w:p>
@@ -4739,7 +4633,7 @@
             </w:tcBorders>
             <w:shd w:fill="auto" w:val="clear"/>
             <w:tcMar>
-              <w:left w:w="42" w:type="dxa"/>
+              <w:left w:w="39" w:type="dxa"/>
             </w:tcMar>
           </w:tcPr>
           <w:p>
@@ -4767,7 +4661,7 @@
             </w:tcBorders>
             <w:shd w:fill="auto" w:val="clear"/>
             <w:tcMar>
-              <w:left w:w="42" w:type="dxa"/>
+              <w:left w:w="39" w:type="dxa"/>
             </w:tcMar>
           </w:tcPr>
           <w:p>
@@ -4797,7 +4691,7 @@
             </w:tcBorders>
             <w:shd w:fill="auto" w:val="clear"/>
             <w:tcMar>
-              <w:left w:w="42" w:type="dxa"/>
+              <w:left w:w="39" w:type="dxa"/>
             </w:tcMar>
           </w:tcPr>
           <w:p>
@@ -4825,7 +4719,7 @@
             </w:tcBorders>
             <w:shd w:fill="auto" w:val="clear"/>
             <w:tcMar>
-              <w:left w:w="42" w:type="dxa"/>
+              <w:left w:w="39" w:type="dxa"/>
             </w:tcMar>
           </w:tcPr>
           <w:p>
@@ -4855,7 +4749,7 @@
             </w:tcBorders>
             <w:shd w:fill="auto" w:val="clear"/>
             <w:tcMar>
-              <w:left w:w="42" w:type="dxa"/>
+              <w:left w:w="39" w:type="dxa"/>
             </w:tcMar>
           </w:tcPr>
           <w:p>
@@ -4883,7 +4777,7 @@
             </w:tcBorders>
             <w:shd w:fill="auto" w:val="clear"/>
             <w:tcMar>
-              <w:left w:w="42" w:type="dxa"/>
+              <w:left w:w="39" w:type="dxa"/>
             </w:tcMar>
           </w:tcPr>
           <w:p>
@@ -4911,7 +4805,7 @@
             </w:tcBorders>
             <w:shd w:fill="auto" w:val="clear"/>
             <w:tcMar>
-              <w:left w:w="42" w:type="dxa"/>
+              <w:left w:w="39" w:type="dxa"/>
             </w:tcMar>
           </w:tcPr>
           <w:p>
@@ -4941,7 +4835,7 @@
             </w:tcBorders>
             <w:shd w:fill="auto" w:val="clear"/>
             <w:tcMar>
-              <w:left w:w="42" w:type="dxa"/>
+              <w:left w:w="39" w:type="dxa"/>
             </w:tcMar>
           </w:tcPr>
           <w:p>
@@ -4991,7 +4885,7 @@
             </w:tcBorders>
             <w:shd w:fill="auto" w:val="clear"/>
             <w:tcMar>
-              <w:left w:w="42" w:type="dxa"/>
+              <w:left w:w="39" w:type="dxa"/>
             </w:tcMar>
           </w:tcPr>
           <w:p>
@@ -5019,7 +4913,7 @@
             </w:tcBorders>
             <w:shd w:fill="auto" w:val="clear"/>
             <w:tcMar>
-              <w:left w:w="42" w:type="dxa"/>
+              <w:left w:w="39" w:type="dxa"/>
             </w:tcMar>
           </w:tcPr>
           <w:p>
@@ -5047,7 +4941,7 @@
             </w:tcBorders>
             <w:shd w:fill="auto" w:val="clear"/>
             <w:tcMar>
-              <w:left w:w="42" w:type="dxa"/>
+              <w:left w:w="39" w:type="dxa"/>
             </w:tcMar>
           </w:tcPr>
           <w:p>
@@ -5075,7 +4969,7 @@
             </w:tcBorders>
             <w:shd w:fill="auto" w:val="clear"/>
             <w:tcMar>
-              <w:left w:w="42" w:type="dxa"/>
+              <w:left w:w="39" w:type="dxa"/>
             </w:tcMar>
           </w:tcPr>
           <w:p>
@@ -5103,7 +4997,7 @@
             </w:tcBorders>
             <w:shd w:fill="auto" w:val="clear"/>
             <w:tcMar>
-              <w:left w:w="42" w:type="dxa"/>
+              <w:left w:w="39" w:type="dxa"/>
             </w:tcMar>
           </w:tcPr>
           <w:p>
@@ -5131,7 +5025,7 @@
             </w:tcBorders>
             <w:shd w:fill="auto" w:val="clear"/>
             <w:tcMar>
-              <w:left w:w="42" w:type="dxa"/>
+              <w:left w:w="39" w:type="dxa"/>
             </w:tcMar>
           </w:tcPr>
           <w:p>
@@ -5159,7 +5053,7 @@
             </w:tcBorders>
             <w:shd w:fill="auto" w:val="clear"/>
             <w:tcMar>
-              <w:left w:w="42" w:type="dxa"/>
+              <w:left w:w="39" w:type="dxa"/>
             </w:tcMar>
           </w:tcPr>
           <w:p>
@@ -5187,7 +5081,7 @@
             </w:tcBorders>
             <w:shd w:fill="auto" w:val="clear"/>
             <w:tcMar>
-              <w:left w:w="42" w:type="dxa"/>
+              <w:left w:w="39" w:type="dxa"/>
             </w:tcMar>
           </w:tcPr>
           <w:p>
@@ -5215,7 +5109,7 @@
             </w:tcBorders>
             <w:shd w:fill="auto" w:val="clear"/>
             <w:tcMar>
-              <w:left w:w="42" w:type="dxa"/>
+              <w:left w:w="39" w:type="dxa"/>
             </w:tcMar>
           </w:tcPr>
           <w:p>
@@ -5243,7 +5137,7 @@
             </w:tcBorders>
             <w:shd w:fill="auto" w:val="clear"/>
             <w:tcMar>
-              <w:left w:w="42" w:type="dxa"/>
+              <w:left w:w="39" w:type="dxa"/>
             </w:tcMar>
           </w:tcPr>
           <w:p>
@@ -5271,7 +5165,7 @@
             </w:tcBorders>
             <w:shd w:fill="auto" w:val="clear"/>
             <w:tcMar>
-              <w:left w:w="42" w:type="dxa"/>
+              <w:left w:w="39" w:type="dxa"/>
             </w:tcMar>
           </w:tcPr>
           <w:p>
@@ -5301,7 +5195,7 @@
             </w:tcBorders>
             <w:shd w:fill="auto" w:val="clear"/>
             <w:tcMar>
-              <w:left w:w="42" w:type="dxa"/>
+              <w:left w:w="39" w:type="dxa"/>
             </w:tcMar>
           </w:tcPr>
           <w:p>
@@ -5351,7 +5245,7 @@
             </w:tcBorders>
             <w:shd w:fill="auto" w:val="clear"/>
             <w:tcMar>
-              <w:left w:w="42" w:type="dxa"/>
+              <w:left w:w="39" w:type="dxa"/>
             </w:tcMar>
           </w:tcPr>
           <w:p>
@@ -5379,7 +5273,7 @@
             </w:tcBorders>
             <w:shd w:fill="auto" w:val="clear"/>
             <w:tcMar>
-              <w:left w:w="42" w:type="dxa"/>
+              <w:left w:w="39" w:type="dxa"/>
             </w:tcMar>
           </w:tcPr>
           <w:p>
@@ -5409,7 +5303,7 @@
             </w:tcBorders>
             <w:shd w:fill="auto" w:val="clear"/>
             <w:tcMar>
-              <w:left w:w="42" w:type="dxa"/>
+              <w:left w:w="39" w:type="dxa"/>
             </w:tcMar>
           </w:tcPr>
           <w:p>
@@ -5437,7 +5331,7 @@
             </w:tcBorders>
             <w:shd w:fill="auto" w:val="clear"/>
             <w:tcMar>
-              <w:left w:w="42" w:type="dxa"/>
+              <w:left w:w="39" w:type="dxa"/>
             </w:tcMar>
           </w:tcPr>
           <w:p>
@@ -5467,7 +5361,7 @@
             </w:tcBorders>
             <w:shd w:fill="auto" w:val="clear"/>
             <w:tcMar>
-              <w:left w:w="42" w:type="dxa"/>
+              <w:left w:w="39" w:type="dxa"/>
             </w:tcMar>
           </w:tcPr>
           <w:p>
@@ -5495,7 +5389,7 @@
             </w:tcBorders>
             <w:shd w:fill="auto" w:val="clear"/>
             <w:tcMar>
-              <w:left w:w="42" w:type="dxa"/>
+              <w:left w:w="39" w:type="dxa"/>
             </w:tcMar>
           </w:tcPr>
           <w:p>
@@ -5523,7 +5417,7 @@
             </w:tcBorders>
             <w:shd w:fill="auto" w:val="clear"/>
             <w:tcMar>
-              <w:left w:w="42" w:type="dxa"/>
+              <w:left w:w="39" w:type="dxa"/>
             </w:tcMar>
           </w:tcPr>
           <w:p>
@@ -5553,7 +5447,7 @@
             </w:tcBorders>
             <w:shd w:fill="auto" w:val="clear"/>
             <w:tcMar>
-              <w:left w:w="42" w:type="dxa"/>
+              <w:left w:w="39" w:type="dxa"/>
             </w:tcMar>
           </w:tcPr>
           <w:p>
@@ -5603,7 +5497,7 @@
             </w:tcBorders>
             <w:shd w:fill="auto" w:val="clear"/>
             <w:tcMar>
-              <w:left w:w="42" w:type="dxa"/>
+              <w:left w:w="39" w:type="dxa"/>
             </w:tcMar>
           </w:tcPr>
           <w:p>
@@ -5631,7 +5525,7 @@
             </w:tcBorders>
             <w:shd w:fill="auto" w:val="clear"/>
             <w:tcMar>
-              <w:left w:w="42" w:type="dxa"/>
+              <w:left w:w="39" w:type="dxa"/>
             </w:tcMar>
           </w:tcPr>
           <w:p>
@@ -5661,7 +5555,7 @@
             </w:tcBorders>
             <w:shd w:fill="auto" w:val="clear"/>
             <w:tcMar>
-              <w:left w:w="42" w:type="dxa"/>
+              <w:left w:w="39" w:type="dxa"/>
             </w:tcMar>
           </w:tcPr>
           <w:p>
@@ -5689,7 +5583,7 @@
             </w:tcBorders>
             <w:shd w:fill="auto" w:val="clear"/>
             <w:tcMar>
-              <w:left w:w="42" w:type="dxa"/>
+              <w:left w:w="39" w:type="dxa"/>
             </w:tcMar>
           </w:tcPr>
           <w:p>
@@ -5719,7 +5613,7 @@
             </w:tcBorders>
             <w:shd w:fill="auto" w:val="clear"/>
             <w:tcMar>
-              <w:left w:w="42" w:type="dxa"/>
+              <w:left w:w="39" w:type="dxa"/>
             </w:tcMar>
           </w:tcPr>
           <w:p>
@@ -5747,7 +5641,7 @@
             </w:tcBorders>
             <w:shd w:fill="auto" w:val="clear"/>
             <w:tcMar>
-              <w:left w:w="42" w:type="dxa"/>
+              <w:left w:w="39" w:type="dxa"/>
             </w:tcMar>
           </w:tcPr>
           <w:p>
@@ -5775,7 +5669,7 @@
             </w:tcBorders>
             <w:shd w:fill="auto" w:val="clear"/>
             <w:tcMar>
-              <w:left w:w="42" w:type="dxa"/>
+              <w:left w:w="39" w:type="dxa"/>
             </w:tcMar>
           </w:tcPr>
           <w:p>
@@ -5805,7 +5699,7 @@
             </w:tcBorders>
             <w:shd w:fill="auto" w:val="clear"/>
             <w:tcMar>
-              <w:left w:w="42" w:type="dxa"/>
+              <w:left w:w="39" w:type="dxa"/>
             </w:tcMar>
           </w:tcPr>
           <w:p>
@@ -5855,7 +5749,7 @@
             </w:tcBorders>
             <w:shd w:fill="auto" w:val="clear"/>
             <w:tcMar>
-              <w:left w:w="42" w:type="dxa"/>
+              <w:left w:w="39" w:type="dxa"/>
             </w:tcMar>
           </w:tcPr>
           <w:p>
@@ -5883,7 +5777,7 @@
             </w:tcBorders>
             <w:shd w:fill="auto" w:val="clear"/>
             <w:tcMar>
-              <w:left w:w="42" w:type="dxa"/>
+              <w:left w:w="39" w:type="dxa"/>
             </w:tcMar>
           </w:tcPr>
           <w:p>
@@ -5913,7 +5807,7 @@
             </w:tcBorders>
             <w:shd w:fill="auto" w:val="clear"/>
             <w:tcMar>
-              <w:left w:w="42" w:type="dxa"/>
+              <w:left w:w="39" w:type="dxa"/>
             </w:tcMar>
           </w:tcPr>
           <w:p>
@@ -5941,7 +5835,7 @@
             </w:tcBorders>
             <w:shd w:fill="auto" w:val="clear"/>
             <w:tcMar>
-              <w:left w:w="42" w:type="dxa"/>
+              <w:left w:w="39" w:type="dxa"/>
             </w:tcMar>
           </w:tcPr>
           <w:p>
@@ -5971,7 +5865,7 @@
             </w:tcBorders>
             <w:shd w:fill="auto" w:val="clear"/>
             <w:tcMar>
-              <w:left w:w="42" w:type="dxa"/>
+              <w:left w:w="39" w:type="dxa"/>
             </w:tcMar>
           </w:tcPr>
           <w:p>
@@ -5999,7 +5893,7 @@
             </w:tcBorders>
             <w:shd w:fill="auto" w:val="clear"/>
             <w:tcMar>
-              <w:left w:w="42" w:type="dxa"/>
+              <w:left w:w="39" w:type="dxa"/>
             </w:tcMar>
           </w:tcPr>
           <w:p>
@@ -6027,7 +5921,7 @@
             </w:tcBorders>
             <w:shd w:fill="auto" w:val="clear"/>
             <w:tcMar>
-              <w:left w:w="42" w:type="dxa"/>
+              <w:left w:w="39" w:type="dxa"/>
             </w:tcMar>
           </w:tcPr>
           <w:p>
@@ -6057,7 +5951,7 @@
             </w:tcBorders>
             <w:shd w:fill="auto" w:val="clear"/>
             <w:tcMar>
-              <w:left w:w="42" w:type="dxa"/>
+              <w:left w:w="39" w:type="dxa"/>
             </w:tcMar>
           </w:tcPr>
           <w:p>
@@ -6107,7 +6001,7 @@
             </w:tcBorders>
             <w:shd w:fill="auto" w:val="clear"/>
             <w:tcMar>
-              <w:left w:w="42" w:type="dxa"/>
+              <w:left w:w="39" w:type="dxa"/>
             </w:tcMar>
           </w:tcPr>
           <w:p>
@@ -6135,7 +6029,7 @@
             </w:tcBorders>
             <w:shd w:fill="auto" w:val="clear"/>
             <w:tcMar>
-              <w:left w:w="42" w:type="dxa"/>
+              <w:left w:w="39" w:type="dxa"/>
             </w:tcMar>
           </w:tcPr>
           <w:p>
@@ -6165,7 +6059,7 @@
             </w:tcBorders>
             <w:shd w:fill="auto" w:val="clear"/>
             <w:tcMar>
-              <w:left w:w="42" w:type="dxa"/>
+              <w:left w:w="39" w:type="dxa"/>
             </w:tcMar>
           </w:tcPr>
           <w:p>
@@ -6193,7 +6087,7 @@
             </w:tcBorders>
             <w:shd w:fill="auto" w:val="clear"/>
             <w:tcMar>
-              <w:left w:w="42" w:type="dxa"/>
+              <w:left w:w="39" w:type="dxa"/>
             </w:tcMar>
           </w:tcPr>
           <w:p>
@@ -6223,7 +6117,7 @@
             </w:tcBorders>
             <w:shd w:fill="auto" w:val="clear"/>
             <w:tcMar>
-              <w:left w:w="42" w:type="dxa"/>
+              <w:left w:w="39" w:type="dxa"/>
             </w:tcMar>
           </w:tcPr>
           <w:p>
@@ -6251,7 +6145,7 @@
             </w:tcBorders>
             <w:shd w:fill="auto" w:val="clear"/>
             <w:tcMar>
-              <w:left w:w="42" w:type="dxa"/>
+              <w:left w:w="39" w:type="dxa"/>
             </w:tcMar>
           </w:tcPr>
           <w:p>
@@ -6279,7 +6173,7 @@
             </w:tcBorders>
             <w:shd w:fill="auto" w:val="clear"/>
             <w:tcMar>
-              <w:left w:w="42" w:type="dxa"/>
+              <w:left w:w="39" w:type="dxa"/>
             </w:tcMar>
           </w:tcPr>
           <w:p>
@@ -6309,7 +6203,7 @@
             </w:tcBorders>
             <w:shd w:fill="auto" w:val="clear"/>
             <w:tcMar>
-              <w:left w:w="42" w:type="dxa"/>
+              <w:left w:w="39" w:type="dxa"/>
             </w:tcMar>
           </w:tcPr>
           <w:p>
@@ -6359,7 +6253,7 @@
             </w:tcBorders>
             <w:shd w:fill="auto" w:val="clear"/>
             <w:tcMar>
-              <w:left w:w="42" w:type="dxa"/>
+              <w:left w:w="39" w:type="dxa"/>
             </w:tcMar>
           </w:tcPr>
           <w:p>
@@ -6387,7 +6281,7 @@
             </w:tcBorders>
             <w:shd w:fill="auto" w:val="clear"/>
             <w:tcMar>
-              <w:left w:w="42" w:type="dxa"/>
+              <w:left w:w="39" w:type="dxa"/>
             </w:tcMar>
           </w:tcPr>
           <w:p>
@@ -6417,7 +6311,7 @@
             </w:tcBorders>
             <w:shd w:fill="auto" w:val="clear"/>
             <w:tcMar>
-              <w:left w:w="42" w:type="dxa"/>
+              <w:left w:w="39" w:type="dxa"/>
             </w:tcMar>
           </w:tcPr>
           <w:p>
@@ -6445,7 +6339,7 @@
             </w:tcBorders>
             <w:shd w:fill="auto" w:val="clear"/>
             <w:tcMar>
-              <w:left w:w="42" w:type="dxa"/>
+              <w:left w:w="39" w:type="dxa"/>
             </w:tcMar>
           </w:tcPr>
           <w:p>
@@ -6475,7 +6369,7 @@
             </w:tcBorders>
             <w:shd w:fill="auto" w:val="clear"/>
             <w:tcMar>
-              <w:left w:w="42" w:type="dxa"/>
+              <w:left w:w="39" w:type="dxa"/>
             </w:tcMar>
           </w:tcPr>
           <w:p>
@@ -6503,7 +6397,7 @@
             </w:tcBorders>
             <w:shd w:fill="auto" w:val="clear"/>
             <w:tcMar>
-              <w:left w:w="42" w:type="dxa"/>
+              <w:left w:w="39" w:type="dxa"/>
             </w:tcMar>
           </w:tcPr>
           <w:p>
@@ -6531,7 +6425,7 @@
             </w:tcBorders>
             <w:shd w:fill="auto" w:val="clear"/>
             <w:tcMar>
-              <w:left w:w="42" w:type="dxa"/>
+              <w:left w:w="39" w:type="dxa"/>
             </w:tcMar>
           </w:tcPr>
           <w:p>
@@ -6561,7 +6455,7 @@
             </w:tcBorders>
             <w:shd w:fill="auto" w:val="clear"/>
             <w:tcMar>
-              <w:left w:w="42" w:type="dxa"/>
+              <w:left w:w="39" w:type="dxa"/>
             </w:tcMar>
           </w:tcPr>
           <w:p>
@@ -6611,7 +6505,7 @@
             </w:tcBorders>
             <w:shd w:fill="auto" w:val="clear"/>
             <w:tcMar>
-              <w:left w:w="42" w:type="dxa"/>
+              <w:left w:w="39" w:type="dxa"/>
             </w:tcMar>
           </w:tcPr>
           <w:p>
@@ -6639,7 +6533,7 @@
             </w:tcBorders>
             <w:shd w:fill="auto" w:val="clear"/>
             <w:tcMar>
-              <w:left w:w="42" w:type="dxa"/>
+              <w:left w:w="39" w:type="dxa"/>
             </w:tcMar>
           </w:tcPr>
           <w:p>
@@ -6669,7 +6563,7 @@
             </w:tcBorders>
             <w:shd w:fill="auto" w:val="clear"/>
             <w:tcMar>
-              <w:left w:w="42" w:type="dxa"/>
+              <w:left w:w="39" w:type="dxa"/>
             </w:tcMar>
           </w:tcPr>
           <w:p>
@@ -6697,7 +6591,7 @@
             </w:tcBorders>
             <w:shd w:fill="auto" w:val="clear"/>
             <w:tcMar>
-              <w:left w:w="42" w:type="dxa"/>
+              <w:left w:w="39" w:type="dxa"/>
             </w:tcMar>
           </w:tcPr>
           <w:p>
@@ -6725,7 +6619,7 @@
             </w:tcBorders>
             <w:shd w:fill="auto" w:val="clear"/>
             <w:tcMar>
-              <w:left w:w="42" w:type="dxa"/>
+              <w:left w:w="39" w:type="dxa"/>
             </w:tcMar>
           </w:tcPr>
           <w:p>
@@ -6753,7 +6647,7 @@
             </w:tcBorders>
             <w:shd w:fill="auto" w:val="clear"/>
             <w:tcMar>
-              <w:left w:w="42" w:type="dxa"/>
+              <w:left w:w="39" w:type="dxa"/>
             </w:tcMar>
           </w:tcPr>
           <w:p>
@@ -6781,7 +6675,7 @@
             </w:tcBorders>
             <w:shd w:fill="auto" w:val="clear"/>
             <w:tcMar>
-              <w:left w:w="42" w:type="dxa"/>
+              <w:left w:w="39" w:type="dxa"/>
             </w:tcMar>
           </w:tcPr>
           <w:p>
@@ -6809,7 +6703,7 @@
             </w:tcBorders>
             <w:shd w:fill="auto" w:val="clear"/>
             <w:tcMar>
-              <w:left w:w="42" w:type="dxa"/>
+              <w:left w:w="39" w:type="dxa"/>
             </w:tcMar>
           </w:tcPr>
           <w:p>
@@ -6837,7 +6731,7 @@
             </w:tcBorders>
             <w:shd w:fill="auto" w:val="clear"/>
             <w:tcMar>
-              <w:left w:w="42" w:type="dxa"/>
+              <w:left w:w="39" w:type="dxa"/>
             </w:tcMar>
           </w:tcPr>
           <w:p>
@@ -6865,7 +6759,7 @@
             </w:tcBorders>
             <w:shd w:fill="auto" w:val="clear"/>
             <w:tcMar>
-              <w:left w:w="42" w:type="dxa"/>
+              <w:left w:w="39" w:type="dxa"/>
             </w:tcMar>
           </w:tcPr>
           <w:p>
@@ -6893,7 +6787,7 @@
             </w:tcBorders>
             <w:shd w:fill="auto" w:val="clear"/>
             <w:tcMar>
-              <w:left w:w="42" w:type="dxa"/>
+              <w:left w:w="39" w:type="dxa"/>
             </w:tcMar>
           </w:tcPr>
           <w:p>
@@ -6921,7 +6815,7 @@
             </w:tcBorders>
             <w:shd w:fill="auto" w:val="clear"/>
             <w:tcMar>
-              <w:left w:w="42" w:type="dxa"/>
+              <w:left w:w="39" w:type="dxa"/>
             </w:tcMar>
           </w:tcPr>
           <w:p>
@@ -6949,7 +6843,7 @@
             </w:tcBorders>
             <w:shd w:fill="auto" w:val="clear"/>
             <w:tcMar>
-              <w:left w:w="42" w:type="dxa"/>
+              <w:left w:w="39" w:type="dxa"/>
             </w:tcMar>
           </w:tcPr>
           <w:p>
@@ -6979,7 +6873,7 @@
             </w:tcBorders>
             <w:shd w:fill="auto" w:val="clear"/>
             <w:tcMar>
-              <w:left w:w="42" w:type="dxa"/>
+              <w:left w:w="39" w:type="dxa"/>
             </w:tcMar>
           </w:tcPr>
           <w:p>
@@ -7029,7 +6923,7 @@
             </w:tcBorders>
             <w:shd w:fill="auto" w:val="clear"/>
             <w:tcMar>
-              <w:left w:w="42" w:type="dxa"/>
+              <w:left w:w="39" w:type="dxa"/>
             </w:tcMar>
           </w:tcPr>
           <w:p>
@@ -7057,7 +6951,7 @@
             </w:tcBorders>
             <w:shd w:fill="auto" w:val="clear"/>
             <w:tcMar>
-              <w:left w:w="42" w:type="dxa"/>
+              <w:left w:w="39" w:type="dxa"/>
             </w:tcMar>
           </w:tcPr>
           <w:p>
@@ -7087,63 +6981,75 @@
             </w:tcBorders>
             <w:shd w:fill="auto" w:val="clear"/>
             <w:tcMar>
-              <w:left w:w="42" w:type="dxa"/>
-            </w:tcMar>
-          </w:tcPr>
-          <w:p>
-            <w:pPr>
-              <w:pStyle w:val="TableContents"/>
-              <w:jc w:val="center"/>
-              <w:rPr/>
-            </w:pPr>
-            <w:r>
-              <w:rPr/>
-              <w:t>10111001</w:t>
-            </w:r>
-          </w:p>
-        </w:tc>
-        <w:tc>
-          <w:tcPr>
-            <w:tcW w:w="8821" w:type="dxa"/>
-            <w:tcBorders>
-              <w:top w:val="single" w:sz="2" w:space="0" w:color="000001"/>
-              <w:left w:val="single" w:sz="2" w:space="0" w:color="000001"/>
-              <w:bottom w:val="single" w:sz="2" w:space="0" w:color="000001"/>
-              <w:right w:val="single" w:sz="2" w:space="0" w:color="000001"/>
-              <w:insideH w:val="single" w:sz="2" w:space="0" w:color="000001"/>
-              <w:insideV w:val="single" w:sz="2" w:space="0" w:color="000001"/>
-            </w:tcBorders>
-            <w:shd w:fill="auto" w:val="clear"/>
-            <w:tcMar>
-              <w:left w:w="42" w:type="dxa"/>
-            </w:tcMar>
-          </w:tcPr>
-          <w:p>
-            <w:pPr>
-              <w:pStyle w:val="TableContents"/>
-              <w:rPr/>
-            </w:pPr>
-            <w:r>
-              <w:rPr/>
-              <w:t>R3 = R2 - R1 (R3 = 127 [0b01111111] underflow has occurred.)</w:t>
-            </w:r>
-          </w:p>
-        </w:tc>
-      </w:tr>
-      <w:tr>
-        <w:trPr/>
-        <w:tc>
-          <w:tcPr>
-            <w:tcW w:w="1172" w:type="dxa"/>
-            <w:tcBorders>
-              <w:top w:val="single" w:sz="2" w:space="0" w:color="000001"/>
-              <w:left w:val="single" w:sz="2" w:space="0" w:color="000001"/>
-              <w:bottom w:val="single" w:sz="2" w:space="0" w:color="000001"/>
-              <w:insideH w:val="single" w:sz="2" w:space="0" w:color="000001"/>
-            </w:tcBorders>
-            <w:shd w:fill="auto" w:val="clear"/>
-            <w:tcMar>
-              <w:left w:w="42" w:type="dxa"/>
+              <w:left w:w="39" w:type="dxa"/>
+            </w:tcMar>
+          </w:tcPr>
+          <w:p>
+            <w:pPr>
+              <w:pStyle w:val="TableContents"/>
+              <w:jc w:val="center"/>
+              <w:rPr/>
+            </w:pPr>
+            <w:r>
+              <w:rPr/>
+              <w:t>1011100</w:t>
+            </w:r>
+            <w:r>
+              <w:rPr/>
+              <w:t>0</w:t>
+            </w:r>
+          </w:p>
+        </w:tc>
+        <w:tc>
+          <w:tcPr>
+            <w:tcW w:w="8821" w:type="dxa"/>
+            <w:tcBorders>
+              <w:top w:val="single" w:sz="2" w:space="0" w:color="000001"/>
+              <w:left w:val="single" w:sz="2" w:space="0" w:color="000001"/>
+              <w:bottom w:val="single" w:sz="2" w:space="0" w:color="000001"/>
+              <w:right w:val="single" w:sz="2" w:space="0" w:color="000001"/>
+              <w:insideH w:val="single" w:sz="2" w:space="0" w:color="000001"/>
+              <w:insideV w:val="single" w:sz="2" w:space="0" w:color="000001"/>
+            </w:tcBorders>
+            <w:shd w:fill="auto" w:val="clear"/>
+            <w:tcMar>
+              <w:left w:w="39" w:type="dxa"/>
+            </w:tcMar>
+          </w:tcPr>
+          <w:p>
+            <w:pPr>
+              <w:pStyle w:val="TableContents"/>
+              <w:rPr/>
+            </w:pPr>
+            <w:r>
+              <w:rPr/>
+              <w:t>R3 = R2 - R</w:t>
+            </w:r>
+            <w:r>
+              <w:rPr/>
+              <w:t>0</w:t>
+            </w:r>
+            <w:r>
+              <w:rPr/>
+              <w:t xml:space="preserve"> (R3 = 127 [0b01111111] underflow has occurred.)</w:t>
+            </w:r>
+          </w:p>
+        </w:tc>
+      </w:tr>
+      <w:tr>
+        <w:trPr/>
+        <w:tc>
+          <w:tcPr>
+            <w:tcW w:w="1172" w:type="dxa"/>
+            <w:tcBorders>
+              <w:top w:val="single" w:sz="2" w:space="0" w:color="000001"/>
+              <w:left w:val="single" w:sz="2" w:space="0" w:color="000001"/>
+              <w:bottom w:val="single" w:sz="2" w:space="0" w:color="000001"/>
+              <w:insideH w:val="single" w:sz="2" w:space="0" w:color="000001"/>
+            </w:tcBorders>
+            <w:shd w:fill="auto" w:val="clear"/>
+            <w:tcMar>
+              <w:left w:w="39" w:type="dxa"/>
             </w:tcMar>
           </w:tcPr>
           <w:p>
@@ -7173,7 +7079,7 @@
             </w:tcBorders>
             <w:shd w:fill="auto" w:val="clear"/>
             <w:tcMar>
-              <w:left w:w="42" w:type="dxa"/>
+              <w:left w:w="39" w:type="dxa"/>
             </w:tcMar>
           </w:tcPr>
           <w:p>
@@ -7223,7 +7129,7 @@
             </w:tcBorders>
             <w:shd w:fill="auto" w:val="clear"/>
             <w:tcMar>
-              <w:left w:w="42" w:type="dxa"/>
+              <w:left w:w="39" w:type="dxa"/>
             </w:tcMar>
           </w:tcPr>
           <w:p>
@@ -7251,7 +7157,7 @@
             </w:tcBorders>
             <w:shd w:fill="auto" w:val="clear"/>
             <w:tcMar>
-              <w:left w:w="42" w:type="dxa"/>
+              <w:left w:w="39" w:type="dxa"/>
             </w:tcMar>
           </w:tcPr>
           <w:p>
@@ -7281,7 +7187,7 @@
             </w:tcBorders>
             <w:shd w:fill="auto" w:val="clear"/>
             <w:tcMar>
-              <w:left w:w="42" w:type="dxa"/>
+              <w:left w:w="39" w:type="dxa"/>
             </w:tcMar>
           </w:tcPr>
           <w:p>
@@ -7309,7 +7215,7 @@
             </w:tcBorders>
             <w:shd w:fill="auto" w:val="clear"/>
             <w:tcMar>
-              <w:left w:w="42" w:type="dxa"/>
+              <w:left w:w="39" w:type="dxa"/>
             </w:tcMar>
           </w:tcPr>
           <w:p>
@@ -7339,7 +7245,7 @@
             </w:tcBorders>
             <w:shd w:fill="auto" w:val="clear"/>
             <w:tcMar>
-              <w:left w:w="42" w:type="dxa"/>
+              <w:left w:w="39" w:type="dxa"/>
             </w:tcMar>
           </w:tcPr>
           <w:p>
@@ -7367,7 +7273,7 @@
             </w:tcBorders>
             <w:shd w:fill="auto" w:val="clear"/>
             <w:tcMar>
-              <w:left w:w="42" w:type="dxa"/>
+              <w:left w:w="39" w:type="dxa"/>
             </w:tcMar>
           </w:tcPr>
           <w:p>
@@ -7395,7 +7301,7 @@
             </w:tcBorders>
             <w:shd w:fill="auto" w:val="clear"/>
             <w:tcMar>
-              <w:left w:w="42" w:type="dxa"/>
+              <w:left w:w="39" w:type="dxa"/>
             </w:tcMar>
           </w:tcPr>
           <w:p>
@@ -7425,7 +7331,7 @@
             </w:tcBorders>
             <w:shd w:fill="auto" w:val="clear"/>
             <w:tcMar>
-              <w:left w:w="42" w:type="dxa"/>
+              <w:left w:w="39" w:type="dxa"/>
             </w:tcMar>
           </w:tcPr>
           <w:p>
@@ -7447,7 +7353,27 @@
                 <w:i w:val="false"/>
                 <w:iCs w:val="false"/>
               </w:rPr>
-              <w:t>Printout is :“   0”</w:t>
+              <w:t>Printout is :“   -</w:t>
+            </w:r>
+            <w:r>
+              <w:rPr>
+                <w:rFonts w:ascii="Times New Roman" w:hAnsi="Times New Roman"/>
+                <w:b/>
+                <w:bCs/>
+                <w:i w:val="false"/>
+                <w:iCs w:val="false"/>
+              </w:rPr>
+              <w:t>1</w:t>
+            </w:r>
+            <w:r>
+              <w:rPr>
+                <w:rFonts w:ascii="Times New Roman" w:hAnsi="Times New Roman"/>
+                <w:b/>
+                <w:bCs/>
+                <w:i w:val="false"/>
+                <w:iCs w:val="false"/>
+              </w:rPr>
+              <w:t>”</w:t>
             </w:r>
             <w:r>
               <w:rPr>
@@ -7475,7 +7401,7 @@
             </w:tcBorders>
             <w:shd w:fill="auto" w:val="clear"/>
             <w:tcMar>
-              <w:left w:w="42" w:type="dxa"/>
+              <w:left w:w="39" w:type="dxa"/>
             </w:tcMar>
           </w:tcPr>
           <w:p>
@@ -7503,7 +7429,7 @@
             </w:tcBorders>
             <w:shd w:fill="auto" w:val="clear"/>
             <w:tcMar>
-              <w:left w:w="42" w:type="dxa"/>
+              <w:left w:w="39" w:type="dxa"/>
             </w:tcMar>
           </w:tcPr>
           <w:p>
@@ -7533,7 +7459,7 @@
             </w:tcBorders>
             <w:shd w:fill="auto" w:val="clear"/>
             <w:tcMar>
-              <w:left w:w="42" w:type="dxa"/>
+              <w:left w:w="39" w:type="dxa"/>
             </w:tcMar>
           </w:tcPr>
           <w:p>
@@ -7561,7 +7487,7 @@
             </w:tcBorders>
             <w:shd w:fill="auto" w:val="clear"/>
             <w:tcMar>
-              <w:left w:w="42" w:type="dxa"/>
+              <w:left w:w="39" w:type="dxa"/>
             </w:tcMar>
           </w:tcPr>
           <w:p>
@@ -7591,7 +7517,7 @@
             </w:tcBorders>
             <w:shd w:fill="auto" w:val="clear"/>
             <w:tcMar>
-              <w:left w:w="42" w:type="dxa"/>
+              <w:left w:w="39" w:type="dxa"/>
             </w:tcMar>
           </w:tcPr>
           <w:p>
@@ -7619,7 +7545,7 @@
             </w:tcBorders>
             <w:shd w:fill="auto" w:val="clear"/>
             <w:tcMar>
-              <w:left w:w="42" w:type="dxa"/>
+              <w:left w:w="39" w:type="dxa"/>
             </w:tcMar>
           </w:tcPr>
           <w:p>
@@ -7647,7 +7573,7 @@
             </w:tcBorders>
             <w:shd w:fill="auto" w:val="clear"/>
             <w:tcMar>
-              <w:left w:w="42" w:type="dxa"/>
+              <w:left w:w="39" w:type="dxa"/>
             </w:tcMar>
           </w:tcPr>
           <w:p>
@@ -7677,7 +7603,7 @@
             </w:tcBorders>
             <w:shd w:fill="auto" w:val="clear"/>
             <w:tcMar>
-              <w:left w:w="42" w:type="dxa"/>
+              <w:left w:w="39" w:type="dxa"/>
             </w:tcMar>
           </w:tcPr>
           <w:p>
@@ -7727,7 +7653,7 @@
             </w:tcBorders>
             <w:shd w:fill="auto" w:val="clear"/>
             <w:tcMar>
-              <w:left w:w="42" w:type="dxa"/>
+              <w:left w:w="39" w:type="dxa"/>
             </w:tcMar>
           </w:tcPr>
           <w:p>
@@ -7755,7 +7681,7 @@
             </w:tcBorders>
             <w:shd w:fill="auto" w:val="clear"/>
             <w:tcMar>
-              <w:left w:w="42" w:type="dxa"/>
+              <w:left w:w="39" w:type="dxa"/>
             </w:tcMar>
           </w:tcPr>
           <w:p>
@@ -7785,7 +7711,7 @@
             </w:tcBorders>
             <w:shd w:fill="auto" w:val="clear"/>
             <w:tcMar>
-              <w:left w:w="42" w:type="dxa"/>
+              <w:left w:w="39" w:type="dxa"/>
             </w:tcMar>
           </w:tcPr>
           <w:p>
@@ -7813,7 +7739,7 @@
             </w:tcBorders>
             <w:shd w:fill="auto" w:val="clear"/>
             <w:tcMar>
-              <w:left w:w="42" w:type="dxa"/>
+              <w:left w:w="39" w:type="dxa"/>
             </w:tcMar>
           </w:tcPr>
           <w:p>
@@ -7843,7 +7769,7 @@
             </w:tcBorders>
             <w:shd w:fill="auto" w:val="clear"/>
             <w:tcMar>
-              <w:left w:w="42" w:type="dxa"/>
+              <w:left w:w="39" w:type="dxa"/>
             </w:tcMar>
           </w:tcPr>
           <w:p>
@@ -7871,7 +7797,7 @@
             </w:tcBorders>
             <w:shd w:fill="auto" w:val="clear"/>
             <w:tcMar>
-              <w:left w:w="42" w:type="dxa"/>
+              <w:left w:w="39" w:type="dxa"/>
             </w:tcMar>
           </w:tcPr>
           <w:p>
@@ -7899,7 +7825,7 @@
             </w:tcBorders>
             <w:shd w:fill="auto" w:val="clear"/>
             <w:tcMar>
-              <w:left w:w="42" w:type="dxa"/>
+              <w:left w:w="39" w:type="dxa"/>
             </w:tcMar>
           </w:tcPr>
           <w:p>
@@ -7929,7 +7855,7 @@
             </w:tcBorders>
             <w:shd w:fill="auto" w:val="clear"/>
             <w:tcMar>
-              <w:left w:w="42" w:type="dxa"/>
+              <w:left w:w="39" w:type="dxa"/>
             </w:tcMar>
           </w:tcPr>
           <w:p>
@@ -7951,7 +7877,7 @@
                 <w:i w:val="false"/>
                 <w:iCs w:val="false"/>
               </w:rPr>
-              <w:t>Printout is :“  -1”</w:t>
+              <w:t>Printout is :“  1”</w:t>
             </w:r>
             <w:r>
               <w:rPr>
@@ -7979,7 +7905,7 @@
             </w:tcBorders>
             <w:shd w:fill="auto" w:val="clear"/>
             <w:tcMar>
-              <w:left w:w="42" w:type="dxa"/>
+              <w:left w:w="39" w:type="dxa"/>
             </w:tcMar>
           </w:tcPr>
           <w:p>
@@ -8007,7 +7933,7 @@
             </w:tcBorders>
             <w:shd w:fill="auto" w:val="clear"/>
             <w:tcMar>
-              <w:left w:w="42" w:type="dxa"/>
+              <w:left w:w="39" w:type="dxa"/>
             </w:tcMar>
           </w:tcPr>
           <w:p>
@@ -8037,7 +7963,7 @@
             </w:tcBorders>
             <w:shd w:fill="auto" w:val="clear"/>
             <w:tcMar>
-              <w:left w:w="42" w:type="dxa"/>
+              <w:left w:w="39" w:type="dxa"/>
             </w:tcMar>
           </w:tcPr>
           <w:p>
@@ -8065,7 +7991,7 @@
             </w:tcBorders>
             <w:shd w:fill="auto" w:val="clear"/>
             <w:tcMar>
-              <w:left w:w="42" w:type="dxa"/>
+              <w:left w:w="39" w:type="dxa"/>
             </w:tcMar>
           </w:tcPr>
           <w:p>
@@ -8095,7 +8021,7 @@
             </w:tcBorders>
             <w:shd w:fill="auto" w:val="clear"/>
             <w:tcMar>
-              <w:left w:w="42" w:type="dxa"/>
+              <w:left w:w="39" w:type="dxa"/>
             </w:tcMar>
           </w:tcPr>
           <w:p>
@@ -8123,7 +8049,7 @@
             </w:tcBorders>
             <w:shd w:fill="auto" w:val="clear"/>
             <w:tcMar>
-              <w:left w:w="42" w:type="dxa"/>
+              <w:left w:w="39" w:type="dxa"/>
             </w:tcMar>
           </w:tcPr>
           <w:p>
@@ -8151,7 +8077,7 @@
             </w:tcBorders>
             <w:shd w:fill="auto" w:val="clear"/>
             <w:tcMar>
-              <w:left w:w="42" w:type="dxa"/>
+              <w:left w:w="39" w:type="dxa"/>
             </w:tcMar>
           </w:tcPr>
           <w:p>
@@ -8181,7 +8107,7 @@
             </w:tcBorders>
             <w:shd w:fill="auto" w:val="clear"/>
             <w:tcMar>
-              <w:left w:w="42" w:type="dxa"/>
+              <w:left w:w="39" w:type="dxa"/>
             </w:tcMar>
           </w:tcPr>
           <w:p>
@@ -8231,7 +8157,7 @@
             </w:tcBorders>
             <w:shd w:fill="auto" w:val="clear"/>
             <w:tcMar>
-              <w:left w:w="42" w:type="dxa"/>
+              <w:left w:w="39" w:type="dxa"/>
             </w:tcMar>
           </w:tcPr>
           <w:p>
@@ -8259,7 +8185,7 @@
             </w:tcBorders>
             <w:shd w:fill="auto" w:val="clear"/>
             <w:tcMar>
-              <w:left w:w="42" w:type="dxa"/>
+              <w:left w:w="39" w:type="dxa"/>
             </w:tcMar>
           </w:tcPr>
           <w:p>
@@ -8289,7 +8215,7 @@
             </w:tcBorders>
             <w:shd w:fill="auto" w:val="clear"/>
             <w:tcMar>
-              <w:left w:w="42" w:type="dxa"/>
+              <w:left w:w="39" w:type="dxa"/>
             </w:tcMar>
           </w:tcPr>
           <w:p>
@@ -8317,7 +8243,7 @@
             </w:tcBorders>
             <w:shd w:fill="auto" w:val="clear"/>
             <w:tcMar>
-              <w:left w:w="42" w:type="dxa"/>
+              <w:left w:w="39" w:type="dxa"/>
             </w:tcMar>
           </w:tcPr>
           <w:p>
@@ -8347,7 +8273,7 @@
             </w:tcBorders>
             <w:shd w:fill="auto" w:val="clear"/>
             <w:tcMar>
-              <w:left w:w="42" w:type="dxa"/>
+              <w:left w:w="39" w:type="dxa"/>
             </w:tcMar>
           </w:tcPr>
           <w:p>
@@ -8375,7 +8301,7 @@
             </w:tcBorders>
             <w:shd w:fill="auto" w:val="clear"/>
             <w:tcMar>
-              <w:left w:w="42" w:type="dxa"/>
+              <w:left w:w="39" w:type="dxa"/>
             </w:tcMar>
           </w:tcPr>
           <w:p>
@@ -8403,7 +8329,7 @@
             </w:tcBorders>
             <w:shd w:fill="auto" w:val="clear"/>
             <w:tcMar>
-              <w:left w:w="42" w:type="dxa"/>
+              <w:left w:w="39" w:type="dxa"/>
             </w:tcMar>
           </w:tcPr>
           <w:p>
@@ -8433,7 +8359,7 @@
             </w:tcBorders>
             <w:shd w:fill="auto" w:val="clear"/>
             <w:tcMar>
-              <w:left w:w="42" w:type="dxa"/>
+              <w:left w:w="39" w:type="dxa"/>
             </w:tcMar>
           </w:tcPr>
           <w:p>
@@ -8483,7 +8409,7 @@
             </w:tcBorders>
             <w:shd w:fill="auto" w:val="clear"/>
             <w:tcMar>
-              <w:left w:w="42" w:type="dxa"/>
+              <w:left w:w="39" w:type="dxa"/>
             </w:tcMar>
           </w:tcPr>
           <w:p>
@@ -8511,7 +8437,7 @@
             </w:tcBorders>
             <w:shd w:fill="auto" w:val="clear"/>
             <w:tcMar>
-              <w:left w:w="42" w:type="dxa"/>
+              <w:left w:w="39" w:type="dxa"/>
             </w:tcMar>
           </w:tcPr>
           <w:p>
@@ -8541,7 +8467,7 @@
             </w:tcBorders>
             <w:shd w:fill="auto" w:val="clear"/>
             <w:tcMar>
-              <w:left w:w="42" w:type="dxa"/>
+              <w:left w:w="39" w:type="dxa"/>
             </w:tcMar>
           </w:tcPr>
           <w:p>
@@ -8569,7 +8495,7 @@
             </w:tcBorders>
             <w:shd w:fill="auto" w:val="clear"/>
             <w:tcMar>
-              <w:left w:w="42" w:type="dxa"/>
+              <w:left w:w="39" w:type="dxa"/>
             </w:tcMar>
           </w:tcPr>
           <w:p>
@@ -8599,7 +8525,7 @@
             </w:tcBorders>
             <w:shd w:fill="auto" w:val="clear"/>
             <w:tcMar>
-              <w:left w:w="42" w:type="dxa"/>
+              <w:left w:w="39" w:type="dxa"/>
             </w:tcMar>
           </w:tcPr>
           <w:p>
@@ -8627,7 +8553,7 @@
             </w:tcBorders>
             <w:shd w:fill="auto" w:val="clear"/>
             <w:tcMar>
-              <w:left w:w="42" w:type="dxa"/>
+              <w:left w:w="39" w:type="dxa"/>
             </w:tcMar>
           </w:tcPr>
           <w:p>
@@ -8655,7 +8581,7 @@
             </w:tcBorders>
             <w:shd w:fill="auto" w:val="clear"/>
             <w:tcMar>
-              <w:left w:w="42" w:type="dxa"/>
+              <w:left w:w="39" w:type="dxa"/>
             </w:tcMar>
           </w:tcPr>
           <w:p>
@@ -8685,7 +8611,7 @@
             </w:tcBorders>
             <w:shd w:fill="auto" w:val="clear"/>
             <w:tcMar>
-              <w:left w:w="42" w:type="dxa"/>
+              <w:left w:w="39" w:type="dxa"/>
             </w:tcMar>
           </w:tcPr>
           <w:p>
@@ -8735,7 +8661,7 @@
             </w:tcBorders>
             <w:shd w:fill="auto" w:val="clear"/>
             <w:tcMar>
-              <w:left w:w="42" w:type="dxa"/>
+              <w:left w:w="39" w:type="dxa"/>
             </w:tcMar>
           </w:tcPr>
           <w:p>
@@ -8763,7 +8689,7 @@
             </w:tcBorders>
             <w:shd w:fill="auto" w:val="clear"/>
             <w:tcMar>
-              <w:left w:w="42" w:type="dxa"/>
+              <w:left w:w="39" w:type="dxa"/>
             </w:tcMar>
           </w:tcPr>
           <w:p>
@@ -8793,7 +8719,7 @@
             </w:tcBorders>
             <w:shd w:fill="auto" w:val="clear"/>
             <w:tcMar>
-              <w:left w:w="42" w:type="dxa"/>
+              <w:left w:w="39" w:type="dxa"/>
             </w:tcMar>
           </w:tcPr>
           <w:p>
@@ -8821,7 +8747,7 @@
             </w:tcBorders>
             <w:shd w:fill="auto" w:val="clear"/>
             <w:tcMar>
-              <w:left w:w="42" w:type="dxa"/>
+              <w:left w:w="39" w:type="dxa"/>
             </w:tcMar>
           </w:tcPr>
           <w:p>
@@ -8851,7 +8777,7 @@
             </w:tcBorders>
             <w:shd w:fill="auto" w:val="clear"/>
             <w:tcMar>
-              <w:left w:w="42" w:type="dxa"/>
+              <w:left w:w="39" w:type="dxa"/>
             </w:tcMar>
           </w:tcPr>
           <w:p>
@@ -8879,7 +8805,7 @@
             </w:tcBorders>
             <w:shd w:fill="auto" w:val="clear"/>
             <w:tcMar>
-              <w:left w:w="42" w:type="dxa"/>
+              <w:left w:w="39" w:type="dxa"/>
             </w:tcMar>
           </w:tcPr>
           <w:p>
@@ -8907,7 +8833,7 @@
             </w:tcBorders>
             <w:shd w:fill="auto" w:val="clear"/>
             <w:tcMar>
-              <w:left w:w="42" w:type="dxa"/>
+              <w:left w:w="39" w:type="dxa"/>
             </w:tcMar>
           </w:tcPr>
           <w:p>
@@ -8937,7 +8863,7 @@
             </w:tcBorders>
             <w:shd w:fill="auto" w:val="clear"/>
             <w:tcMar>
-              <w:left w:w="42" w:type="dxa"/>
+              <w:left w:w="39" w:type="dxa"/>
             </w:tcMar>
           </w:tcPr>
           <w:p>

</xml_diff>